<commit_message>
Agrego ISSUE 6: Características de los Usuarios
</commit_message>
<xml_diff>
--- a/Documentación/Especificación de Requerimientos IEEE830.docx
+++ b/Documentación/Especificación de Requerimientos IEEE830.docx
@@ -1,6 +1,6 @@
 
 <file path=word/document.xml><?xml version="1.0" encoding="utf-8"?>
-<w:document xmlns:wpc="http://schemas.microsoft.com/office/word/2010/wordprocessingCanvas" xmlns:mc="http://schemas.openxmlformats.org/markup-compatibility/2006" xmlns:o="urn:schemas-microsoft-com:office:office" xmlns:r="http://schemas.openxmlformats.org/officeDocument/2006/relationships" xmlns:m="http://schemas.openxmlformats.org/officeDocument/2006/math" xmlns:v="urn:schemas-microsoft-com:vml" xmlns:wp14="http://schemas.microsoft.com/office/word/2010/wordprocessingDrawing" xmlns:wp="http://schemas.openxmlformats.org/drawingml/2006/wordprocessingDrawing" xmlns:w10="urn:schemas-microsoft-com:office:word" xmlns:w="http://schemas.openxmlformats.org/wordprocessingml/2006/main" xmlns:w14="http://schemas.microsoft.com/office/word/2010/wordml" xmlns:wpg="http://schemas.microsoft.com/office/word/2010/wordprocessingGroup" xmlns:wpi="http://schemas.microsoft.com/office/word/2010/wordprocessingInk" xmlns:wne="http://schemas.microsoft.com/office/word/2006/wordml" xmlns:wps="http://schemas.microsoft.com/office/word/2010/wordprocessingShape" mc:Ignorable="w14 wp14">
+<w:document xmlns:wpc="http://schemas.microsoft.com/office/word/2010/wordprocessingCanvas" xmlns:cx="http://schemas.microsoft.com/office/drawing/2014/chartex" xmlns:cx1="http://schemas.microsoft.com/office/drawing/2015/9/8/chartex" xmlns:cx2="http://schemas.microsoft.com/office/drawing/2015/10/21/chartex" xmlns:cx3="http://schemas.microsoft.com/office/drawing/2016/5/9/chartex" xmlns:cx4="http://schemas.microsoft.com/office/drawing/2016/5/10/chartex" xmlns:cx5="http://schemas.microsoft.com/office/drawing/2016/5/11/chartex" xmlns:cx6="http://schemas.microsoft.com/office/drawing/2016/5/12/chartex" xmlns:cx7="http://schemas.microsoft.com/office/drawing/2016/5/13/chartex" xmlns:cx8="http://schemas.microsoft.com/office/drawing/2016/5/14/chartex" xmlns:mc="http://schemas.openxmlformats.org/markup-compatibility/2006" xmlns:aink="http://schemas.microsoft.com/office/drawing/2016/ink" xmlns:am3d="http://schemas.microsoft.com/office/drawing/2017/model3d" xmlns:o="urn:schemas-microsoft-com:office:office" xmlns:oel="http://schemas.microsoft.com/office/2019/extlst" xmlns:r="http://schemas.openxmlformats.org/officeDocument/2006/relationships" xmlns:m="http://schemas.openxmlformats.org/officeDocument/2006/math" xmlns:v="urn:schemas-microsoft-com:vml" xmlns:wp14="http://schemas.microsoft.com/office/word/2010/wordprocessingDrawing" xmlns:wp="http://schemas.openxmlformats.org/drawingml/2006/wordprocessingDrawing" xmlns:w10="urn:schemas-microsoft-com:office:word" xmlns:w="http://schemas.openxmlformats.org/wordprocessingml/2006/main" xmlns:w14="http://schemas.microsoft.com/office/word/2010/wordml" xmlns:w15="http://schemas.microsoft.com/office/word/2012/wordml" xmlns:w16cex="http://schemas.microsoft.com/office/word/2018/wordml/cex" xmlns:w16cid="http://schemas.microsoft.com/office/word/2016/wordml/cid" xmlns:w16="http://schemas.microsoft.com/office/word/2018/wordml" xmlns:w16sdtdh="http://schemas.microsoft.com/office/word/2020/wordml/sdtdatahash" xmlns:w16se="http://schemas.microsoft.com/office/word/2015/wordml/symex" xmlns:wpg="http://schemas.microsoft.com/office/word/2010/wordprocessingGroup" xmlns:wpi="http://schemas.microsoft.com/office/word/2010/wordprocessingInk" xmlns:wne="http://schemas.microsoft.com/office/word/2006/wordml" xmlns:wps="http://schemas.microsoft.com/office/word/2010/wordprocessingShape" mc:Ignorable="w14 w15 w16se w16cid w16 w16cex w16sdtdh wp14">
   <w:body>
     <w:p>
       <w:pPr>
@@ -473,9 +473,9 @@
           <w:szCs w:val="16"/>
         </w:rPr>
         <w:sectPr>
-          <w:headerReference w:type="default" r:id="rId8"/>
-          <w:footerReference w:type="default" r:id="rId9"/>
-          <w:headerReference w:type="first" r:id="rId10"/>
+          <w:headerReference w:type="default" r:id="rId7"/>
+          <w:footerReference w:type="default" r:id="rId8"/>
+          <w:headerReference w:type="first" r:id="rId9"/>
           <w:pgSz w:w="11906" w:h="16838"/>
           <w:pgMar w:top="1417" w:right="1701" w:bottom="1417" w:left="1701" w:header="708" w:footer="708" w:gutter="0"/>
           <w:pgNumType w:start="1"/>
@@ -592,23 +592,7 @@
           <w:i/>
           <w:color w:val="365F91"/>
         </w:rPr>
-        <w:t xml:space="preserve">Está basado y es conforme con el estándar IEEE </w:t>
-      </w:r>
-      <w:proofErr w:type="spellStart"/>
-      <w:r>
-        <w:rPr>
-          <w:i/>
-          <w:color w:val="365F91"/>
-        </w:rPr>
-        <w:t>Std</w:t>
-      </w:r>
-      <w:proofErr w:type="spellEnd"/>
-      <w:r>
-        <w:rPr>
-          <w:i/>
-          <w:color w:val="365F91"/>
-        </w:rPr>
-        <w:t xml:space="preserve"> 830-1998.</w:t>
+        <w:t>Está basado y es conforme con el estándar IEEE Std 830-1998.</w:t>
       </w:r>
     </w:p>
     <w:p>
@@ -1202,8 +1186,8 @@
           <w:szCs w:val="16"/>
         </w:rPr>
         <w:sectPr>
-          <w:headerReference w:type="first" r:id="rId11"/>
-          <w:footerReference w:type="first" r:id="rId12"/>
+          <w:headerReference w:type="first" r:id="rId10"/>
+          <w:footerReference w:type="first" r:id="rId11"/>
           <w:pgSz w:w="11906" w:h="16838"/>
           <w:pgMar w:top="1417" w:right="1701" w:bottom="1417" w:left="1701" w:header="708" w:footer="708" w:gutter="0"/>
           <w:cols w:space="720"/>
@@ -1352,21 +1336,7 @@
               <w:rPr>
                 <w:b/>
               </w:rPr>
-              <w:t xml:space="preserve">Verificado </w:t>
-            </w:r>
-            <w:proofErr w:type="spellStart"/>
-            <w:r>
-              <w:rPr>
-                <w:b/>
-              </w:rPr>
-              <w:t>dep</w:t>
-            </w:r>
-            <w:proofErr w:type="spellEnd"/>
-            <w:r>
-              <w:rPr>
-                <w:b/>
-              </w:rPr>
-              <w:t>. Calidad.</w:t>
+              <w:t>Verificado dep. Calidad.</w:t>
             </w:r>
           </w:p>
         </w:tc>
@@ -1535,9 +1505,9 @@
       <w:pPr>
         <w:widowControl w:val="0"/>
         <w:sectPr>
-          <w:headerReference w:type="default" r:id="rId13"/>
-          <w:headerReference w:type="first" r:id="rId14"/>
-          <w:footerReference w:type="first" r:id="rId15"/>
+          <w:headerReference w:type="default" r:id="rId12"/>
+          <w:headerReference w:type="first" r:id="rId13"/>
+          <w:footerReference w:type="first" r:id="rId14"/>
           <w:pgSz w:w="11906" w:h="16838"/>
           <w:pgMar w:top="1417" w:right="1701" w:bottom="1417" w:left="1701" w:header="708" w:footer="708" w:gutter="0"/>
           <w:cols w:space="720"/>
@@ -1585,7 +1555,6 @@
           <w:docPartUnique/>
         </w:docPartObj>
       </w:sdtPr>
-      <w:sdtEndPr/>
       <w:sdtContent>
         <w:p>
           <w:pPr>
@@ -3115,21 +3084,21 @@
         <w:rPr>
           <w:color w:val="365F91"/>
         </w:rPr>
-        <w:t xml:space="preserve">El presente documento tiene como propósito definir las especificaciones funcionales, para el desarrollo de un sistema de información web que </w:t>
+        <w:t>El presente documento tiene como propósito definir las especificaciones funcionales, para el desarrollo de un sistema de información web que permitirá ……</w:t>
       </w:r>
       <w:proofErr w:type="gramStart"/>
       <w:r>
         <w:rPr>
           <w:color w:val="365F91"/>
         </w:rPr>
-        <w:t>permitirá …</w:t>
+        <w:t>…….</w:t>
       </w:r>
       <w:proofErr w:type="gramEnd"/>
       <w:r>
         <w:rPr>
           <w:color w:val="365F91"/>
         </w:rPr>
-        <w:t>………..</w:t>
+        <w:t>.</w:t>
       </w:r>
     </w:p>
     <w:p>
@@ -3225,23 +3194,7 @@
           <w:color w:val="365F91"/>
           <w:highlight w:val="white"/>
         </w:rPr>
-        <w:t>Esta especificación de requisitos está dirigida al usuario del sistema</w:t>
-      </w:r>
-      <w:proofErr w:type="gramStart"/>
-      <w:r>
-        <w:rPr>
-          <w:color w:val="365F91"/>
-          <w:highlight w:val="white"/>
-        </w:rPr>
-        <w:t>, …</w:t>
-      </w:r>
-      <w:proofErr w:type="gramEnd"/>
-      <w:r>
-        <w:rPr>
-          <w:color w:val="365F91"/>
-          <w:highlight w:val="white"/>
-        </w:rPr>
-        <w:t>……………</w:t>
+        <w:t>Esta especificación de requisitos está dirigida al usuario del sistema, ………………</w:t>
       </w:r>
     </w:p>
     <w:p>
@@ -3412,21 +3365,12 @@
                 <w:color w:val="000000"/>
               </w:rPr>
             </w:pPr>
-            <w:proofErr w:type="spellStart"/>
             <w:r>
               <w:rPr>
                 <w:b/>
                 <w:color w:val="000000"/>
               </w:rPr>
-              <w:t>Montivero</w:t>
-            </w:r>
-            <w:proofErr w:type="spellEnd"/>
-            <w:r>
-              <w:rPr>
-                <w:b/>
-                <w:color w:val="000000"/>
-              </w:rPr>
-              <w:t xml:space="preserve"> Axel Ezequiel</w:t>
+              <w:t>Montivero Axel Ezequiel</w:t>
             </w:r>
           </w:p>
         </w:tc>
@@ -3511,19 +3455,11 @@
                 <w:color w:val="000000"/>
               </w:rPr>
             </w:pPr>
-            <w:proofErr w:type="spellStart"/>
-            <w:r>
-              <w:rPr>
-                <w:color w:val="000000"/>
-              </w:rPr>
-              <w:t>Scrum</w:t>
-            </w:r>
-            <w:proofErr w:type="spellEnd"/>
-            <w:r>
-              <w:rPr>
-                <w:color w:val="000000"/>
-              </w:rPr>
-              <w:t xml:space="preserve"> Master/Desarrollador</w:t>
+            <w:r>
+              <w:rPr>
+                <w:color w:val="000000"/>
+              </w:rPr>
+              <w:t>Scrum Master/Desarrollador</w:t>
             </w:r>
           </w:p>
         </w:tc>
@@ -5788,19 +5724,11 @@
                 <w:color w:val="000000"/>
               </w:rPr>
             </w:pPr>
-            <w:proofErr w:type="spellStart"/>
             <w:r>
               <w:rPr>
                 <w:b/>
               </w:rPr>
-              <w:t>Monjo</w:t>
-            </w:r>
-            <w:proofErr w:type="spellEnd"/>
-            <w:r>
-              <w:rPr>
-                <w:b/>
-              </w:rPr>
-              <w:t xml:space="preserve"> Lautaro</w:t>
+              <w:t>Monjo Lautaro</w:t>
             </w:r>
           </w:p>
         </w:tc>
@@ -7351,7 +7279,6 @@
                 <w:color w:val="365F91"/>
               </w:rPr>
             </w:pPr>
-            <w:proofErr w:type="spellStart"/>
             <w:r>
               <w:rPr>
                 <w:b/>
@@ -7359,7 +7286,6 @@
               </w:rPr>
               <w:t>Moodle</w:t>
             </w:r>
-            <w:proofErr w:type="spellEnd"/>
           </w:p>
         </w:tc>
         <w:tc>
@@ -7531,21 +7457,12 @@
                 <w:color w:val="000000"/>
               </w:rPr>
             </w:pPr>
-            <w:proofErr w:type="spellStart"/>
             <w:r>
               <w:rPr>
                 <w:b/>
                 <w:color w:val="000000"/>
               </w:rPr>
-              <w:t>Titulo</w:t>
-            </w:r>
-            <w:proofErr w:type="spellEnd"/>
-            <w:r>
-              <w:rPr>
-                <w:b/>
-                <w:color w:val="000000"/>
-              </w:rPr>
-              <w:t xml:space="preserve"> del Documento</w:t>
+              <w:t>Titulo del Documento</w:t>
             </w:r>
           </w:p>
         </w:tc>
@@ -7859,22 +7776,62 @@
         <w:rPr>
           <w:color w:val="365F91"/>
         </w:rPr>
-        <w:t xml:space="preserve">El </w:t>
+        <w:t>El sistema ……….   será un producto diseñado para trabajar en entornos WEB, lo que permitirá su utilización de forma rápida y eficaz, además ……</w:t>
       </w:r>
-      <w:proofErr w:type="gramStart"/>
-      <w:r>
+    </w:p>
+    <w:p>
+      <w:pPr>
+        <w:ind w:left="600" w:firstLine="107"/>
+        <w:jc w:val="both"/>
         <w:rPr>
           <w:color w:val="365F91"/>
         </w:rPr>
-        <w:t>sistema …</w:t>
-      </w:r>
-      <w:proofErr w:type="gramEnd"/>
-      <w:r>
+      </w:pPr>
+    </w:p>
+    <w:p>
+      <w:pPr>
+        <w:ind w:left="600" w:firstLine="107"/>
+        <w:jc w:val="both"/>
         <w:rPr>
           <w:color w:val="365F91"/>
         </w:rPr>
-        <w:t>…….   será un producto diseñado para trabajar en entornos WEB, lo que permitirá su utilización de forma rápida y eficaz, además ……</w:t>
-      </w:r>
+      </w:pPr>
+    </w:p>
+    <w:p>
+      <w:pPr>
+        <w:ind w:left="600" w:firstLine="107"/>
+        <w:jc w:val="both"/>
+        <w:rPr>
+          <w:color w:val="365F91"/>
+        </w:rPr>
+      </w:pPr>
+    </w:p>
+    <w:p>
+      <w:pPr>
+        <w:ind w:left="600" w:firstLine="107"/>
+        <w:jc w:val="both"/>
+        <w:rPr>
+          <w:color w:val="365F91"/>
+        </w:rPr>
+      </w:pPr>
+    </w:p>
+    <w:p>
+      <w:pPr>
+        <w:ind w:left="600" w:firstLine="107"/>
+        <w:jc w:val="both"/>
+        <w:rPr>
+          <w:color w:val="365F91"/>
+        </w:rPr>
+      </w:pPr>
+    </w:p>
+    <w:p>
+      <w:pPr>
+        <w:ind w:left="600" w:firstLine="107"/>
+        <w:jc w:val="both"/>
+        <w:rPr>
+          <w:color w:val="365F91"/>
+        </w:rPr>
+      </w:pPr>
     </w:p>
     <w:p>
       <w:pPr>
@@ -7924,319 +7881,9 @@
           <w:sz w:val="28"/>
           <w:szCs w:val="28"/>
         </w:rPr>
+        <w:lastRenderedPageBreak/>
         <w:t>Características de los usuarios</w:t>
       </w:r>
-    </w:p>
-    <w:tbl>
-      <w:tblPr>
-        <w:tblStyle w:val="a5"/>
-        <w:tblW w:w="7960" w:type="dxa"/>
-        <w:tblInd w:w="743" w:type="dxa"/>
-        <w:tblBorders>
-          <w:top w:val="single" w:sz="4" w:space="0" w:color="C0C0C0"/>
-          <w:left w:val="single" w:sz="4" w:space="0" w:color="C0C0C0"/>
-          <w:bottom w:val="single" w:sz="4" w:space="0" w:color="C0C0C0"/>
-          <w:right w:val="single" w:sz="4" w:space="0" w:color="C0C0C0"/>
-          <w:insideH w:val="single" w:sz="4" w:space="0" w:color="C0C0C0"/>
-          <w:insideV w:val="single" w:sz="4" w:space="0" w:color="C0C0C0"/>
-        </w:tblBorders>
-        <w:tblLayout w:type="fixed"/>
-        <w:tblLook w:val="0000" w:firstRow="0" w:lastRow="0" w:firstColumn="0" w:lastColumn="0" w:noHBand="0" w:noVBand="0"/>
-      </w:tblPr>
-      <w:tblGrid>
-        <w:gridCol w:w="2517"/>
-        <w:gridCol w:w="5443"/>
-      </w:tblGrid>
-      <w:tr>
-        <w:tc>
-          <w:tcPr>
-            <w:tcW w:w="2517" w:type="dxa"/>
-            <w:tcBorders>
-              <w:top w:val="single" w:sz="4" w:space="0" w:color="292929"/>
-              <w:left w:val="single" w:sz="4" w:space="0" w:color="292929"/>
-              <w:bottom w:val="single" w:sz="4" w:space="0" w:color="292929"/>
-              <w:right w:val="single" w:sz="6" w:space="0" w:color="292929"/>
-            </w:tcBorders>
-            <w:shd w:val="clear" w:color="auto" w:fill="EAEAEA"/>
-            <w:tcMar>
-              <w:top w:w="17" w:type="dxa"/>
-              <w:left w:w="40" w:type="dxa"/>
-              <w:bottom w:w="0" w:type="dxa"/>
-              <w:right w:w="40" w:type="dxa"/>
-            </w:tcMar>
-          </w:tcPr>
-          <w:p>
-            <w:pPr>
-              <w:widowControl w:val="0"/>
-              <w:pBdr>
-                <w:top w:val="nil"/>
-                <w:left w:val="nil"/>
-                <w:bottom w:val="nil"/>
-                <w:right w:val="nil"/>
-                <w:between w:val="nil"/>
-              </w:pBdr>
-              <w:rPr>
-                <w:color w:val="000000"/>
-              </w:rPr>
-            </w:pPr>
-            <w:r>
-              <w:rPr>
-                <w:b/>
-                <w:color w:val="000000"/>
-              </w:rPr>
-              <w:t>Tipo de usuario</w:t>
-            </w:r>
-          </w:p>
-        </w:tc>
-        <w:tc>
-          <w:tcPr>
-            <w:tcW w:w="5444" w:type="dxa"/>
-            <w:tcBorders>
-              <w:top w:val="single" w:sz="4" w:space="0" w:color="292929"/>
-              <w:left w:val="single" w:sz="6" w:space="0" w:color="292929"/>
-              <w:bottom w:val="single" w:sz="4" w:space="0" w:color="292929"/>
-              <w:right w:val="single" w:sz="4" w:space="0" w:color="292929"/>
-            </w:tcBorders>
-            <w:tcMar>
-              <w:top w:w="17" w:type="dxa"/>
-              <w:left w:w="40" w:type="dxa"/>
-              <w:bottom w:w="0" w:type="dxa"/>
-              <w:right w:w="40" w:type="dxa"/>
-            </w:tcMar>
-          </w:tcPr>
-          <w:p>
-            <w:pPr>
-              <w:widowControl w:val="0"/>
-              <w:pBdr>
-                <w:top w:val="nil"/>
-                <w:left w:val="nil"/>
-                <w:bottom w:val="nil"/>
-                <w:right w:val="nil"/>
-                <w:between w:val="nil"/>
-              </w:pBdr>
-              <w:rPr>
-                <w:color w:val="000000"/>
-              </w:rPr>
-            </w:pPr>
-            <w:r>
-              <w:rPr>
-                <w:color w:val="000000"/>
-              </w:rPr>
-              <w:t>Administrador</w:t>
-            </w:r>
-          </w:p>
-        </w:tc>
-      </w:tr>
-      <w:tr>
-        <w:tc>
-          <w:tcPr>
-            <w:tcW w:w="2517" w:type="dxa"/>
-            <w:tcBorders>
-              <w:top w:val="single" w:sz="4" w:space="0" w:color="292929"/>
-              <w:left w:val="single" w:sz="4" w:space="0" w:color="292929"/>
-              <w:bottom w:val="single" w:sz="4" w:space="0" w:color="292929"/>
-              <w:right w:val="single" w:sz="6" w:space="0" w:color="292929"/>
-            </w:tcBorders>
-            <w:shd w:val="clear" w:color="auto" w:fill="EAEAEA"/>
-            <w:tcMar>
-              <w:top w:w="17" w:type="dxa"/>
-              <w:left w:w="40" w:type="dxa"/>
-              <w:bottom w:w="0" w:type="dxa"/>
-              <w:right w:w="40" w:type="dxa"/>
-            </w:tcMar>
-          </w:tcPr>
-          <w:p>
-            <w:pPr>
-              <w:widowControl w:val="0"/>
-              <w:pBdr>
-                <w:top w:val="nil"/>
-                <w:left w:val="nil"/>
-                <w:bottom w:val="nil"/>
-                <w:right w:val="nil"/>
-                <w:between w:val="nil"/>
-              </w:pBdr>
-              <w:rPr>
-                <w:color w:val="000000"/>
-              </w:rPr>
-            </w:pPr>
-            <w:r>
-              <w:rPr>
-                <w:b/>
-                <w:color w:val="000000"/>
-              </w:rPr>
-              <w:t>Formación</w:t>
-            </w:r>
-          </w:p>
-        </w:tc>
-        <w:tc>
-          <w:tcPr>
-            <w:tcW w:w="5444" w:type="dxa"/>
-            <w:tcBorders>
-              <w:top w:val="single" w:sz="4" w:space="0" w:color="292929"/>
-              <w:left w:val="single" w:sz="6" w:space="0" w:color="292929"/>
-              <w:bottom w:val="single" w:sz="4" w:space="0" w:color="292929"/>
-              <w:right w:val="single" w:sz="4" w:space="0" w:color="292929"/>
-            </w:tcBorders>
-            <w:tcMar>
-              <w:top w:w="17" w:type="dxa"/>
-              <w:left w:w="40" w:type="dxa"/>
-              <w:bottom w:w="0" w:type="dxa"/>
-              <w:right w:w="40" w:type="dxa"/>
-            </w:tcMar>
-          </w:tcPr>
-          <w:p>
-            <w:pPr>
-              <w:widowControl w:val="0"/>
-              <w:pBdr>
-                <w:top w:val="nil"/>
-                <w:left w:val="nil"/>
-                <w:bottom w:val="nil"/>
-                <w:right w:val="nil"/>
-                <w:between w:val="nil"/>
-              </w:pBdr>
-              <w:rPr>
-                <w:color w:val="000000"/>
-              </w:rPr>
-            </w:pPr>
-            <w:proofErr w:type="spellStart"/>
-            <w:r>
-              <w:rPr>
-                <w:color w:val="000000"/>
-              </w:rPr>
-              <w:t>Mabejo</w:t>
-            </w:r>
-            <w:proofErr w:type="spellEnd"/>
-            <w:r>
-              <w:rPr>
-                <w:color w:val="000000"/>
-              </w:rPr>
-              <w:t xml:space="preserve"> de herramientas </w:t>
-            </w:r>
-            <w:proofErr w:type="spellStart"/>
-            <w:r>
-              <w:rPr>
-                <w:color w:val="000000"/>
-              </w:rPr>
-              <w:t>informaticas</w:t>
-            </w:r>
-            <w:proofErr w:type="spellEnd"/>
-          </w:p>
-        </w:tc>
-      </w:tr>
-      <w:tr>
-        <w:tc>
-          <w:tcPr>
-            <w:tcW w:w="2517" w:type="dxa"/>
-            <w:tcBorders>
-              <w:top w:val="single" w:sz="4" w:space="0" w:color="292929"/>
-              <w:left w:val="single" w:sz="4" w:space="0" w:color="292929"/>
-              <w:bottom w:val="single" w:sz="4" w:space="0" w:color="292929"/>
-              <w:right w:val="single" w:sz="6" w:space="0" w:color="292929"/>
-            </w:tcBorders>
-            <w:shd w:val="clear" w:color="auto" w:fill="EAEAEA"/>
-            <w:tcMar>
-              <w:top w:w="17" w:type="dxa"/>
-              <w:left w:w="40" w:type="dxa"/>
-              <w:bottom w:w="0" w:type="dxa"/>
-              <w:right w:w="40" w:type="dxa"/>
-            </w:tcMar>
-          </w:tcPr>
-          <w:p>
-            <w:pPr>
-              <w:widowControl w:val="0"/>
-              <w:pBdr>
-                <w:top w:val="nil"/>
-                <w:left w:val="nil"/>
-                <w:bottom w:val="nil"/>
-                <w:right w:val="nil"/>
-                <w:between w:val="nil"/>
-              </w:pBdr>
-              <w:rPr>
-                <w:color w:val="000000"/>
-              </w:rPr>
-            </w:pPr>
-            <w:r>
-              <w:rPr>
-                <w:b/>
-                <w:color w:val="000000"/>
-              </w:rPr>
-              <w:t>Actividades</w:t>
-            </w:r>
-          </w:p>
-        </w:tc>
-        <w:tc>
-          <w:tcPr>
-            <w:tcW w:w="5444" w:type="dxa"/>
-            <w:tcBorders>
-              <w:top w:val="single" w:sz="4" w:space="0" w:color="292929"/>
-              <w:left w:val="single" w:sz="6" w:space="0" w:color="292929"/>
-              <w:bottom w:val="single" w:sz="4" w:space="0" w:color="292929"/>
-              <w:right w:val="single" w:sz="4" w:space="0" w:color="292929"/>
-            </w:tcBorders>
-            <w:tcMar>
-              <w:top w:w="17" w:type="dxa"/>
-              <w:left w:w="40" w:type="dxa"/>
-              <w:bottom w:w="0" w:type="dxa"/>
-              <w:right w:w="40" w:type="dxa"/>
-            </w:tcMar>
-          </w:tcPr>
-          <w:p>
-            <w:pPr>
-              <w:widowControl w:val="0"/>
-              <w:pBdr>
-                <w:top w:val="nil"/>
-                <w:left w:val="nil"/>
-                <w:bottom w:val="nil"/>
-                <w:right w:val="nil"/>
-                <w:between w:val="nil"/>
-              </w:pBdr>
-              <w:rPr>
-                <w:color w:val="000000"/>
-              </w:rPr>
-            </w:pPr>
-            <w:r>
-              <w:rPr>
-                <w:color w:val="000000"/>
-              </w:rPr>
-              <w:t>Control y manejo del sistema en general</w:t>
-            </w:r>
-          </w:p>
-        </w:tc>
-      </w:tr>
-    </w:tbl>
-    <w:p>
-      <w:pPr>
-        <w:widowControl w:val="0"/>
-        <w:pBdr>
-          <w:top w:val="nil"/>
-          <w:left w:val="nil"/>
-          <w:bottom w:val="nil"/>
-          <w:right w:val="nil"/>
-          <w:between w:val="nil"/>
-        </w:pBdr>
-        <w:ind w:left="708"/>
-        <w:rPr>
-          <w:i/>
-          <w:color w:val="000000"/>
-        </w:rPr>
-      </w:pPr>
-    </w:p>
-    <w:p>
-      <w:pPr>
-        <w:widowControl w:val="0"/>
-        <w:pBdr>
-          <w:top w:val="nil"/>
-          <w:left w:val="nil"/>
-          <w:bottom w:val="nil"/>
-          <w:right w:val="nil"/>
-          <w:between w:val="nil"/>
-        </w:pBdr>
-        <w:ind w:left="708"/>
-        <w:rPr>
-          <w:i/>
-          <w:color w:val="000000"/>
-        </w:rPr>
-      </w:pPr>
     </w:p>
     <w:p>
       <w:pPr>
@@ -8350,7 +7997,7 @@
               <w:rPr>
                 <w:color w:val="000000"/>
               </w:rPr>
-              <w:t>Visitante</w:t>
+              <w:t>Entidad protectora de animales</w:t>
             </w:r>
           </w:p>
         </w:tc>
@@ -8430,7 +8077,7 @@
               <w:rPr>
                 <w:color w:val="000000"/>
               </w:rPr>
-              <w:t>Manejo de entornos web</w:t>
+              <w:t>Cuidado y atención de animales en situación de vulnerabilidad</w:t>
             </w:r>
           </w:p>
         </w:tc>
@@ -8510,21 +8157,284 @@
               <w:rPr>
                 <w:color w:val="000000"/>
               </w:rPr>
-              <w:t xml:space="preserve">Observa e indaga información </w:t>
-            </w:r>
-            <w:proofErr w:type="gramStart"/>
-            <w:r>
-              <w:rPr>
-                <w:color w:val="000000"/>
-              </w:rPr>
-              <w:t>de …</w:t>
-            </w:r>
-            <w:proofErr w:type="gramEnd"/>
-            <w:r>
-              <w:rPr>
-                <w:color w:val="000000"/>
-              </w:rPr>
-              <w:t>…</w:t>
+              <w:t>Brindar información, fotos y/o videos sobre los animales rescatados. Realizar seguimiento de reportes de animales extraviados.</w:t>
+            </w:r>
+          </w:p>
+        </w:tc>
+      </w:tr>
+    </w:tbl>
+    <w:p>
+      <w:pPr>
+        <w:widowControl w:val="0"/>
+        <w:pBdr>
+          <w:top w:val="nil"/>
+          <w:left w:val="nil"/>
+          <w:bottom w:val="nil"/>
+          <w:right w:val="nil"/>
+          <w:between w:val="nil"/>
+        </w:pBdr>
+        <w:rPr>
+          <w:i/>
+          <w:color w:val="000000"/>
+        </w:rPr>
+      </w:pPr>
+    </w:p>
+    <w:tbl>
+      <w:tblPr>
+        <w:tblStyle w:val="a6"/>
+        <w:tblW w:w="7960" w:type="dxa"/>
+        <w:tblInd w:w="743" w:type="dxa"/>
+        <w:tblBorders>
+          <w:top w:val="single" w:sz="4" w:space="0" w:color="C0C0C0"/>
+          <w:left w:val="single" w:sz="4" w:space="0" w:color="C0C0C0"/>
+          <w:bottom w:val="single" w:sz="4" w:space="0" w:color="C0C0C0"/>
+          <w:right w:val="single" w:sz="4" w:space="0" w:color="C0C0C0"/>
+          <w:insideH w:val="single" w:sz="4" w:space="0" w:color="C0C0C0"/>
+          <w:insideV w:val="single" w:sz="4" w:space="0" w:color="C0C0C0"/>
+        </w:tblBorders>
+        <w:tblLayout w:type="fixed"/>
+        <w:tblLook w:val="0000" w:firstRow="0" w:lastRow="0" w:firstColumn="0" w:lastColumn="0" w:noHBand="0" w:noVBand="0"/>
+      </w:tblPr>
+      <w:tblGrid>
+        <w:gridCol w:w="2517"/>
+        <w:gridCol w:w="5443"/>
+      </w:tblGrid>
+      <w:tr>
+        <w:tc>
+          <w:tcPr>
+            <w:tcW w:w="2517" w:type="dxa"/>
+            <w:tcBorders>
+              <w:top w:val="single" w:sz="4" w:space="0" w:color="292929"/>
+              <w:left w:val="single" w:sz="4" w:space="0" w:color="292929"/>
+              <w:bottom w:val="single" w:sz="4" w:space="0" w:color="292929"/>
+              <w:right w:val="single" w:sz="6" w:space="0" w:color="292929"/>
+            </w:tcBorders>
+            <w:shd w:val="clear" w:color="auto" w:fill="EAEAEA"/>
+            <w:tcMar>
+              <w:top w:w="17" w:type="dxa"/>
+              <w:left w:w="40" w:type="dxa"/>
+              <w:bottom w:w="0" w:type="dxa"/>
+              <w:right w:w="40" w:type="dxa"/>
+            </w:tcMar>
+          </w:tcPr>
+          <w:p>
+            <w:pPr>
+              <w:widowControl w:val="0"/>
+              <w:pBdr>
+                <w:top w:val="nil"/>
+                <w:left w:val="nil"/>
+                <w:bottom w:val="nil"/>
+                <w:right w:val="nil"/>
+                <w:between w:val="nil"/>
+              </w:pBdr>
+              <w:rPr>
+                <w:color w:val="000000"/>
+              </w:rPr>
+            </w:pPr>
+            <w:r>
+              <w:rPr>
+                <w:b/>
+                <w:color w:val="000000"/>
+              </w:rPr>
+              <w:t>Tipo de usuario</w:t>
+            </w:r>
+          </w:p>
+        </w:tc>
+        <w:tc>
+          <w:tcPr>
+            <w:tcW w:w="5444" w:type="dxa"/>
+            <w:tcBorders>
+              <w:top w:val="single" w:sz="4" w:space="0" w:color="292929"/>
+              <w:left w:val="single" w:sz="6" w:space="0" w:color="292929"/>
+              <w:bottom w:val="single" w:sz="4" w:space="0" w:color="292929"/>
+              <w:right w:val="single" w:sz="4" w:space="0" w:color="292929"/>
+            </w:tcBorders>
+            <w:tcMar>
+              <w:top w:w="17" w:type="dxa"/>
+              <w:left w:w="40" w:type="dxa"/>
+              <w:bottom w:w="0" w:type="dxa"/>
+              <w:right w:w="40" w:type="dxa"/>
+            </w:tcMar>
+          </w:tcPr>
+          <w:p>
+            <w:pPr>
+              <w:widowControl w:val="0"/>
+              <w:pBdr>
+                <w:top w:val="nil"/>
+                <w:left w:val="nil"/>
+                <w:bottom w:val="nil"/>
+                <w:right w:val="nil"/>
+                <w:between w:val="nil"/>
+              </w:pBdr>
+              <w:rPr>
+                <w:color w:val="000000"/>
+              </w:rPr>
+            </w:pPr>
+            <w:r>
+              <w:rPr>
+                <w:color w:val="000000"/>
+              </w:rPr>
+              <w:t>Visitante</w:t>
+            </w:r>
+          </w:p>
+        </w:tc>
+      </w:tr>
+      <w:tr>
+        <w:tc>
+          <w:tcPr>
+            <w:tcW w:w="2517" w:type="dxa"/>
+            <w:tcBorders>
+              <w:top w:val="single" w:sz="4" w:space="0" w:color="292929"/>
+              <w:left w:val="single" w:sz="4" w:space="0" w:color="292929"/>
+              <w:bottom w:val="single" w:sz="4" w:space="0" w:color="292929"/>
+              <w:right w:val="single" w:sz="6" w:space="0" w:color="292929"/>
+            </w:tcBorders>
+            <w:shd w:val="clear" w:color="auto" w:fill="EAEAEA"/>
+            <w:tcMar>
+              <w:top w:w="17" w:type="dxa"/>
+              <w:left w:w="40" w:type="dxa"/>
+              <w:bottom w:w="0" w:type="dxa"/>
+              <w:right w:w="40" w:type="dxa"/>
+            </w:tcMar>
+          </w:tcPr>
+          <w:p>
+            <w:pPr>
+              <w:widowControl w:val="0"/>
+              <w:pBdr>
+                <w:top w:val="nil"/>
+                <w:left w:val="nil"/>
+                <w:bottom w:val="nil"/>
+                <w:right w:val="nil"/>
+                <w:between w:val="nil"/>
+              </w:pBdr>
+              <w:rPr>
+                <w:color w:val="000000"/>
+              </w:rPr>
+            </w:pPr>
+            <w:r>
+              <w:rPr>
+                <w:b/>
+                <w:color w:val="000000"/>
+              </w:rPr>
+              <w:t>Formación</w:t>
+            </w:r>
+          </w:p>
+        </w:tc>
+        <w:tc>
+          <w:tcPr>
+            <w:tcW w:w="5444" w:type="dxa"/>
+            <w:tcBorders>
+              <w:top w:val="single" w:sz="4" w:space="0" w:color="292929"/>
+              <w:left w:val="single" w:sz="6" w:space="0" w:color="292929"/>
+              <w:bottom w:val="single" w:sz="4" w:space="0" w:color="292929"/>
+              <w:right w:val="single" w:sz="4" w:space="0" w:color="292929"/>
+            </w:tcBorders>
+            <w:tcMar>
+              <w:top w:w="17" w:type="dxa"/>
+              <w:left w:w="40" w:type="dxa"/>
+              <w:bottom w:w="0" w:type="dxa"/>
+              <w:right w:w="40" w:type="dxa"/>
+            </w:tcMar>
+          </w:tcPr>
+          <w:p>
+            <w:pPr>
+              <w:widowControl w:val="0"/>
+              <w:pBdr>
+                <w:top w:val="nil"/>
+                <w:left w:val="nil"/>
+                <w:bottom w:val="nil"/>
+                <w:right w:val="nil"/>
+                <w:between w:val="nil"/>
+              </w:pBdr>
+              <w:rPr>
+                <w:color w:val="000000"/>
+              </w:rPr>
+            </w:pPr>
+            <w:r>
+              <w:rPr>
+                <w:color w:val="000000"/>
+              </w:rPr>
+              <w:t>Manejo de entornos web</w:t>
+            </w:r>
+          </w:p>
+        </w:tc>
+      </w:tr>
+      <w:tr>
+        <w:tc>
+          <w:tcPr>
+            <w:tcW w:w="2517" w:type="dxa"/>
+            <w:tcBorders>
+              <w:top w:val="single" w:sz="4" w:space="0" w:color="292929"/>
+              <w:left w:val="single" w:sz="4" w:space="0" w:color="292929"/>
+              <w:bottom w:val="single" w:sz="4" w:space="0" w:color="292929"/>
+              <w:right w:val="single" w:sz="6" w:space="0" w:color="292929"/>
+            </w:tcBorders>
+            <w:shd w:val="clear" w:color="auto" w:fill="EAEAEA"/>
+            <w:tcMar>
+              <w:top w:w="17" w:type="dxa"/>
+              <w:left w:w="40" w:type="dxa"/>
+              <w:bottom w:w="0" w:type="dxa"/>
+              <w:right w:w="40" w:type="dxa"/>
+            </w:tcMar>
+          </w:tcPr>
+          <w:p>
+            <w:pPr>
+              <w:widowControl w:val="0"/>
+              <w:pBdr>
+                <w:top w:val="nil"/>
+                <w:left w:val="nil"/>
+                <w:bottom w:val="nil"/>
+                <w:right w:val="nil"/>
+                <w:between w:val="nil"/>
+              </w:pBdr>
+              <w:rPr>
+                <w:color w:val="000000"/>
+              </w:rPr>
+            </w:pPr>
+            <w:r>
+              <w:rPr>
+                <w:b/>
+                <w:color w:val="000000"/>
+              </w:rPr>
+              <w:t>Actividades</w:t>
+            </w:r>
+          </w:p>
+        </w:tc>
+        <w:tc>
+          <w:tcPr>
+            <w:tcW w:w="5444" w:type="dxa"/>
+            <w:tcBorders>
+              <w:top w:val="single" w:sz="4" w:space="0" w:color="292929"/>
+              <w:left w:val="single" w:sz="6" w:space="0" w:color="292929"/>
+              <w:bottom w:val="single" w:sz="4" w:space="0" w:color="292929"/>
+              <w:right w:val="single" w:sz="4" w:space="0" w:color="292929"/>
+            </w:tcBorders>
+            <w:tcMar>
+              <w:top w:w="17" w:type="dxa"/>
+              <w:left w:w="40" w:type="dxa"/>
+              <w:bottom w:w="0" w:type="dxa"/>
+              <w:right w:w="40" w:type="dxa"/>
+            </w:tcMar>
+          </w:tcPr>
+          <w:p>
+            <w:pPr>
+              <w:widowControl w:val="0"/>
+              <w:pBdr>
+                <w:top w:val="nil"/>
+                <w:left w:val="nil"/>
+                <w:bottom w:val="nil"/>
+                <w:right w:val="nil"/>
+                <w:between w:val="nil"/>
+              </w:pBdr>
+              <w:rPr>
+                <w:color w:val="000000"/>
+              </w:rPr>
+            </w:pPr>
+            <w:r>
+              <w:rPr>
+                <w:color w:val="000000"/>
+              </w:rPr>
+              <w:t>Realizar seguimiento de los animales rescatados para adoptar y/o realizar una donación a la entidad. Reportar animales perdidos, abandonados o maltratados. Contactar veterinarios.</w:t>
             </w:r>
           </w:p>
         </w:tc>
@@ -8680,19 +8590,8 @@
           <w:sz w:val="24"/>
           <w:szCs w:val="24"/>
         </w:rPr>
-        <w:t xml:space="preserve">Utilización de repositorio con control de versiones </w:t>
+        <w:t>Utilización de repositorio con control de versiones GitHub</w:t>
       </w:r>
-      <w:proofErr w:type="spellStart"/>
-      <w:r>
-        <w:rPr>
-          <w:rFonts w:asciiTheme="majorHAnsi" w:hAnsiTheme="majorHAnsi" w:cstheme="majorHAnsi"/>
-          <w:color w:val="000000" w:themeColor="text1"/>
-          <w:sz w:val="24"/>
-          <w:szCs w:val="24"/>
-        </w:rPr>
-        <w:t>GitHub</w:t>
-      </w:r>
-      <w:proofErr w:type="spellEnd"/>
     </w:p>
     <w:p>
       <w:pPr>
@@ -8759,27 +8658,7 @@
           <w:sz w:val="24"/>
           <w:szCs w:val="24"/>
         </w:rPr>
-        <w:t xml:space="preserve">Utilización exclusiva del lenguaje de programación </w:t>
-      </w:r>
-      <w:proofErr w:type="spellStart"/>
-      <w:r>
-        <w:rPr>
-          <w:rFonts w:asciiTheme="majorHAnsi" w:hAnsiTheme="majorHAnsi" w:cstheme="majorHAnsi"/>
-          <w:color w:val="000000" w:themeColor="text1"/>
-          <w:sz w:val="24"/>
-          <w:szCs w:val="24"/>
-        </w:rPr>
-        <w:t>Python</w:t>
-      </w:r>
-      <w:proofErr w:type="spellEnd"/>
-      <w:r>
-        <w:rPr>
-          <w:rFonts w:asciiTheme="majorHAnsi" w:hAnsiTheme="majorHAnsi" w:cstheme="majorHAnsi"/>
-          <w:color w:val="000000" w:themeColor="text1"/>
-          <w:sz w:val="24"/>
-          <w:szCs w:val="24"/>
-        </w:rPr>
-        <w:t xml:space="preserve"> 3</w:t>
+        <w:t>Utilización exclusiva del lenguaje de programación Python 3</w:t>
       </w:r>
       <w:r>
         <w:rPr>
@@ -8898,18 +8777,7 @@
           <w:sz w:val="24"/>
           <w:szCs w:val="24"/>
         </w:rPr>
-        <w:t xml:space="preserve">El empleado que solo tendrá acceso limitado al </w:t>
-      </w:r>
-      <w:bookmarkStart w:id="16" w:name="_GoBack"/>
-      <w:bookmarkEnd w:id="16"/>
-      <w:r>
-        <w:rPr>
-          <w:rFonts w:asciiTheme="majorHAnsi" w:hAnsiTheme="majorHAnsi" w:cstheme="majorHAnsi"/>
-          <w:color w:val="000000" w:themeColor="text1"/>
-          <w:sz w:val="24"/>
-          <w:szCs w:val="24"/>
-        </w:rPr>
-        <w:t>sistema según las</w:t>
+        <w:t>El empleado que solo tendrá acceso limitado al sistema según las</w:t>
       </w:r>
     </w:p>
     <w:p>
@@ -8940,7 +8808,6 @@
         </w:rPr>
         <w:t xml:space="preserve">  </w:t>
       </w:r>
-      <w:proofErr w:type="gramStart"/>
       <w:r>
         <w:rPr>
           <w:rFonts w:asciiTheme="majorHAnsi" w:hAnsiTheme="majorHAnsi" w:cstheme="majorHAnsi"/>
@@ -8948,17 +8815,7 @@
           <w:sz w:val="24"/>
           <w:szCs w:val="24"/>
         </w:rPr>
-        <w:t>indicaciones</w:t>
-      </w:r>
-      <w:proofErr w:type="gramEnd"/>
-      <w:r>
-        <w:rPr>
-          <w:rFonts w:asciiTheme="majorHAnsi" w:hAnsiTheme="majorHAnsi" w:cstheme="majorHAnsi"/>
-          <w:color w:val="000000" w:themeColor="text1"/>
-          <w:sz w:val="24"/>
-          <w:szCs w:val="24"/>
-        </w:rPr>
-        <w:t xml:space="preserve"> del administrador</w:t>
+        <w:t>indicaciones del administrador</w:t>
       </w:r>
     </w:p>
     <w:p>
@@ -8971,54 +8828,13 @@
           <w:right w:val="nil"/>
           <w:between w:val="nil"/>
         </w:pBdr>
-        <w:spacing w:line="360" w:lineRule="auto"/>
-        <w:ind w:left="600" w:firstLine="120"/>
-        <w:rPr>
-          <w:rFonts w:asciiTheme="majorHAnsi" w:hAnsiTheme="majorHAnsi" w:cstheme="majorHAnsi"/>
-          <w:i/>
-          <w:color w:val="000000" w:themeColor="text1"/>
-          <w:sz w:val="24"/>
-          <w:szCs w:val="24"/>
-        </w:rPr>
-      </w:pPr>
-    </w:p>
-    <w:p>
-      <w:pPr>
-        <w:widowControl w:val="0"/>
-        <w:pBdr>
-          <w:top w:val="nil"/>
-          <w:left w:val="nil"/>
-          <w:bottom w:val="nil"/>
-          <w:right w:val="nil"/>
-          <w:between w:val="nil"/>
-        </w:pBdr>
-        <w:spacing w:line="360" w:lineRule="auto"/>
-        <w:rPr>
-          <w:rFonts w:asciiTheme="majorHAnsi" w:hAnsiTheme="majorHAnsi" w:cstheme="majorHAnsi"/>
-          <w:i/>
-          <w:color w:val="000000" w:themeColor="text1"/>
-          <w:sz w:val="24"/>
-          <w:szCs w:val="24"/>
-        </w:rPr>
-      </w:pPr>
-    </w:p>
-    <w:p>
-      <w:pPr>
-        <w:widowControl w:val="0"/>
-        <w:pBdr>
-          <w:top w:val="nil"/>
-          <w:left w:val="nil"/>
-          <w:bottom w:val="nil"/>
-          <w:right w:val="nil"/>
-          <w:between w:val="nil"/>
-        </w:pBdr>
         <w:rPr>
           <w:i/>
           <w:color w:val="FF0000"/>
         </w:rPr>
       </w:pPr>
-      <w:bookmarkStart w:id="17" w:name="_44sinio" w:colFirst="0" w:colLast="0"/>
-      <w:bookmarkEnd w:id="17"/>
+      <w:bookmarkStart w:id="16" w:name="_44sinio" w:colFirst="0" w:colLast="0"/>
+      <w:bookmarkEnd w:id="16"/>
     </w:p>
     <w:p>
       <w:pPr>
@@ -9085,34 +8901,14 @@
       </w:pPr>
     </w:p>
     <w:p>
-      <w:proofErr w:type="spellStart"/>
       <w:r>
         <w:rPr>
           <w:b/>
           <w:sz w:val="24"/>
           <w:szCs w:val="24"/>
         </w:rPr>
-        <w:t>Product</w:t>
+        <w:t>Product Backlog</w:t>
       </w:r>
-      <w:proofErr w:type="spellEnd"/>
-      <w:r>
-        <w:rPr>
-          <w:b/>
-          <w:sz w:val="24"/>
-          <w:szCs w:val="24"/>
-        </w:rPr>
-        <w:t xml:space="preserve"> </w:t>
-      </w:r>
-      <w:proofErr w:type="spellStart"/>
-      <w:r>
-        <w:rPr>
-          <w:b/>
-          <w:sz w:val="24"/>
-          <w:szCs w:val="24"/>
-        </w:rPr>
-        <w:t>Backlog</w:t>
-      </w:r>
-      <w:proofErr w:type="spellEnd"/>
     </w:p>
     <w:p/>
     <w:p/>
@@ -9168,23 +8964,13 @@
           <w:szCs w:val="24"/>
         </w:rPr>
       </w:pPr>
-      <w:proofErr w:type="spellStart"/>
       <w:r>
         <w:rPr>
           <w:b/>
           <w:sz w:val="24"/>
           <w:szCs w:val="24"/>
         </w:rPr>
-        <w:t>Sprints</w:t>
-      </w:r>
-      <w:proofErr w:type="spellEnd"/>
-      <w:r>
-        <w:rPr>
-          <w:b/>
-          <w:sz w:val="24"/>
-          <w:szCs w:val="24"/>
-        </w:rPr>
-        <w:t>.</w:t>
+        <w:t>Sprints.</w:t>
       </w:r>
     </w:p>
     <w:p>
@@ -9292,17 +9078,8 @@
                 <w:b/>
                 <w:color w:val="000000"/>
               </w:rPr>
-              <w:t xml:space="preserve">Sprint </w:t>
-            </w:r>
-            <w:proofErr w:type="spellStart"/>
-            <w:r>
-              <w:rPr>
-                <w:b/>
-                <w:color w:val="000000"/>
-              </w:rPr>
-              <w:t>Backlog</w:t>
-            </w:r>
-            <w:proofErr w:type="spellEnd"/>
+              <w:t>Sprint Backlog</w:t>
+            </w:r>
           </w:p>
         </w:tc>
         <w:tc>
@@ -9390,7 +9167,6 @@
                 <w:b/>
                 <w:color w:val="000000"/>
               </w:rPr>
-              <w:lastRenderedPageBreak/>
               <w:t xml:space="preserve">Responsabilidades </w:t>
             </w:r>
           </w:p>
@@ -9629,21 +9405,7 @@
         <w:rPr>
           <w:color w:val="365F91"/>
         </w:rPr>
-        <w:t xml:space="preserve">Realizar la carga de la tabla teniendo en cuenta </w:t>
-      </w:r>
-      <w:proofErr w:type="gramStart"/>
-      <w:r>
-        <w:rPr>
-          <w:color w:val="365F91"/>
-        </w:rPr>
-        <w:t>todos los</w:t>
-      </w:r>
-      <w:proofErr w:type="gramEnd"/>
-      <w:r>
-        <w:rPr>
-          <w:color w:val="365F91"/>
-        </w:rPr>
-        <w:t xml:space="preserve"> sprint que se realicen para este espacio curricular.</w:t>
+        <w:t>Realizar la carga de la tabla teniendo en cuenta todos los sprint que se realicen para este espacio curricular.</w:t>
       </w:r>
     </w:p>
     <w:p/>
@@ -9674,7 +9436,7 @@
       </w:pPr>
     </w:p>
     <w:sectPr>
-      <w:headerReference w:type="first" r:id="rId16"/>
+      <w:headerReference w:type="first" r:id="rId15"/>
       <w:pgSz w:w="11906" w:h="16838"/>
       <w:pgMar w:top="1418" w:right="1701" w:bottom="1418" w:left="1701" w:header="709" w:footer="709" w:gutter="0"/>
       <w:cols w:space="720"/>
@@ -9684,7 +9446,7 @@
 </file>
 
 <file path=word/endnotes.xml><?xml version="1.0" encoding="utf-8"?>
-<w:endnotes xmlns:wpc="http://schemas.microsoft.com/office/word/2010/wordprocessingCanvas" xmlns:mc="http://schemas.openxmlformats.org/markup-compatibility/2006" xmlns:o="urn:schemas-microsoft-com:office:office" xmlns:r="http://schemas.openxmlformats.org/officeDocument/2006/relationships" xmlns:m="http://schemas.openxmlformats.org/officeDocument/2006/math" xmlns:v="urn:schemas-microsoft-com:vml" xmlns:wp14="http://schemas.microsoft.com/office/word/2010/wordprocessingDrawing" xmlns:wp="http://schemas.openxmlformats.org/drawingml/2006/wordprocessingDrawing" xmlns:w10="urn:schemas-microsoft-com:office:word" xmlns:w="http://schemas.openxmlformats.org/wordprocessingml/2006/main" xmlns:w14="http://schemas.microsoft.com/office/word/2010/wordml" xmlns:wpg="http://schemas.microsoft.com/office/word/2010/wordprocessingGroup" xmlns:wpi="http://schemas.microsoft.com/office/word/2010/wordprocessingInk" xmlns:wne="http://schemas.microsoft.com/office/word/2006/wordml" xmlns:wps="http://schemas.microsoft.com/office/word/2010/wordprocessingShape" mc:Ignorable="w14 wp14">
+<w:endnotes xmlns:wpc="http://schemas.microsoft.com/office/word/2010/wordprocessingCanvas" xmlns:cx="http://schemas.microsoft.com/office/drawing/2014/chartex" xmlns:cx1="http://schemas.microsoft.com/office/drawing/2015/9/8/chartex" xmlns:cx2="http://schemas.microsoft.com/office/drawing/2015/10/21/chartex" xmlns:cx3="http://schemas.microsoft.com/office/drawing/2016/5/9/chartex" xmlns:cx4="http://schemas.microsoft.com/office/drawing/2016/5/10/chartex" xmlns:cx5="http://schemas.microsoft.com/office/drawing/2016/5/11/chartex" xmlns:cx6="http://schemas.microsoft.com/office/drawing/2016/5/12/chartex" xmlns:cx7="http://schemas.microsoft.com/office/drawing/2016/5/13/chartex" xmlns:cx8="http://schemas.microsoft.com/office/drawing/2016/5/14/chartex" xmlns:mc="http://schemas.openxmlformats.org/markup-compatibility/2006" xmlns:aink="http://schemas.microsoft.com/office/drawing/2016/ink" xmlns:am3d="http://schemas.microsoft.com/office/drawing/2017/model3d" xmlns:o="urn:schemas-microsoft-com:office:office" xmlns:oel="http://schemas.microsoft.com/office/2019/extlst" xmlns:r="http://schemas.openxmlformats.org/officeDocument/2006/relationships" xmlns:m="http://schemas.openxmlformats.org/officeDocument/2006/math" xmlns:v="urn:schemas-microsoft-com:vml" xmlns:wp14="http://schemas.microsoft.com/office/word/2010/wordprocessingDrawing" xmlns:wp="http://schemas.openxmlformats.org/drawingml/2006/wordprocessingDrawing" xmlns:w10="urn:schemas-microsoft-com:office:word" xmlns:w="http://schemas.openxmlformats.org/wordprocessingml/2006/main" xmlns:w14="http://schemas.microsoft.com/office/word/2010/wordml" xmlns:w15="http://schemas.microsoft.com/office/word/2012/wordml" xmlns:w16cex="http://schemas.microsoft.com/office/word/2018/wordml/cex" xmlns:w16cid="http://schemas.microsoft.com/office/word/2016/wordml/cid" xmlns:w16="http://schemas.microsoft.com/office/word/2018/wordml" xmlns:w16sdtdh="http://schemas.microsoft.com/office/word/2020/wordml/sdtdatahash" xmlns:w16se="http://schemas.microsoft.com/office/word/2015/wordml/symex" xmlns:wpg="http://schemas.microsoft.com/office/word/2010/wordprocessingGroup" xmlns:wpi="http://schemas.microsoft.com/office/word/2010/wordprocessingInk" xmlns:wne="http://schemas.microsoft.com/office/word/2006/wordml" xmlns:wps="http://schemas.microsoft.com/office/word/2010/wordprocessingShape" mc:Ignorable="w14 w15 w16se w16cid w16 w16cex w16sdtdh wp14">
   <w:endnote w:type="separator" w:id="-1">
     <w:p>
       <w:r>
@@ -9703,7 +9465,7 @@
 </file>
 
 <file path=word/footer1.xml><?xml version="1.0" encoding="utf-8"?>
-<w:ftr xmlns:wpc="http://schemas.microsoft.com/office/word/2010/wordprocessingCanvas" xmlns:mc="http://schemas.openxmlformats.org/markup-compatibility/2006" xmlns:o="urn:schemas-microsoft-com:office:office" xmlns:r="http://schemas.openxmlformats.org/officeDocument/2006/relationships" xmlns:m="http://schemas.openxmlformats.org/officeDocument/2006/math" xmlns:v="urn:schemas-microsoft-com:vml" xmlns:wp14="http://schemas.microsoft.com/office/word/2010/wordprocessingDrawing" xmlns:wp="http://schemas.openxmlformats.org/drawingml/2006/wordprocessingDrawing" xmlns:w10="urn:schemas-microsoft-com:office:word" xmlns:w="http://schemas.openxmlformats.org/wordprocessingml/2006/main" xmlns:w14="http://schemas.microsoft.com/office/word/2010/wordml" xmlns:wpg="http://schemas.microsoft.com/office/word/2010/wordprocessingGroup" xmlns:wpi="http://schemas.microsoft.com/office/word/2010/wordprocessingInk" xmlns:wne="http://schemas.microsoft.com/office/word/2006/wordml" xmlns:wps="http://schemas.microsoft.com/office/word/2010/wordprocessingShape" mc:Ignorable="w14 wp14">
+<w:ftr xmlns:wpc="http://schemas.microsoft.com/office/word/2010/wordprocessingCanvas" xmlns:cx="http://schemas.microsoft.com/office/drawing/2014/chartex" xmlns:cx1="http://schemas.microsoft.com/office/drawing/2015/9/8/chartex" xmlns:cx2="http://schemas.microsoft.com/office/drawing/2015/10/21/chartex" xmlns:cx3="http://schemas.microsoft.com/office/drawing/2016/5/9/chartex" xmlns:cx4="http://schemas.microsoft.com/office/drawing/2016/5/10/chartex" xmlns:cx5="http://schemas.microsoft.com/office/drawing/2016/5/11/chartex" xmlns:cx6="http://schemas.microsoft.com/office/drawing/2016/5/12/chartex" xmlns:cx7="http://schemas.microsoft.com/office/drawing/2016/5/13/chartex" xmlns:cx8="http://schemas.microsoft.com/office/drawing/2016/5/14/chartex" xmlns:mc="http://schemas.openxmlformats.org/markup-compatibility/2006" xmlns:aink="http://schemas.microsoft.com/office/drawing/2016/ink" xmlns:am3d="http://schemas.microsoft.com/office/drawing/2017/model3d" xmlns:o="urn:schemas-microsoft-com:office:office" xmlns:oel="http://schemas.microsoft.com/office/2019/extlst" xmlns:r="http://schemas.openxmlformats.org/officeDocument/2006/relationships" xmlns:m="http://schemas.openxmlformats.org/officeDocument/2006/math" xmlns:v="urn:schemas-microsoft-com:vml" xmlns:wp14="http://schemas.microsoft.com/office/word/2010/wordprocessingDrawing" xmlns:wp="http://schemas.openxmlformats.org/drawingml/2006/wordprocessingDrawing" xmlns:w10="urn:schemas-microsoft-com:office:word" xmlns:w="http://schemas.openxmlformats.org/wordprocessingml/2006/main" xmlns:w14="http://schemas.microsoft.com/office/word/2010/wordml" xmlns:w15="http://schemas.microsoft.com/office/word/2012/wordml" xmlns:w16cex="http://schemas.microsoft.com/office/word/2018/wordml/cex" xmlns:w16cid="http://schemas.microsoft.com/office/word/2016/wordml/cid" xmlns:w16="http://schemas.microsoft.com/office/word/2018/wordml" xmlns:w16sdtdh="http://schemas.microsoft.com/office/word/2020/wordml/sdtdatahash" xmlns:w16se="http://schemas.microsoft.com/office/word/2015/wordml/symex" xmlns:wpg="http://schemas.microsoft.com/office/word/2010/wordprocessingGroup" xmlns:wpi="http://schemas.microsoft.com/office/word/2010/wordprocessingInk" xmlns:wne="http://schemas.microsoft.com/office/word/2006/wordml" xmlns:wps="http://schemas.microsoft.com/office/word/2010/wordprocessingShape" mc:Ignorable="w14 w15 w16se w16cid w16 w16cex w16sdtdh wp14">
   <w:p>
     <w:pPr>
       <w:ind w:right="260"/>
@@ -9765,23 +9527,7 @@
                               <w:color w:val="0F243E"/>
                               <w:sz w:val="26"/>
                             </w:rPr>
-                            <w:t xml:space="preserve">PAGE  \* </w:t>
-                          </w:r>
-                          <w:proofErr w:type="spellStart"/>
-                          <w:r>
-                            <w:rPr>
-                              <w:color w:val="0F243E"/>
-                              <w:sz w:val="26"/>
-                            </w:rPr>
-                            <w:t>Arabic</w:t>
-                          </w:r>
-                          <w:proofErr w:type="spellEnd"/>
-                          <w:r>
-                            <w:rPr>
-                              <w:color w:val="0F243E"/>
-                              <w:sz w:val="26"/>
-                            </w:rPr>
-                            <w:t xml:space="preserve">  \* MERGEFORMAT4</w:t>
+                            <w:t>PAGE  \* Arabic  \* MERGEFORMAT4</w:t>
                           </w:r>
                         </w:p>
                         <w:p>
@@ -9802,7 +9548,7 @@
         </mc:Choice>
         <mc:Fallback>
           <w:pict>
-            <v:rect id="Rectángulo 1" o:spid="_x0000_s1026" style="position:absolute;margin-left:471pt;margin-top:736pt;width:31.2pt;height:22.9pt;z-index:251658240;visibility:visible;mso-wrap-style:square;mso-wrap-distance-left:9pt;mso-wrap-distance-top:0;mso-wrap-distance-right:9pt;mso-wrap-distance-bottom:0;mso-position-horizontal:absolute;mso-position-horizontal-relative:text;mso-position-vertical:absolute;mso-position-vertical-relative:text;v-text-anchor:middle" o:gfxdata="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" stroked="f">
+            <v:rect w14:anchorId="506DF501" id="Rectángulo 1" o:spid="_x0000_s1026" style="position:absolute;margin-left:471pt;margin-top:736pt;width:31.2pt;height:22.9pt;z-index:251658240;visibility:visible;mso-wrap-style:square;mso-wrap-distance-left:9pt;mso-wrap-distance-top:0;mso-wrap-distance-right:9pt;mso-wrap-distance-bottom:0;mso-position-horizontal:absolute;mso-position-horizontal-relative:text;mso-position-vertical:absolute;mso-position-vertical-relative:text;v-text-anchor:middle" o:gfxdata="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" stroked="f">
               <v:textbox inset="0,1.2694mm,0,1.2694mm">
                 <w:txbxContent>
                   <w:p>
@@ -9815,23 +9561,7 @@
                         <w:color w:val="0F243E"/>
                         <w:sz w:val="26"/>
                       </w:rPr>
-                      <w:t xml:space="preserve">PAGE  \* </w:t>
-                    </w:r>
-                    <w:proofErr w:type="spellStart"/>
-                    <w:r>
-                      <w:rPr>
-                        <w:color w:val="0F243E"/>
-                        <w:sz w:val="26"/>
-                      </w:rPr>
-                      <w:t>Arabic</w:t>
-                    </w:r>
-                    <w:proofErr w:type="spellEnd"/>
-                    <w:r>
-                      <w:rPr>
-                        <w:color w:val="0F243E"/>
-                        <w:sz w:val="26"/>
-                      </w:rPr>
-                      <w:t xml:space="preserve">  \* MERGEFORMAT4</w:t>
+                      <w:t>PAGE  \* Arabic  \* MERGEFORMAT4</w:t>
                     </w:r>
                   </w:p>
                   <w:p>
@@ -9869,7 +9599,7 @@
 </file>
 
 <file path=word/footer2.xml><?xml version="1.0" encoding="utf-8"?>
-<w:ftr xmlns:wpc="http://schemas.microsoft.com/office/word/2010/wordprocessingCanvas" xmlns:mc="http://schemas.openxmlformats.org/markup-compatibility/2006" xmlns:o="urn:schemas-microsoft-com:office:office" xmlns:r="http://schemas.openxmlformats.org/officeDocument/2006/relationships" xmlns:m="http://schemas.openxmlformats.org/officeDocument/2006/math" xmlns:v="urn:schemas-microsoft-com:vml" xmlns:wp14="http://schemas.microsoft.com/office/word/2010/wordprocessingDrawing" xmlns:wp="http://schemas.openxmlformats.org/drawingml/2006/wordprocessingDrawing" xmlns:w10="urn:schemas-microsoft-com:office:word" xmlns:w="http://schemas.openxmlformats.org/wordprocessingml/2006/main" xmlns:w14="http://schemas.microsoft.com/office/word/2010/wordml" xmlns:wpg="http://schemas.microsoft.com/office/word/2010/wordprocessingGroup" xmlns:wpi="http://schemas.microsoft.com/office/word/2010/wordprocessingInk" xmlns:wne="http://schemas.microsoft.com/office/word/2006/wordml" xmlns:wps="http://schemas.microsoft.com/office/word/2010/wordprocessingShape" mc:Ignorable="w14 wp14">
+<w:ftr xmlns:wpc="http://schemas.microsoft.com/office/word/2010/wordprocessingCanvas" xmlns:cx="http://schemas.microsoft.com/office/drawing/2014/chartex" xmlns:cx1="http://schemas.microsoft.com/office/drawing/2015/9/8/chartex" xmlns:cx2="http://schemas.microsoft.com/office/drawing/2015/10/21/chartex" xmlns:cx3="http://schemas.microsoft.com/office/drawing/2016/5/9/chartex" xmlns:cx4="http://schemas.microsoft.com/office/drawing/2016/5/10/chartex" xmlns:cx5="http://schemas.microsoft.com/office/drawing/2016/5/11/chartex" xmlns:cx6="http://schemas.microsoft.com/office/drawing/2016/5/12/chartex" xmlns:cx7="http://schemas.microsoft.com/office/drawing/2016/5/13/chartex" xmlns:cx8="http://schemas.microsoft.com/office/drawing/2016/5/14/chartex" xmlns:mc="http://schemas.openxmlformats.org/markup-compatibility/2006" xmlns:aink="http://schemas.microsoft.com/office/drawing/2016/ink" xmlns:am3d="http://schemas.microsoft.com/office/drawing/2017/model3d" xmlns:o="urn:schemas-microsoft-com:office:office" xmlns:oel="http://schemas.microsoft.com/office/2019/extlst" xmlns:r="http://schemas.openxmlformats.org/officeDocument/2006/relationships" xmlns:m="http://schemas.openxmlformats.org/officeDocument/2006/math" xmlns:v="urn:schemas-microsoft-com:vml" xmlns:wp14="http://schemas.microsoft.com/office/word/2010/wordprocessingDrawing" xmlns:wp="http://schemas.openxmlformats.org/drawingml/2006/wordprocessingDrawing" xmlns:w10="urn:schemas-microsoft-com:office:word" xmlns:w="http://schemas.openxmlformats.org/wordprocessingml/2006/main" xmlns:w14="http://schemas.microsoft.com/office/word/2010/wordml" xmlns:w15="http://schemas.microsoft.com/office/word/2012/wordml" xmlns:w16cex="http://schemas.microsoft.com/office/word/2018/wordml/cex" xmlns:w16cid="http://schemas.microsoft.com/office/word/2016/wordml/cid" xmlns:w16="http://schemas.microsoft.com/office/word/2018/wordml" xmlns:w16sdtdh="http://schemas.microsoft.com/office/word/2020/wordml/sdtdatahash" xmlns:w16se="http://schemas.microsoft.com/office/word/2015/wordml/symex" xmlns:wpg="http://schemas.microsoft.com/office/word/2010/wordprocessingGroup" xmlns:wpi="http://schemas.microsoft.com/office/word/2010/wordprocessingInk" xmlns:wne="http://schemas.microsoft.com/office/word/2006/wordml" xmlns:wps="http://schemas.microsoft.com/office/word/2010/wordprocessingShape" mc:Ignorable="w14 w15 w16se w16cid w16 w16cex w16sdtdh wp14">
   <w:p>
     <w:pPr>
       <w:pBdr>
@@ -9892,7 +9622,7 @@
 </file>
 
 <file path=word/footer3.xml><?xml version="1.0" encoding="utf-8"?>
-<w:ftr xmlns:wpc="http://schemas.microsoft.com/office/word/2010/wordprocessingCanvas" xmlns:mc="http://schemas.openxmlformats.org/markup-compatibility/2006" xmlns:o="urn:schemas-microsoft-com:office:office" xmlns:r="http://schemas.openxmlformats.org/officeDocument/2006/relationships" xmlns:m="http://schemas.openxmlformats.org/officeDocument/2006/math" xmlns:v="urn:schemas-microsoft-com:vml" xmlns:wp14="http://schemas.microsoft.com/office/word/2010/wordprocessingDrawing" xmlns:wp="http://schemas.openxmlformats.org/drawingml/2006/wordprocessingDrawing" xmlns:w10="urn:schemas-microsoft-com:office:word" xmlns:w="http://schemas.openxmlformats.org/wordprocessingml/2006/main" xmlns:w14="http://schemas.microsoft.com/office/word/2010/wordml" xmlns:wpg="http://schemas.microsoft.com/office/word/2010/wordprocessingGroup" xmlns:wpi="http://schemas.microsoft.com/office/word/2010/wordprocessingInk" xmlns:wne="http://schemas.microsoft.com/office/word/2006/wordml" xmlns:wps="http://schemas.microsoft.com/office/word/2010/wordprocessingShape" mc:Ignorable="w14 wp14">
+<w:ftr xmlns:wpc="http://schemas.microsoft.com/office/word/2010/wordprocessingCanvas" xmlns:cx="http://schemas.microsoft.com/office/drawing/2014/chartex" xmlns:cx1="http://schemas.microsoft.com/office/drawing/2015/9/8/chartex" xmlns:cx2="http://schemas.microsoft.com/office/drawing/2015/10/21/chartex" xmlns:cx3="http://schemas.microsoft.com/office/drawing/2016/5/9/chartex" xmlns:cx4="http://schemas.microsoft.com/office/drawing/2016/5/10/chartex" xmlns:cx5="http://schemas.microsoft.com/office/drawing/2016/5/11/chartex" xmlns:cx6="http://schemas.microsoft.com/office/drawing/2016/5/12/chartex" xmlns:cx7="http://schemas.microsoft.com/office/drawing/2016/5/13/chartex" xmlns:cx8="http://schemas.microsoft.com/office/drawing/2016/5/14/chartex" xmlns:mc="http://schemas.openxmlformats.org/markup-compatibility/2006" xmlns:aink="http://schemas.microsoft.com/office/drawing/2016/ink" xmlns:am3d="http://schemas.microsoft.com/office/drawing/2017/model3d" xmlns:o="urn:schemas-microsoft-com:office:office" xmlns:oel="http://schemas.microsoft.com/office/2019/extlst" xmlns:r="http://schemas.openxmlformats.org/officeDocument/2006/relationships" xmlns:m="http://schemas.openxmlformats.org/officeDocument/2006/math" xmlns:v="urn:schemas-microsoft-com:vml" xmlns:wp14="http://schemas.microsoft.com/office/word/2010/wordprocessingDrawing" xmlns:wp="http://schemas.openxmlformats.org/drawingml/2006/wordprocessingDrawing" xmlns:w10="urn:schemas-microsoft-com:office:word" xmlns:w="http://schemas.openxmlformats.org/wordprocessingml/2006/main" xmlns:w14="http://schemas.microsoft.com/office/word/2010/wordml" xmlns:w15="http://schemas.microsoft.com/office/word/2012/wordml" xmlns:w16cex="http://schemas.microsoft.com/office/word/2018/wordml/cex" xmlns:w16cid="http://schemas.microsoft.com/office/word/2016/wordml/cid" xmlns:w16="http://schemas.microsoft.com/office/word/2018/wordml" xmlns:w16sdtdh="http://schemas.microsoft.com/office/word/2020/wordml/sdtdatahash" xmlns:w16se="http://schemas.microsoft.com/office/word/2015/wordml/symex" xmlns:wpg="http://schemas.microsoft.com/office/word/2010/wordprocessingGroup" xmlns:wpi="http://schemas.microsoft.com/office/word/2010/wordprocessingInk" xmlns:wne="http://schemas.microsoft.com/office/word/2006/wordml" xmlns:wps="http://schemas.microsoft.com/office/word/2010/wordprocessingShape" mc:Ignorable="w14 w15 w16se w16cid w16 w16cex w16sdtdh wp14">
   <w:p>
     <w:pPr>
       <w:pBdr>
@@ -9915,7 +9645,7 @@
 </file>
 
 <file path=word/footnotes.xml><?xml version="1.0" encoding="utf-8"?>
-<w:footnotes xmlns:wpc="http://schemas.microsoft.com/office/word/2010/wordprocessingCanvas" xmlns:mc="http://schemas.openxmlformats.org/markup-compatibility/2006" xmlns:o="urn:schemas-microsoft-com:office:office" xmlns:r="http://schemas.openxmlformats.org/officeDocument/2006/relationships" xmlns:m="http://schemas.openxmlformats.org/officeDocument/2006/math" xmlns:v="urn:schemas-microsoft-com:vml" xmlns:wp14="http://schemas.microsoft.com/office/word/2010/wordprocessingDrawing" xmlns:wp="http://schemas.openxmlformats.org/drawingml/2006/wordprocessingDrawing" xmlns:w10="urn:schemas-microsoft-com:office:word" xmlns:w="http://schemas.openxmlformats.org/wordprocessingml/2006/main" xmlns:w14="http://schemas.microsoft.com/office/word/2010/wordml" xmlns:wpg="http://schemas.microsoft.com/office/word/2010/wordprocessingGroup" xmlns:wpi="http://schemas.microsoft.com/office/word/2010/wordprocessingInk" xmlns:wne="http://schemas.microsoft.com/office/word/2006/wordml" xmlns:wps="http://schemas.microsoft.com/office/word/2010/wordprocessingShape" mc:Ignorable="w14 wp14">
+<w:footnotes xmlns:wpc="http://schemas.microsoft.com/office/word/2010/wordprocessingCanvas" xmlns:cx="http://schemas.microsoft.com/office/drawing/2014/chartex" xmlns:cx1="http://schemas.microsoft.com/office/drawing/2015/9/8/chartex" xmlns:cx2="http://schemas.microsoft.com/office/drawing/2015/10/21/chartex" xmlns:cx3="http://schemas.microsoft.com/office/drawing/2016/5/9/chartex" xmlns:cx4="http://schemas.microsoft.com/office/drawing/2016/5/10/chartex" xmlns:cx5="http://schemas.microsoft.com/office/drawing/2016/5/11/chartex" xmlns:cx6="http://schemas.microsoft.com/office/drawing/2016/5/12/chartex" xmlns:cx7="http://schemas.microsoft.com/office/drawing/2016/5/13/chartex" xmlns:cx8="http://schemas.microsoft.com/office/drawing/2016/5/14/chartex" xmlns:mc="http://schemas.openxmlformats.org/markup-compatibility/2006" xmlns:aink="http://schemas.microsoft.com/office/drawing/2016/ink" xmlns:am3d="http://schemas.microsoft.com/office/drawing/2017/model3d" xmlns:o="urn:schemas-microsoft-com:office:office" xmlns:oel="http://schemas.microsoft.com/office/2019/extlst" xmlns:r="http://schemas.openxmlformats.org/officeDocument/2006/relationships" xmlns:m="http://schemas.openxmlformats.org/officeDocument/2006/math" xmlns:v="urn:schemas-microsoft-com:vml" xmlns:wp14="http://schemas.microsoft.com/office/word/2010/wordprocessingDrawing" xmlns:wp="http://schemas.openxmlformats.org/drawingml/2006/wordprocessingDrawing" xmlns:w10="urn:schemas-microsoft-com:office:word" xmlns:w="http://schemas.openxmlformats.org/wordprocessingml/2006/main" xmlns:w14="http://schemas.microsoft.com/office/word/2010/wordml" xmlns:w15="http://schemas.microsoft.com/office/word/2012/wordml" xmlns:w16cex="http://schemas.microsoft.com/office/word/2018/wordml/cex" xmlns:w16cid="http://schemas.microsoft.com/office/word/2016/wordml/cid" xmlns:w16="http://schemas.microsoft.com/office/word/2018/wordml" xmlns:w16sdtdh="http://schemas.microsoft.com/office/word/2020/wordml/sdtdatahash" xmlns:w16se="http://schemas.microsoft.com/office/word/2015/wordml/symex" xmlns:wpg="http://schemas.microsoft.com/office/word/2010/wordprocessingGroup" xmlns:wpi="http://schemas.microsoft.com/office/word/2010/wordprocessingInk" xmlns:wne="http://schemas.microsoft.com/office/word/2006/wordml" xmlns:wps="http://schemas.microsoft.com/office/word/2010/wordprocessingShape" mc:Ignorable="w14 w15 w16se w16cid w16 w16cex w16sdtdh wp14">
   <w:footnote w:type="separator" w:id="-1">
     <w:p>
       <w:r>
@@ -9934,7 +9664,7 @@
 </file>
 
 <file path=word/header1.xml><?xml version="1.0" encoding="utf-8"?>
-<w:hdr xmlns:wpc="http://schemas.microsoft.com/office/word/2010/wordprocessingCanvas" xmlns:mc="http://schemas.openxmlformats.org/markup-compatibility/2006" xmlns:o="urn:schemas-microsoft-com:office:office" xmlns:r="http://schemas.openxmlformats.org/officeDocument/2006/relationships" xmlns:m="http://schemas.openxmlformats.org/officeDocument/2006/math" xmlns:v="urn:schemas-microsoft-com:vml" xmlns:wp14="http://schemas.microsoft.com/office/word/2010/wordprocessingDrawing" xmlns:wp="http://schemas.openxmlformats.org/drawingml/2006/wordprocessingDrawing" xmlns:w10="urn:schemas-microsoft-com:office:word" xmlns:w="http://schemas.openxmlformats.org/wordprocessingml/2006/main" xmlns:w14="http://schemas.microsoft.com/office/word/2010/wordml" xmlns:wpg="http://schemas.microsoft.com/office/word/2010/wordprocessingGroup" xmlns:wpi="http://schemas.microsoft.com/office/word/2010/wordprocessingInk" xmlns:wne="http://schemas.microsoft.com/office/word/2006/wordml" xmlns:wps="http://schemas.microsoft.com/office/word/2010/wordprocessingShape" mc:Ignorable="w14 wp14">
+<w:hdr xmlns:wpc="http://schemas.microsoft.com/office/word/2010/wordprocessingCanvas" xmlns:cx="http://schemas.microsoft.com/office/drawing/2014/chartex" xmlns:cx1="http://schemas.microsoft.com/office/drawing/2015/9/8/chartex" xmlns:cx2="http://schemas.microsoft.com/office/drawing/2015/10/21/chartex" xmlns:cx3="http://schemas.microsoft.com/office/drawing/2016/5/9/chartex" xmlns:cx4="http://schemas.microsoft.com/office/drawing/2016/5/10/chartex" xmlns:cx5="http://schemas.microsoft.com/office/drawing/2016/5/11/chartex" xmlns:cx6="http://schemas.microsoft.com/office/drawing/2016/5/12/chartex" xmlns:cx7="http://schemas.microsoft.com/office/drawing/2016/5/13/chartex" xmlns:cx8="http://schemas.microsoft.com/office/drawing/2016/5/14/chartex" xmlns:mc="http://schemas.openxmlformats.org/markup-compatibility/2006" xmlns:aink="http://schemas.microsoft.com/office/drawing/2016/ink" xmlns:am3d="http://schemas.microsoft.com/office/drawing/2017/model3d" xmlns:o="urn:schemas-microsoft-com:office:office" xmlns:oel="http://schemas.microsoft.com/office/2019/extlst" xmlns:r="http://schemas.openxmlformats.org/officeDocument/2006/relationships" xmlns:m="http://schemas.openxmlformats.org/officeDocument/2006/math" xmlns:v="urn:schemas-microsoft-com:vml" xmlns:wp14="http://schemas.microsoft.com/office/word/2010/wordprocessingDrawing" xmlns:wp="http://schemas.openxmlformats.org/drawingml/2006/wordprocessingDrawing" xmlns:w10="urn:schemas-microsoft-com:office:word" xmlns:w="http://schemas.openxmlformats.org/wordprocessingml/2006/main" xmlns:w14="http://schemas.microsoft.com/office/word/2010/wordml" xmlns:w15="http://schemas.microsoft.com/office/word/2012/wordml" xmlns:w16cex="http://schemas.microsoft.com/office/word/2018/wordml/cex" xmlns:w16cid="http://schemas.microsoft.com/office/word/2016/wordml/cid" xmlns:w16="http://schemas.microsoft.com/office/word/2018/wordml" xmlns:w16sdtdh="http://schemas.microsoft.com/office/word/2020/wordml/sdtdatahash" xmlns:w16se="http://schemas.microsoft.com/office/word/2015/wordml/symex" xmlns:wpg="http://schemas.microsoft.com/office/word/2010/wordprocessingGroup" xmlns:wpi="http://schemas.microsoft.com/office/word/2010/wordprocessingInk" xmlns:wne="http://schemas.microsoft.com/office/word/2006/wordml" xmlns:wps="http://schemas.microsoft.com/office/word/2010/wordprocessingShape" mc:Ignorable="w14 w15 w16se w16cid w16 w16cex w16sdtdh wp14">
   <w:p>
     <w:pPr>
       <w:widowControl w:val="0"/>
@@ -10209,7 +9939,7 @@
 </file>
 
 <file path=word/header2.xml><?xml version="1.0" encoding="utf-8"?>
-<w:hdr xmlns:wpc="http://schemas.microsoft.com/office/word/2010/wordprocessingCanvas" xmlns:mc="http://schemas.openxmlformats.org/markup-compatibility/2006" xmlns:o="urn:schemas-microsoft-com:office:office" xmlns:r="http://schemas.openxmlformats.org/officeDocument/2006/relationships" xmlns:m="http://schemas.openxmlformats.org/officeDocument/2006/math" xmlns:v="urn:schemas-microsoft-com:vml" xmlns:wp14="http://schemas.microsoft.com/office/word/2010/wordprocessingDrawing" xmlns:wp="http://schemas.openxmlformats.org/drawingml/2006/wordprocessingDrawing" xmlns:w10="urn:schemas-microsoft-com:office:word" xmlns:w="http://schemas.openxmlformats.org/wordprocessingml/2006/main" xmlns:w14="http://schemas.microsoft.com/office/word/2010/wordml" xmlns:wpg="http://schemas.microsoft.com/office/word/2010/wordprocessingGroup" xmlns:wpi="http://schemas.microsoft.com/office/word/2010/wordprocessingInk" xmlns:wne="http://schemas.microsoft.com/office/word/2006/wordml" xmlns:wps="http://schemas.microsoft.com/office/word/2010/wordprocessingShape" mc:Ignorable="w14 wp14">
+<w:hdr xmlns:wpc="http://schemas.microsoft.com/office/word/2010/wordprocessingCanvas" xmlns:cx="http://schemas.microsoft.com/office/drawing/2014/chartex" xmlns:cx1="http://schemas.microsoft.com/office/drawing/2015/9/8/chartex" xmlns:cx2="http://schemas.microsoft.com/office/drawing/2015/10/21/chartex" xmlns:cx3="http://schemas.microsoft.com/office/drawing/2016/5/9/chartex" xmlns:cx4="http://schemas.microsoft.com/office/drawing/2016/5/10/chartex" xmlns:cx5="http://schemas.microsoft.com/office/drawing/2016/5/11/chartex" xmlns:cx6="http://schemas.microsoft.com/office/drawing/2016/5/12/chartex" xmlns:cx7="http://schemas.microsoft.com/office/drawing/2016/5/13/chartex" xmlns:cx8="http://schemas.microsoft.com/office/drawing/2016/5/14/chartex" xmlns:mc="http://schemas.openxmlformats.org/markup-compatibility/2006" xmlns:aink="http://schemas.microsoft.com/office/drawing/2016/ink" xmlns:am3d="http://schemas.microsoft.com/office/drawing/2017/model3d" xmlns:o="urn:schemas-microsoft-com:office:office" xmlns:oel="http://schemas.microsoft.com/office/2019/extlst" xmlns:r="http://schemas.openxmlformats.org/officeDocument/2006/relationships" xmlns:m="http://schemas.openxmlformats.org/officeDocument/2006/math" xmlns:v="urn:schemas-microsoft-com:vml" xmlns:wp14="http://schemas.microsoft.com/office/word/2010/wordprocessingDrawing" xmlns:wp="http://schemas.openxmlformats.org/drawingml/2006/wordprocessingDrawing" xmlns:w10="urn:schemas-microsoft-com:office:word" xmlns:w="http://schemas.openxmlformats.org/wordprocessingml/2006/main" xmlns:w14="http://schemas.microsoft.com/office/word/2010/wordml" xmlns:w15="http://schemas.microsoft.com/office/word/2012/wordml" xmlns:w16cex="http://schemas.microsoft.com/office/word/2018/wordml/cex" xmlns:w16cid="http://schemas.microsoft.com/office/word/2016/wordml/cid" xmlns:w16="http://schemas.microsoft.com/office/word/2018/wordml" xmlns:w16sdtdh="http://schemas.microsoft.com/office/word/2020/wordml/sdtdatahash" xmlns:w16se="http://schemas.microsoft.com/office/word/2015/wordml/symex" xmlns:wpg="http://schemas.microsoft.com/office/word/2010/wordprocessingGroup" xmlns:wpi="http://schemas.microsoft.com/office/word/2010/wordprocessingInk" xmlns:wne="http://schemas.microsoft.com/office/word/2006/wordml" xmlns:wps="http://schemas.microsoft.com/office/word/2010/wordprocessingShape" mc:Ignorable="w14 w15 w16se w16cid w16 w16cex w16sdtdh wp14">
   <w:p>
     <w:pPr>
       <w:pBdr>
@@ -10233,7 +9963,7 @@
 </file>
 
 <file path=word/header3.xml><?xml version="1.0" encoding="utf-8"?>
-<w:hdr xmlns:wpc="http://schemas.microsoft.com/office/word/2010/wordprocessingCanvas" xmlns:mc="http://schemas.openxmlformats.org/markup-compatibility/2006" xmlns:o="urn:schemas-microsoft-com:office:office" xmlns:r="http://schemas.openxmlformats.org/officeDocument/2006/relationships" xmlns:m="http://schemas.openxmlformats.org/officeDocument/2006/math" xmlns:v="urn:schemas-microsoft-com:vml" xmlns:wp14="http://schemas.microsoft.com/office/word/2010/wordprocessingDrawing" xmlns:wp="http://schemas.openxmlformats.org/drawingml/2006/wordprocessingDrawing" xmlns:w10="urn:schemas-microsoft-com:office:word" xmlns:w="http://schemas.openxmlformats.org/wordprocessingml/2006/main" xmlns:w14="http://schemas.microsoft.com/office/word/2010/wordml" xmlns:wpg="http://schemas.microsoft.com/office/word/2010/wordprocessingGroup" xmlns:wpi="http://schemas.microsoft.com/office/word/2010/wordprocessingInk" xmlns:wne="http://schemas.microsoft.com/office/word/2006/wordml" xmlns:wps="http://schemas.microsoft.com/office/word/2010/wordprocessingShape" mc:Ignorable="w14 wp14">
+<w:hdr xmlns:wpc="http://schemas.microsoft.com/office/word/2010/wordprocessingCanvas" xmlns:cx="http://schemas.microsoft.com/office/drawing/2014/chartex" xmlns:cx1="http://schemas.microsoft.com/office/drawing/2015/9/8/chartex" xmlns:cx2="http://schemas.microsoft.com/office/drawing/2015/10/21/chartex" xmlns:cx3="http://schemas.microsoft.com/office/drawing/2016/5/9/chartex" xmlns:cx4="http://schemas.microsoft.com/office/drawing/2016/5/10/chartex" xmlns:cx5="http://schemas.microsoft.com/office/drawing/2016/5/11/chartex" xmlns:cx6="http://schemas.microsoft.com/office/drawing/2016/5/12/chartex" xmlns:cx7="http://schemas.microsoft.com/office/drawing/2016/5/13/chartex" xmlns:cx8="http://schemas.microsoft.com/office/drawing/2016/5/14/chartex" xmlns:mc="http://schemas.openxmlformats.org/markup-compatibility/2006" xmlns:aink="http://schemas.microsoft.com/office/drawing/2016/ink" xmlns:am3d="http://schemas.microsoft.com/office/drawing/2017/model3d" xmlns:o="urn:schemas-microsoft-com:office:office" xmlns:oel="http://schemas.microsoft.com/office/2019/extlst" xmlns:r="http://schemas.openxmlformats.org/officeDocument/2006/relationships" xmlns:m="http://schemas.openxmlformats.org/officeDocument/2006/math" xmlns:v="urn:schemas-microsoft-com:vml" xmlns:wp14="http://schemas.microsoft.com/office/word/2010/wordprocessingDrawing" xmlns:wp="http://schemas.openxmlformats.org/drawingml/2006/wordprocessingDrawing" xmlns:w10="urn:schemas-microsoft-com:office:word" xmlns:w="http://schemas.openxmlformats.org/wordprocessingml/2006/main" xmlns:w14="http://schemas.microsoft.com/office/word/2010/wordml" xmlns:w15="http://schemas.microsoft.com/office/word/2012/wordml" xmlns:w16cex="http://schemas.microsoft.com/office/word/2018/wordml/cex" xmlns:w16cid="http://schemas.microsoft.com/office/word/2016/wordml/cid" xmlns:w16="http://schemas.microsoft.com/office/word/2018/wordml" xmlns:w16sdtdh="http://schemas.microsoft.com/office/word/2020/wordml/sdtdatahash" xmlns:w16se="http://schemas.microsoft.com/office/word/2015/wordml/symex" xmlns:wpg="http://schemas.microsoft.com/office/word/2010/wordprocessingGroup" xmlns:wpi="http://schemas.microsoft.com/office/word/2010/wordprocessingInk" xmlns:wne="http://schemas.microsoft.com/office/word/2006/wordml" xmlns:wps="http://schemas.microsoft.com/office/word/2010/wordprocessingShape" mc:Ignorable="w14 w15 w16se w16cid w16 w16cex w16sdtdh wp14">
   <w:p>
     <w:pPr>
       <w:pBdr>
@@ -10256,7 +9986,7 @@
 </file>
 
 <file path=word/header4.xml><?xml version="1.0" encoding="utf-8"?>
-<w:hdr xmlns:wpc="http://schemas.microsoft.com/office/word/2010/wordprocessingCanvas" xmlns:mc="http://schemas.openxmlformats.org/markup-compatibility/2006" xmlns:o="urn:schemas-microsoft-com:office:office" xmlns:r="http://schemas.openxmlformats.org/officeDocument/2006/relationships" xmlns:m="http://schemas.openxmlformats.org/officeDocument/2006/math" xmlns:v="urn:schemas-microsoft-com:vml" xmlns:wp14="http://schemas.microsoft.com/office/word/2010/wordprocessingDrawing" xmlns:wp="http://schemas.openxmlformats.org/drawingml/2006/wordprocessingDrawing" xmlns:w10="urn:schemas-microsoft-com:office:word" xmlns:w="http://schemas.openxmlformats.org/wordprocessingml/2006/main" xmlns:w14="http://schemas.microsoft.com/office/word/2010/wordml" xmlns:wpg="http://schemas.microsoft.com/office/word/2010/wordprocessingGroup" xmlns:wpi="http://schemas.microsoft.com/office/word/2010/wordprocessingInk" xmlns:wne="http://schemas.microsoft.com/office/word/2006/wordml" xmlns:wps="http://schemas.microsoft.com/office/word/2010/wordprocessingShape" mc:Ignorable="w14 wp14">
+<w:hdr xmlns:wpc="http://schemas.microsoft.com/office/word/2010/wordprocessingCanvas" xmlns:cx="http://schemas.microsoft.com/office/drawing/2014/chartex" xmlns:cx1="http://schemas.microsoft.com/office/drawing/2015/9/8/chartex" xmlns:cx2="http://schemas.microsoft.com/office/drawing/2015/10/21/chartex" xmlns:cx3="http://schemas.microsoft.com/office/drawing/2016/5/9/chartex" xmlns:cx4="http://schemas.microsoft.com/office/drawing/2016/5/10/chartex" xmlns:cx5="http://schemas.microsoft.com/office/drawing/2016/5/11/chartex" xmlns:cx6="http://schemas.microsoft.com/office/drawing/2016/5/12/chartex" xmlns:cx7="http://schemas.microsoft.com/office/drawing/2016/5/13/chartex" xmlns:cx8="http://schemas.microsoft.com/office/drawing/2016/5/14/chartex" xmlns:mc="http://schemas.openxmlformats.org/markup-compatibility/2006" xmlns:aink="http://schemas.microsoft.com/office/drawing/2016/ink" xmlns:am3d="http://schemas.microsoft.com/office/drawing/2017/model3d" xmlns:o="urn:schemas-microsoft-com:office:office" xmlns:oel="http://schemas.microsoft.com/office/2019/extlst" xmlns:r="http://schemas.openxmlformats.org/officeDocument/2006/relationships" xmlns:m="http://schemas.openxmlformats.org/officeDocument/2006/math" xmlns:v="urn:schemas-microsoft-com:vml" xmlns:wp14="http://schemas.microsoft.com/office/word/2010/wordprocessingDrawing" xmlns:wp="http://schemas.openxmlformats.org/drawingml/2006/wordprocessingDrawing" xmlns:w10="urn:schemas-microsoft-com:office:word" xmlns:w="http://schemas.openxmlformats.org/wordprocessingml/2006/main" xmlns:w14="http://schemas.microsoft.com/office/word/2010/wordml" xmlns:w15="http://schemas.microsoft.com/office/word/2012/wordml" xmlns:w16cex="http://schemas.microsoft.com/office/word/2018/wordml/cex" xmlns:w16cid="http://schemas.microsoft.com/office/word/2016/wordml/cid" xmlns:w16="http://schemas.microsoft.com/office/word/2018/wordml" xmlns:w16sdtdh="http://schemas.microsoft.com/office/word/2020/wordml/sdtdatahash" xmlns:w16se="http://schemas.microsoft.com/office/word/2015/wordml/symex" xmlns:wpg="http://schemas.microsoft.com/office/word/2010/wordprocessingGroup" xmlns:wpi="http://schemas.microsoft.com/office/word/2010/wordprocessingInk" xmlns:wne="http://schemas.microsoft.com/office/word/2006/wordml" xmlns:wps="http://schemas.microsoft.com/office/word/2010/wordprocessingShape" mc:Ignorable="w14 w15 w16se w16cid w16 w16cex w16sdtdh wp14">
   <w:p>
     <w:pPr>
       <w:widowControl w:val="0"/>
@@ -10479,7 +10209,7 @@
 </file>
 
 <file path=word/header5.xml><?xml version="1.0" encoding="utf-8"?>
-<w:hdr xmlns:wpc="http://schemas.microsoft.com/office/word/2010/wordprocessingCanvas" xmlns:mc="http://schemas.openxmlformats.org/markup-compatibility/2006" xmlns:o="urn:schemas-microsoft-com:office:office" xmlns:r="http://schemas.openxmlformats.org/officeDocument/2006/relationships" xmlns:m="http://schemas.openxmlformats.org/officeDocument/2006/math" xmlns:v="urn:schemas-microsoft-com:vml" xmlns:wp14="http://schemas.microsoft.com/office/word/2010/wordprocessingDrawing" xmlns:wp="http://schemas.openxmlformats.org/drawingml/2006/wordprocessingDrawing" xmlns:w10="urn:schemas-microsoft-com:office:word" xmlns:w="http://schemas.openxmlformats.org/wordprocessingml/2006/main" xmlns:w14="http://schemas.microsoft.com/office/word/2010/wordml" xmlns:wpg="http://schemas.microsoft.com/office/word/2010/wordprocessingGroup" xmlns:wpi="http://schemas.microsoft.com/office/word/2010/wordprocessingInk" xmlns:wne="http://schemas.microsoft.com/office/word/2006/wordml" xmlns:wps="http://schemas.microsoft.com/office/word/2010/wordprocessingShape" mc:Ignorable="w14 wp14">
+<w:hdr xmlns:wpc="http://schemas.microsoft.com/office/word/2010/wordprocessingCanvas" xmlns:cx="http://schemas.microsoft.com/office/drawing/2014/chartex" xmlns:cx1="http://schemas.microsoft.com/office/drawing/2015/9/8/chartex" xmlns:cx2="http://schemas.microsoft.com/office/drawing/2015/10/21/chartex" xmlns:cx3="http://schemas.microsoft.com/office/drawing/2016/5/9/chartex" xmlns:cx4="http://schemas.microsoft.com/office/drawing/2016/5/10/chartex" xmlns:cx5="http://schemas.microsoft.com/office/drawing/2016/5/11/chartex" xmlns:cx6="http://schemas.microsoft.com/office/drawing/2016/5/12/chartex" xmlns:cx7="http://schemas.microsoft.com/office/drawing/2016/5/13/chartex" xmlns:cx8="http://schemas.microsoft.com/office/drawing/2016/5/14/chartex" xmlns:mc="http://schemas.openxmlformats.org/markup-compatibility/2006" xmlns:aink="http://schemas.microsoft.com/office/drawing/2016/ink" xmlns:am3d="http://schemas.microsoft.com/office/drawing/2017/model3d" xmlns:o="urn:schemas-microsoft-com:office:office" xmlns:oel="http://schemas.microsoft.com/office/2019/extlst" xmlns:r="http://schemas.openxmlformats.org/officeDocument/2006/relationships" xmlns:m="http://schemas.openxmlformats.org/officeDocument/2006/math" xmlns:v="urn:schemas-microsoft-com:vml" xmlns:wp14="http://schemas.microsoft.com/office/word/2010/wordprocessingDrawing" xmlns:wp="http://schemas.openxmlformats.org/drawingml/2006/wordprocessingDrawing" xmlns:w10="urn:schemas-microsoft-com:office:word" xmlns:w="http://schemas.openxmlformats.org/wordprocessingml/2006/main" xmlns:w14="http://schemas.microsoft.com/office/word/2010/wordml" xmlns:w15="http://schemas.microsoft.com/office/word/2012/wordml" xmlns:w16cex="http://schemas.microsoft.com/office/word/2018/wordml/cex" xmlns:w16cid="http://schemas.microsoft.com/office/word/2016/wordml/cid" xmlns:w16="http://schemas.microsoft.com/office/word/2018/wordml" xmlns:w16sdtdh="http://schemas.microsoft.com/office/word/2020/wordml/sdtdatahash" xmlns:w16se="http://schemas.microsoft.com/office/word/2015/wordml/symex" xmlns:wpg="http://schemas.microsoft.com/office/word/2010/wordprocessingGroup" xmlns:wpi="http://schemas.microsoft.com/office/word/2010/wordprocessingInk" xmlns:wne="http://schemas.microsoft.com/office/word/2006/wordml" xmlns:wps="http://schemas.microsoft.com/office/word/2010/wordprocessingShape" mc:Ignorable="w14 w15 w16se w16cid w16 w16cex w16sdtdh wp14">
   <w:p>
     <w:pPr>
       <w:pBdr>
@@ -10503,7 +10233,7 @@
 </file>
 
 <file path=word/header6.xml><?xml version="1.0" encoding="utf-8"?>
-<w:hdr xmlns:wpc="http://schemas.microsoft.com/office/word/2010/wordprocessingCanvas" xmlns:mc="http://schemas.openxmlformats.org/markup-compatibility/2006" xmlns:o="urn:schemas-microsoft-com:office:office" xmlns:r="http://schemas.openxmlformats.org/officeDocument/2006/relationships" xmlns:m="http://schemas.openxmlformats.org/officeDocument/2006/math" xmlns:v="urn:schemas-microsoft-com:vml" xmlns:wp14="http://schemas.microsoft.com/office/word/2010/wordprocessingDrawing" xmlns:wp="http://schemas.openxmlformats.org/drawingml/2006/wordprocessingDrawing" xmlns:w10="urn:schemas-microsoft-com:office:word" xmlns:w="http://schemas.openxmlformats.org/wordprocessingml/2006/main" xmlns:w14="http://schemas.microsoft.com/office/word/2010/wordml" xmlns:wpg="http://schemas.microsoft.com/office/word/2010/wordprocessingGroup" xmlns:wpi="http://schemas.microsoft.com/office/word/2010/wordprocessingInk" xmlns:wne="http://schemas.microsoft.com/office/word/2006/wordml" xmlns:wps="http://schemas.microsoft.com/office/word/2010/wordprocessingShape" mc:Ignorable="w14 wp14">
+<w:hdr xmlns:wpc="http://schemas.microsoft.com/office/word/2010/wordprocessingCanvas" xmlns:cx="http://schemas.microsoft.com/office/drawing/2014/chartex" xmlns:cx1="http://schemas.microsoft.com/office/drawing/2015/9/8/chartex" xmlns:cx2="http://schemas.microsoft.com/office/drawing/2015/10/21/chartex" xmlns:cx3="http://schemas.microsoft.com/office/drawing/2016/5/9/chartex" xmlns:cx4="http://schemas.microsoft.com/office/drawing/2016/5/10/chartex" xmlns:cx5="http://schemas.microsoft.com/office/drawing/2016/5/11/chartex" xmlns:cx6="http://schemas.microsoft.com/office/drawing/2016/5/12/chartex" xmlns:cx7="http://schemas.microsoft.com/office/drawing/2016/5/13/chartex" xmlns:cx8="http://schemas.microsoft.com/office/drawing/2016/5/14/chartex" xmlns:mc="http://schemas.openxmlformats.org/markup-compatibility/2006" xmlns:aink="http://schemas.microsoft.com/office/drawing/2016/ink" xmlns:am3d="http://schemas.microsoft.com/office/drawing/2017/model3d" xmlns:o="urn:schemas-microsoft-com:office:office" xmlns:oel="http://schemas.microsoft.com/office/2019/extlst" xmlns:r="http://schemas.openxmlformats.org/officeDocument/2006/relationships" xmlns:m="http://schemas.openxmlformats.org/officeDocument/2006/math" xmlns:v="urn:schemas-microsoft-com:vml" xmlns:wp14="http://schemas.microsoft.com/office/word/2010/wordprocessingDrawing" xmlns:wp="http://schemas.openxmlformats.org/drawingml/2006/wordprocessingDrawing" xmlns:w10="urn:schemas-microsoft-com:office:word" xmlns:w="http://schemas.openxmlformats.org/wordprocessingml/2006/main" xmlns:w14="http://schemas.microsoft.com/office/word/2010/wordml" xmlns:w15="http://schemas.microsoft.com/office/word/2012/wordml" xmlns:w16cex="http://schemas.microsoft.com/office/word/2018/wordml/cex" xmlns:w16cid="http://schemas.microsoft.com/office/word/2016/wordml/cid" xmlns:w16="http://schemas.microsoft.com/office/word/2018/wordml" xmlns:w16sdtdh="http://schemas.microsoft.com/office/word/2020/wordml/sdtdatahash" xmlns:w16se="http://schemas.microsoft.com/office/word/2015/wordml/symex" xmlns:wpg="http://schemas.microsoft.com/office/word/2010/wordprocessingGroup" xmlns:wpi="http://schemas.microsoft.com/office/word/2010/wordprocessingInk" xmlns:wne="http://schemas.microsoft.com/office/word/2006/wordml" xmlns:wps="http://schemas.microsoft.com/office/word/2010/wordprocessingShape" mc:Ignorable="w14 w15 w16se w16cid w16 w16cex w16sdtdh wp14">
   <w:p>
     <w:pPr>
       <w:widowControl w:val="0"/>
@@ -10772,8 +10502,8 @@
 </file>
 
 <file path=word/numbering.xml><?xml version="1.0" encoding="utf-8"?>
-<w:numbering xmlns:wpc="http://schemas.microsoft.com/office/word/2010/wordprocessingCanvas" xmlns:mc="http://schemas.openxmlformats.org/markup-compatibility/2006" xmlns:o="urn:schemas-microsoft-com:office:office" xmlns:r="http://schemas.openxmlformats.org/officeDocument/2006/relationships" xmlns:m="http://schemas.openxmlformats.org/officeDocument/2006/math" xmlns:v="urn:schemas-microsoft-com:vml" xmlns:wp14="http://schemas.microsoft.com/office/word/2010/wordprocessingDrawing" xmlns:wp="http://schemas.openxmlformats.org/drawingml/2006/wordprocessingDrawing" xmlns:w10="urn:schemas-microsoft-com:office:word" xmlns:w="http://schemas.openxmlformats.org/wordprocessingml/2006/main" xmlns:w14="http://schemas.microsoft.com/office/word/2010/wordml" xmlns:wpg="http://schemas.microsoft.com/office/word/2010/wordprocessingGroup" xmlns:wpi="http://schemas.microsoft.com/office/word/2010/wordprocessingInk" xmlns:wne="http://schemas.microsoft.com/office/word/2006/wordml" xmlns:wps="http://schemas.microsoft.com/office/word/2010/wordprocessingShape" mc:Ignorable="w14 wp14">
-  <w:abstractNum w:abstractNumId="0">
+<w:numbering xmlns:wpc="http://schemas.microsoft.com/office/word/2010/wordprocessingCanvas" xmlns:cx="http://schemas.microsoft.com/office/drawing/2014/chartex" xmlns:cx1="http://schemas.microsoft.com/office/drawing/2015/9/8/chartex" xmlns:cx2="http://schemas.microsoft.com/office/drawing/2015/10/21/chartex" xmlns:cx3="http://schemas.microsoft.com/office/drawing/2016/5/9/chartex" xmlns:cx4="http://schemas.microsoft.com/office/drawing/2016/5/10/chartex" xmlns:cx5="http://schemas.microsoft.com/office/drawing/2016/5/11/chartex" xmlns:cx6="http://schemas.microsoft.com/office/drawing/2016/5/12/chartex" xmlns:cx7="http://schemas.microsoft.com/office/drawing/2016/5/13/chartex" xmlns:cx8="http://schemas.microsoft.com/office/drawing/2016/5/14/chartex" xmlns:mc="http://schemas.openxmlformats.org/markup-compatibility/2006" xmlns:aink="http://schemas.microsoft.com/office/drawing/2016/ink" xmlns:am3d="http://schemas.microsoft.com/office/drawing/2017/model3d" xmlns:o="urn:schemas-microsoft-com:office:office" xmlns:oel="http://schemas.microsoft.com/office/2019/extlst" xmlns:r="http://schemas.openxmlformats.org/officeDocument/2006/relationships" xmlns:m="http://schemas.openxmlformats.org/officeDocument/2006/math" xmlns:v="urn:schemas-microsoft-com:vml" xmlns:wp14="http://schemas.microsoft.com/office/word/2010/wordprocessingDrawing" xmlns:wp="http://schemas.openxmlformats.org/drawingml/2006/wordprocessingDrawing" xmlns:w10="urn:schemas-microsoft-com:office:word" xmlns:w="http://schemas.openxmlformats.org/wordprocessingml/2006/main" xmlns:w14="http://schemas.microsoft.com/office/word/2010/wordml" xmlns:w15="http://schemas.microsoft.com/office/word/2012/wordml" xmlns:w16cex="http://schemas.microsoft.com/office/word/2018/wordml/cex" xmlns:w16cid="http://schemas.microsoft.com/office/word/2016/wordml/cid" xmlns:w16="http://schemas.microsoft.com/office/word/2018/wordml" xmlns:w16sdtdh="http://schemas.microsoft.com/office/word/2020/wordml/sdtdatahash" xmlns:w16se="http://schemas.microsoft.com/office/word/2015/wordml/symex" xmlns:wpg="http://schemas.microsoft.com/office/word/2010/wordprocessingGroup" xmlns:wpi="http://schemas.microsoft.com/office/word/2010/wordprocessingInk" xmlns:wne="http://schemas.microsoft.com/office/word/2006/wordml" xmlns:wps="http://schemas.microsoft.com/office/word/2010/wordprocessingShape" mc:Ignorable="w14 w15 w16se w16cid w16 w16cex w16sdtdh wp14">
+  <w:abstractNum w:abstractNumId="0" w15:restartNumberingAfterBreak="0">
     <w:nsid w:val="02356133"/>
     <w:multiLevelType w:val="hybridMultilevel"/>
     <w:tmpl w:val="48D0B72A"/>
@@ -10886,7 +10616,7 @@
       </w:rPr>
     </w:lvl>
   </w:abstractNum>
-  <w:abstractNum w:abstractNumId="1">
+  <w:abstractNum w:abstractNumId="1" w15:restartNumberingAfterBreak="0">
     <w:nsid w:val="024530CF"/>
     <w:multiLevelType w:val="multilevel"/>
     <w:tmpl w:val="5B86A5B4"/>
@@ -11008,7 +10738,7 @@
       </w:rPr>
     </w:lvl>
   </w:abstractNum>
-  <w:abstractNum w:abstractNumId="2">
+  <w:abstractNum w:abstractNumId="2" w15:restartNumberingAfterBreak="0">
     <w:nsid w:val="239B3765"/>
     <w:multiLevelType w:val="hybridMultilevel"/>
     <w:tmpl w:val="BCB283E0"/>
@@ -11121,7 +10851,7 @@
       </w:rPr>
     </w:lvl>
   </w:abstractNum>
-  <w:abstractNum w:abstractNumId="3">
+  <w:abstractNum w:abstractNumId="3" w15:restartNumberingAfterBreak="0">
     <w:nsid w:val="7C9B123B"/>
     <w:multiLevelType w:val="multilevel"/>
     <w:tmpl w:val="0DA4B05A"/>
@@ -11234,23 +10964,23 @@
       </w:rPr>
     </w:lvl>
   </w:abstractNum>
-  <w:num w:numId="1">
+  <w:num w:numId="1" w16cid:durableId="761610017">
     <w:abstractNumId w:val="3"/>
   </w:num>
-  <w:num w:numId="2">
+  <w:num w:numId="2" w16cid:durableId="1479758379">
     <w:abstractNumId w:val="1"/>
   </w:num>
-  <w:num w:numId="3">
+  <w:num w:numId="3" w16cid:durableId="752900175">
     <w:abstractNumId w:val="0"/>
   </w:num>
-  <w:num w:numId="4">
+  <w:num w:numId="4" w16cid:durableId="1791313166">
     <w:abstractNumId w:val="2"/>
   </w:num>
 </w:numbering>
 </file>
 
 <file path=word/styles.xml><?xml version="1.0" encoding="utf-8"?>
-<w:styles xmlns:mc="http://schemas.openxmlformats.org/markup-compatibility/2006" xmlns:r="http://schemas.openxmlformats.org/officeDocument/2006/relationships" xmlns:w="http://schemas.openxmlformats.org/wordprocessingml/2006/main" xmlns:w14="http://schemas.microsoft.com/office/word/2010/wordml" mc:Ignorable="w14">
+<w:styles xmlns:mc="http://schemas.openxmlformats.org/markup-compatibility/2006" xmlns:r="http://schemas.openxmlformats.org/officeDocument/2006/relationships" xmlns:w="http://schemas.openxmlformats.org/wordprocessingml/2006/main" xmlns:w14="http://schemas.microsoft.com/office/word/2010/wordml" xmlns:w15="http://schemas.microsoft.com/office/word/2012/wordml" xmlns:w16cex="http://schemas.microsoft.com/office/word/2018/wordml/cex" xmlns:w16cid="http://schemas.microsoft.com/office/word/2016/wordml/cid" xmlns:w16="http://schemas.microsoft.com/office/word/2018/wordml" xmlns:w16sdtdh="http://schemas.microsoft.com/office/word/2020/wordml/sdtdatahash" xmlns:w16se="http://schemas.microsoft.com/office/word/2015/wordml/symex" mc:Ignorable="w14 w15 w16se w16cid w16 w16cex w16sdtdh">
   <w:docDefaults>
     <w:rPrDefault>
       <w:rPr>
@@ -11260,144 +10990,383 @@
     </w:rPrDefault>
     <w:pPrDefault/>
   </w:docDefaults>
-  <w:latentStyles w:defLockedState="0" w:defUIPriority="99" w:defSemiHidden="1" w:defUnhideWhenUsed="1" w:defQFormat="0" w:count="267">
-    <w:lsdException w:name="Normal" w:semiHidden="0" w:uiPriority="0" w:unhideWhenUsed="0" w:qFormat="1"/>
-    <w:lsdException w:name="heading 1" w:semiHidden="0" w:uiPriority="9" w:unhideWhenUsed="0" w:qFormat="1"/>
-    <w:lsdException w:name="heading 2" w:uiPriority="9" w:qFormat="1"/>
-    <w:lsdException w:name="heading 3" w:uiPriority="9" w:qFormat="1"/>
-    <w:lsdException w:name="heading 4" w:uiPriority="9" w:qFormat="1"/>
-    <w:lsdException w:name="heading 5" w:uiPriority="9" w:qFormat="1"/>
-    <w:lsdException w:name="heading 6" w:uiPriority="9" w:qFormat="1"/>
-    <w:lsdException w:name="heading 7" w:uiPriority="9" w:qFormat="1"/>
-    <w:lsdException w:name="heading 8" w:uiPriority="9" w:qFormat="1"/>
-    <w:lsdException w:name="heading 9" w:uiPriority="9" w:qFormat="1"/>
-    <w:lsdException w:name="toc 1" w:uiPriority="39"/>
-    <w:lsdException w:name="toc 2" w:uiPriority="39"/>
-    <w:lsdException w:name="toc 3" w:uiPriority="39"/>
-    <w:lsdException w:name="toc 4" w:uiPriority="39"/>
-    <w:lsdException w:name="toc 5" w:uiPriority="39"/>
-    <w:lsdException w:name="toc 6" w:uiPriority="39"/>
-    <w:lsdException w:name="toc 7" w:uiPriority="39"/>
-    <w:lsdException w:name="toc 8" w:uiPriority="39"/>
-    <w:lsdException w:name="toc 9" w:uiPriority="39"/>
-    <w:lsdException w:name="caption" w:uiPriority="35" w:qFormat="1"/>
-    <w:lsdException w:name="Title" w:semiHidden="0" w:uiPriority="10" w:unhideWhenUsed="0" w:qFormat="1"/>
-    <w:lsdException w:name="Default Paragraph Font" w:uiPriority="1"/>
-    <w:lsdException w:name="Subtitle" w:semiHidden="0" w:uiPriority="11" w:unhideWhenUsed="0" w:qFormat="1"/>
-    <w:lsdException w:name="Strong" w:semiHidden="0" w:uiPriority="22" w:unhideWhenUsed="0" w:qFormat="1"/>
-    <w:lsdException w:name="Emphasis" w:semiHidden="0" w:uiPriority="20" w:unhideWhenUsed="0" w:qFormat="1"/>
-    <w:lsdException w:name="Table Grid" w:semiHidden="0" w:uiPriority="39" w:unhideWhenUsed="0"/>
-    <w:lsdException w:name="Placeholder Text" w:unhideWhenUsed="0"/>
-    <w:lsdException w:name="No Spacing" w:semiHidden="0" w:uiPriority="1" w:unhideWhenUsed="0" w:qFormat="1"/>
-    <w:lsdException w:name="Light Shading" w:semiHidden="0" w:uiPriority="60" w:unhideWhenUsed="0"/>
-    <w:lsdException w:name="Light List" w:semiHidden="0" w:uiPriority="61" w:unhideWhenUsed="0"/>
-    <w:lsdException w:name="Light Grid" w:semiHidden="0" w:uiPriority="62" w:unhideWhenUsed="0"/>
-    <w:lsdException w:name="Medium Shading 1" w:semiHidden="0" w:uiPriority="63" w:unhideWhenUsed="0"/>
-    <w:lsdException w:name="Medium Shading 2" w:semiHidden="0" w:uiPriority="64" w:unhideWhenUsed="0"/>
-    <w:lsdException w:name="Medium List 1" w:semiHidden="0" w:uiPriority="65" w:unhideWhenUsed="0"/>
-    <w:lsdException w:name="Medium List 2" w:semiHidden="0" w:uiPriority="66" w:unhideWhenUsed="0"/>
-    <w:lsdException w:name="Medium Grid 1" w:semiHidden="0" w:uiPriority="67" w:unhideWhenUsed="0"/>
-    <w:lsdException w:name="Medium Grid 2" w:semiHidden="0" w:uiPriority="68" w:unhideWhenUsed="0"/>
-    <w:lsdException w:name="Medium Grid 3" w:semiHidden="0" w:uiPriority="69" w:unhideWhenUsed="0"/>
-    <w:lsdException w:name="Dark List" w:semiHidden="0" w:uiPriority="70" w:unhideWhenUsed="0"/>
-    <w:lsdException w:name="Colorful Shading" w:semiHidden="0" w:uiPriority="71" w:unhideWhenUsed="0"/>
-    <w:lsdException w:name="Colorful List" w:semiHidden="0" w:uiPriority="72" w:unhideWhenUsed="0"/>
-    <w:lsdException w:name="Colorful Grid" w:semiHidden="0" w:uiPriority="73" w:unhideWhenUsed="0"/>
-    <w:lsdException w:name="Light Shading Accent 1" w:semiHidden="0" w:uiPriority="60" w:unhideWhenUsed="0"/>
-    <w:lsdException w:name="Light List Accent 1" w:semiHidden="0" w:uiPriority="61" w:unhideWhenUsed="0"/>
-    <w:lsdException w:name="Light Grid Accent 1" w:semiHidden="0" w:uiPriority="62" w:unhideWhenUsed="0"/>
-    <w:lsdException w:name="Medium Shading 1 Accent 1" w:semiHidden="0" w:uiPriority="63" w:unhideWhenUsed="0"/>
-    <w:lsdException w:name="Medium Shading 2 Accent 1" w:semiHidden="0" w:uiPriority="64" w:unhideWhenUsed="0"/>
-    <w:lsdException w:name="Medium List 1 Accent 1" w:semiHidden="0" w:uiPriority="65" w:unhideWhenUsed="0"/>
-    <w:lsdException w:name="Revision" w:unhideWhenUsed="0"/>
-    <w:lsdException w:name="List Paragraph" w:semiHidden="0" w:uiPriority="34" w:unhideWhenUsed="0" w:qFormat="1"/>
-    <w:lsdException w:name="Quote" w:semiHidden="0" w:uiPriority="29" w:unhideWhenUsed="0" w:qFormat="1"/>
-    <w:lsdException w:name="Intense Quote" w:semiHidden="0" w:uiPriority="30" w:unhideWhenUsed="0" w:qFormat="1"/>
-    <w:lsdException w:name="Medium List 2 Accent 1" w:semiHidden="0" w:uiPriority="66" w:unhideWhenUsed="0"/>
-    <w:lsdException w:name="Medium Grid 1 Accent 1" w:semiHidden="0" w:uiPriority="67" w:unhideWhenUsed="0"/>
-    <w:lsdException w:name="Medium Grid 2 Accent 1" w:semiHidden="0" w:uiPriority="68" w:unhideWhenUsed="0"/>
-    <w:lsdException w:name="Medium Grid 3 Accent 1" w:semiHidden="0" w:uiPriority="69" w:unhideWhenUsed="0"/>
-    <w:lsdException w:name="Dark List Accent 1" w:semiHidden="0" w:uiPriority="70" w:unhideWhenUsed="0"/>
-    <w:lsdException w:name="Colorful Shading Accent 1" w:semiHidden="0" w:uiPriority="71" w:unhideWhenUsed="0"/>
-    <w:lsdException w:name="Colorful List Accent 1" w:semiHidden="0" w:uiPriority="72" w:unhideWhenUsed="0"/>
-    <w:lsdException w:name="Colorful Grid Accent 1" w:semiHidden="0" w:uiPriority="73" w:unhideWhenUsed="0"/>
-    <w:lsdException w:name="Light Shading Accent 2" w:semiHidden="0" w:uiPriority="60" w:unhideWhenUsed="0"/>
-    <w:lsdException w:name="Light List Accent 2" w:semiHidden="0" w:uiPriority="61" w:unhideWhenUsed="0"/>
-    <w:lsdException w:name="Light Grid Accent 2" w:semiHidden="0" w:uiPriority="62" w:unhideWhenUsed="0"/>
-    <w:lsdException w:name="Medium Shading 1 Accent 2" w:semiHidden="0" w:uiPriority="63" w:unhideWhenUsed="0"/>
-    <w:lsdException w:name="Medium Shading 2 Accent 2" w:semiHidden="0" w:uiPriority="64" w:unhideWhenUsed="0"/>
-    <w:lsdException w:name="Medium List 1 Accent 2" w:semiHidden="0" w:uiPriority="65" w:unhideWhenUsed="0"/>
-    <w:lsdException w:name="Medium List 2 Accent 2" w:semiHidden="0" w:uiPriority="66" w:unhideWhenUsed="0"/>
-    <w:lsdException w:name="Medium Grid 1 Accent 2" w:semiHidden="0" w:uiPriority="67" w:unhideWhenUsed="0"/>
-    <w:lsdException w:name="Medium Grid 2 Accent 2" w:semiHidden="0" w:uiPriority="68" w:unhideWhenUsed="0"/>
-    <w:lsdException w:name="Medium Grid 3 Accent 2" w:semiHidden="0" w:uiPriority="69" w:unhideWhenUsed="0"/>
-    <w:lsdException w:name="Dark List Accent 2" w:semiHidden="0" w:uiPriority="70" w:unhideWhenUsed="0"/>
-    <w:lsdException w:name="Colorful Shading Accent 2" w:semiHidden="0" w:uiPriority="71" w:unhideWhenUsed="0"/>
-    <w:lsdException w:name="Colorful List Accent 2" w:semiHidden="0" w:uiPriority="72" w:unhideWhenUsed="0"/>
-    <w:lsdException w:name="Colorful Grid Accent 2" w:semiHidden="0" w:uiPriority="73" w:unhideWhenUsed="0"/>
-    <w:lsdException w:name="Light Shading Accent 3" w:semiHidden="0" w:uiPriority="60" w:unhideWhenUsed="0"/>
-    <w:lsdException w:name="Light List Accent 3" w:semiHidden="0" w:uiPriority="61" w:unhideWhenUsed="0"/>
-    <w:lsdException w:name="Light Grid Accent 3" w:semiHidden="0" w:uiPriority="62" w:unhideWhenUsed="0"/>
-    <w:lsdException w:name="Medium Shading 1 Accent 3" w:semiHidden="0" w:uiPriority="63" w:unhideWhenUsed="0"/>
-    <w:lsdException w:name="Medium Shading 2 Accent 3" w:semiHidden="0" w:uiPriority="64" w:unhideWhenUsed="0"/>
-    <w:lsdException w:name="Medium List 1 Accent 3" w:semiHidden="0" w:uiPriority="65" w:unhideWhenUsed="0"/>
-    <w:lsdException w:name="Medium List 2 Accent 3" w:semiHidden="0" w:uiPriority="66" w:unhideWhenUsed="0"/>
-    <w:lsdException w:name="Medium Grid 1 Accent 3" w:semiHidden="0" w:uiPriority="67" w:unhideWhenUsed="0"/>
-    <w:lsdException w:name="Medium Grid 2 Accent 3" w:semiHidden="0" w:uiPriority="68" w:unhideWhenUsed="0"/>
-    <w:lsdException w:name="Medium Grid 3 Accent 3" w:semiHidden="0" w:uiPriority="69" w:unhideWhenUsed="0"/>
-    <w:lsdException w:name="Dark List Accent 3" w:semiHidden="0" w:uiPriority="70" w:unhideWhenUsed="0"/>
-    <w:lsdException w:name="Colorful Shading Accent 3" w:semiHidden="0" w:uiPriority="71" w:unhideWhenUsed="0"/>
-    <w:lsdException w:name="Colorful List Accent 3" w:semiHidden="0" w:uiPriority="72" w:unhideWhenUsed="0"/>
-    <w:lsdException w:name="Colorful Grid Accent 3" w:semiHidden="0" w:uiPriority="73" w:unhideWhenUsed="0"/>
-    <w:lsdException w:name="Light Shading Accent 4" w:semiHidden="0" w:uiPriority="60" w:unhideWhenUsed="0"/>
-    <w:lsdException w:name="Light List Accent 4" w:semiHidden="0" w:uiPriority="61" w:unhideWhenUsed="0"/>
-    <w:lsdException w:name="Light Grid Accent 4" w:semiHidden="0" w:uiPriority="62" w:unhideWhenUsed="0"/>
-    <w:lsdException w:name="Medium Shading 1 Accent 4" w:semiHidden="0" w:uiPriority="63" w:unhideWhenUsed="0"/>
-    <w:lsdException w:name="Medium Shading 2 Accent 4" w:semiHidden="0" w:uiPriority="64" w:unhideWhenUsed="0"/>
-    <w:lsdException w:name="Medium List 1 Accent 4" w:semiHidden="0" w:uiPriority="65" w:unhideWhenUsed="0"/>
-    <w:lsdException w:name="Medium List 2 Accent 4" w:semiHidden="0" w:uiPriority="66" w:unhideWhenUsed="0"/>
-    <w:lsdException w:name="Medium Grid 1 Accent 4" w:semiHidden="0" w:uiPriority="67" w:unhideWhenUsed="0"/>
-    <w:lsdException w:name="Medium Grid 2 Accent 4" w:semiHidden="0" w:uiPriority="68" w:unhideWhenUsed="0"/>
-    <w:lsdException w:name="Medium Grid 3 Accent 4" w:semiHidden="0" w:uiPriority="69" w:unhideWhenUsed="0"/>
-    <w:lsdException w:name="Dark List Accent 4" w:semiHidden="0" w:uiPriority="70" w:unhideWhenUsed="0"/>
-    <w:lsdException w:name="Colorful Shading Accent 4" w:semiHidden="0" w:uiPriority="71" w:unhideWhenUsed="0"/>
-    <w:lsdException w:name="Colorful List Accent 4" w:semiHidden="0" w:uiPriority="72" w:unhideWhenUsed="0"/>
-    <w:lsdException w:name="Colorful Grid Accent 4" w:semiHidden="0" w:uiPriority="73" w:unhideWhenUsed="0"/>
-    <w:lsdException w:name="Light Shading Accent 5" w:semiHidden="0" w:uiPriority="60" w:unhideWhenUsed="0"/>
-    <w:lsdException w:name="Light List Accent 5" w:semiHidden="0" w:uiPriority="61" w:unhideWhenUsed="0"/>
-    <w:lsdException w:name="Light Grid Accent 5" w:semiHidden="0" w:uiPriority="62" w:unhideWhenUsed="0"/>
-    <w:lsdException w:name="Medium Shading 1 Accent 5" w:semiHidden="0" w:uiPriority="63" w:unhideWhenUsed="0"/>
-    <w:lsdException w:name="Medium Shading 2 Accent 5" w:semiHidden="0" w:uiPriority="64" w:unhideWhenUsed="0"/>
-    <w:lsdException w:name="Medium List 1 Accent 5" w:semiHidden="0" w:uiPriority="65" w:unhideWhenUsed="0"/>
-    <w:lsdException w:name="Medium List 2 Accent 5" w:semiHidden="0" w:uiPriority="66" w:unhideWhenUsed="0"/>
-    <w:lsdException w:name="Medium Grid 1 Accent 5" w:semiHidden="0" w:uiPriority="67" w:unhideWhenUsed="0"/>
-    <w:lsdException w:name="Medium Grid 2 Accent 5" w:semiHidden="0" w:uiPriority="68" w:unhideWhenUsed="0"/>
-    <w:lsdException w:name="Medium Grid 3 Accent 5" w:semiHidden="0" w:uiPriority="69" w:unhideWhenUsed="0"/>
-    <w:lsdException w:name="Dark List Accent 5" w:semiHidden="0" w:uiPriority="70" w:unhideWhenUsed="0"/>
-    <w:lsdException w:name="Colorful Shading Accent 5" w:semiHidden="0" w:uiPriority="71" w:unhideWhenUsed="0"/>
-    <w:lsdException w:name="Colorful List Accent 5" w:semiHidden="0" w:uiPriority="72" w:unhideWhenUsed="0"/>
-    <w:lsdException w:name="Colorful Grid Accent 5" w:semiHidden="0" w:uiPriority="73" w:unhideWhenUsed="0"/>
-    <w:lsdException w:name="Light Shading Accent 6" w:semiHidden="0" w:uiPriority="60" w:unhideWhenUsed="0"/>
-    <w:lsdException w:name="Light List Accent 6" w:semiHidden="0" w:uiPriority="61" w:unhideWhenUsed="0"/>
-    <w:lsdException w:name="Light Grid Accent 6" w:semiHidden="0" w:uiPriority="62" w:unhideWhenUsed="0"/>
-    <w:lsdException w:name="Medium Shading 1 Accent 6" w:semiHidden="0" w:uiPriority="63" w:unhideWhenUsed="0"/>
-    <w:lsdException w:name="Medium Shading 2 Accent 6" w:semiHidden="0" w:uiPriority="64" w:unhideWhenUsed="0"/>
-    <w:lsdException w:name="Medium List 1 Accent 6" w:semiHidden="0" w:uiPriority="65" w:unhideWhenUsed="0"/>
-    <w:lsdException w:name="Medium List 2 Accent 6" w:semiHidden="0" w:uiPriority="66" w:unhideWhenUsed="0"/>
-    <w:lsdException w:name="Medium Grid 1 Accent 6" w:semiHidden="0" w:uiPriority="67" w:unhideWhenUsed="0"/>
-    <w:lsdException w:name="Medium Grid 2 Accent 6" w:semiHidden="0" w:uiPriority="68" w:unhideWhenUsed="0"/>
-    <w:lsdException w:name="Medium Grid 3 Accent 6" w:semiHidden="0" w:uiPriority="69" w:unhideWhenUsed="0"/>
-    <w:lsdException w:name="Dark List Accent 6" w:semiHidden="0" w:uiPriority="70" w:unhideWhenUsed="0"/>
-    <w:lsdException w:name="Colorful Shading Accent 6" w:semiHidden="0" w:uiPriority="71" w:unhideWhenUsed="0"/>
-    <w:lsdException w:name="Colorful List Accent 6" w:semiHidden="0" w:uiPriority="72" w:unhideWhenUsed="0"/>
-    <w:lsdException w:name="Colorful Grid Accent 6" w:semiHidden="0" w:uiPriority="73" w:unhideWhenUsed="0"/>
-    <w:lsdException w:name="Subtle Emphasis" w:semiHidden="0" w:uiPriority="19" w:unhideWhenUsed="0" w:qFormat="1"/>
-    <w:lsdException w:name="Intense Emphasis" w:semiHidden="0" w:uiPriority="21" w:unhideWhenUsed="0" w:qFormat="1"/>
-    <w:lsdException w:name="Subtle Reference" w:semiHidden="0" w:uiPriority="31" w:unhideWhenUsed="0" w:qFormat="1"/>
-    <w:lsdException w:name="Intense Reference" w:semiHidden="0" w:uiPriority="32" w:unhideWhenUsed="0" w:qFormat="1"/>
-    <w:lsdException w:name="Book Title" w:semiHidden="0" w:uiPriority="33" w:unhideWhenUsed="0" w:qFormat="1"/>
-    <w:lsdException w:name="Bibliography" w:uiPriority="37"/>
-    <w:lsdException w:name="TOC Heading" w:uiPriority="39" w:qFormat="1"/>
+  <w:latentStyles w:defLockedState="0" w:defUIPriority="99" w:defSemiHidden="0" w:defUnhideWhenUsed="0" w:defQFormat="0" w:count="376">
+    <w:lsdException w:name="Normal" w:uiPriority="0" w:qFormat="1"/>
+    <w:lsdException w:name="heading 1" w:uiPriority="9" w:qFormat="1"/>
+    <w:lsdException w:name="heading 2" w:semiHidden="1" w:uiPriority="9" w:unhideWhenUsed="1" w:qFormat="1"/>
+    <w:lsdException w:name="heading 3" w:semiHidden="1" w:uiPriority="9" w:unhideWhenUsed="1" w:qFormat="1"/>
+    <w:lsdException w:name="heading 4" w:semiHidden="1" w:uiPriority="9" w:unhideWhenUsed="1" w:qFormat="1"/>
+    <w:lsdException w:name="heading 5" w:semiHidden="1" w:uiPriority="9" w:unhideWhenUsed="1" w:qFormat="1"/>
+    <w:lsdException w:name="heading 6" w:semiHidden="1" w:uiPriority="9" w:unhideWhenUsed="1" w:qFormat="1"/>
+    <w:lsdException w:name="heading 7" w:semiHidden="1" w:uiPriority="9" w:unhideWhenUsed="1" w:qFormat="1"/>
+    <w:lsdException w:name="heading 8" w:semiHidden="1" w:uiPriority="9" w:unhideWhenUsed="1" w:qFormat="1"/>
+    <w:lsdException w:name="heading 9" w:semiHidden="1" w:uiPriority="9" w:unhideWhenUsed="1" w:qFormat="1"/>
+    <w:lsdException w:name="index 1" w:semiHidden="1" w:unhideWhenUsed="1"/>
+    <w:lsdException w:name="index 2" w:semiHidden="1" w:unhideWhenUsed="1"/>
+    <w:lsdException w:name="index 3" w:semiHidden="1" w:unhideWhenUsed="1"/>
+    <w:lsdException w:name="index 4" w:semiHidden="1" w:unhideWhenUsed="1"/>
+    <w:lsdException w:name="index 5" w:semiHidden="1" w:unhideWhenUsed="1"/>
+    <w:lsdException w:name="index 6" w:semiHidden="1" w:unhideWhenUsed="1"/>
+    <w:lsdException w:name="index 7" w:semiHidden="1" w:unhideWhenUsed="1"/>
+    <w:lsdException w:name="index 8" w:semiHidden="1" w:unhideWhenUsed="1"/>
+    <w:lsdException w:name="index 9" w:semiHidden="1" w:unhideWhenUsed="1"/>
+    <w:lsdException w:name="toc 1" w:semiHidden="1" w:uiPriority="39" w:unhideWhenUsed="1"/>
+    <w:lsdException w:name="toc 2" w:semiHidden="1" w:uiPriority="39" w:unhideWhenUsed="1"/>
+    <w:lsdException w:name="toc 3" w:semiHidden="1" w:uiPriority="39" w:unhideWhenUsed="1"/>
+    <w:lsdException w:name="toc 4" w:semiHidden="1" w:uiPriority="39" w:unhideWhenUsed="1"/>
+    <w:lsdException w:name="toc 5" w:semiHidden="1" w:uiPriority="39" w:unhideWhenUsed="1"/>
+    <w:lsdException w:name="toc 6" w:semiHidden="1" w:uiPriority="39" w:unhideWhenUsed="1"/>
+    <w:lsdException w:name="toc 7" w:semiHidden="1" w:uiPriority="39" w:unhideWhenUsed="1"/>
+    <w:lsdException w:name="toc 8" w:semiHidden="1" w:uiPriority="39" w:unhideWhenUsed="1"/>
+    <w:lsdException w:name="toc 9" w:semiHidden="1" w:uiPriority="39" w:unhideWhenUsed="1"/>
+    <w:lsdException w:name="Normal Indent" w:semiHidden="1" w:unhideWhenUsed="1"/>
+    <w:lsdException w:name="footnote text" w:semiHidden="1" w:unhideWhenUsed="1"/>
+    <w:lsdException w:name="annotation text" w:semiHidden="1" w:unhideWhenUsed="1"/>
+    <w:lsdException w:name="header" w:semiHidden="1" w:unhideWhenUsed="1"/>
+    <w:lsdException w:name="footer" w:semiHidden="1" w:unhideWhenUsed="1"/>
+    <w:lsdException w:name="index heading" w:semiHidden="1" w:unhideWhenUsed="1"/>
+    <w:lsdException w:name="caption" w:semiHidden="1" w:uiPriority="35" w:unhideWhenUsed="1" w:qFormat="1"/>
+    <w:lsdException w:name="table of figures" w:semiHidden="1" w:unhideWhenUsed="1"/>
+    <w:lsdException w:name="envelope address" w:semiHidden="1" w:unhideWhenUsed="1"/>
+    <w:lsdException w:name="envelope return" w:semiHidden="1" w:unhideWhenUsed="1"/>
+    <w:lsdException w:name="footnote reference" w:semiHidden="1" w:unhideWhenUsed="1"/>
+    <w:lsdException w:name="annotation reference" w:semiHidden="1" w:unhideWhenUsed="1"/>
+    <w:lsdException w:name="line number" w:semiHidden="1" w:unhideWhenUsed="1"/>
+    <w:lsdException w:name="page number" w:semiHidden="1" w:unhideWhenUsed="1"/>
+    <w:lsdException w:name="endnote reference" w:semiHidden="1" w:unhideWhenUsed="1"/>
+    <w:lsdException w:name="endnote text" w:semiHidden="1" w:unhideWhenUsed="1"/>
+    <w:lsdException w:name="table of authorities" w:semiHidden="1" w:unhideWhenUsed="1"/>
+    <w:lsdException w:name="macro" w:semiHidden="1" w:unhideWhenUsed="1"/>
+    <w:lsdException w:name="toa heading" w:semiHidden="1" w:unhideWhenUsed="1"/>
+    <w:lsdException w:name="List" w:semiHidden="1" w:unhideWhenUsed="1"/>
+    <w:lsdException w:name="List Bullet" w:semiHidden="1" w:unhideWhenUsed="1"/>
+    <w:lsdException w:name="List Number" w:semiHidden="1" w:unhideWhenUsed="1"/>
+    <w:lsdException w:name="List 2" w:semiHidden="1" w:unhideWhenUsed="1"/>
+    <w:lsdException w:name="List 3" w:semiHidden="1" w:unhideWhenUsed="1"/>
+    <w:lsdException w:name="List 4" w:semiHidden="1" w:unhideWhenUsed="1"/>
+    <w:lsdException w:name="List 5" w:semiHidden="1" w:unhideWhenUsed="1"/>
+    <w:lsdException w:name="List Bullet 2" w:semiHidden="1" w:unhideWhenUsed="1"/>
+    <w:lsdException w:name="List Bullet 3" w:semiHidden="1" w:unhideWhenUsed="1"/>
+    <w:lsdException w:name="List Bullet 4" w:semiHidden="1" w:unhideWhenUsed="1"/>
+    <w:lsdException w:name="List Bullet 5" w:semiHidden="1" w:unhideWhenUsed="1"/>
+    <w:lsdException w:name="List Number 2" w:semiHidden="1" w:unhideWhenUsed="1"/>
+    <w:lsdException w:name="List Number 3" w:semiHidden="1" w:unhideWhenUsed="1"/>
+    <w:lsdException w:name="List Number 4" w:semiHidden="1" w:unhideWhenUsed="1"/>
+    <w:lsdException w:name="List Number 5" w:semiHidden="1" w:unhideWhenUsed="1"/>
+    <w:lsdException w:name="Title" w:uiPriority="10" w:qFormat="1"/>
+    <w:lsdException w:name="Closing" w:semiHidden="1" w:unhideWhenUsed="1"/>
+    <w:lsdException w:name="Signature" w:semiHidden="1" w:unhideWhenUsed="1"/>
+    <w:lsdException w:name="Default Paragraph Font" w:semiHidden="1" w:uiPriority="1" w:unhideWhenUsed="1"/>
+    <w:lsdException w:name="Body Text" w:semiHidden="1" w:unhideWhenUsed="1"/>
+    <w:lsdException w:name="Body Text Indent" w:semiHidden="1" w:unhideWhenUsed="1"/>
+    <w:lsdException w:name="List Continue" w:semiHidden="1" w:unhideWhenUsed="1"/>
+    <w:lsdException w:name="List Continue 2" w:semiHidden="1" w:unhideWhenUsed="1"/>
+    <w:lsdException w:name="List Continue 3" w:semiHidden="1" w:unhideWhenUsed="1"/>
+    <w:lsdException w:name="List Continue 4" w:semiHidden="1" w:unhideWhenUsed="1"/>
+    <w:lsdException w:name="List Continue 5" w:semiHidden="1" w:unhideWhenUsed="1"/>
+    <w:lsdException w:name="Message Header" w:semiHidden="1" w:unhideWhenUsed="1"/>
+    <w:lsdException w:name="Subtitle" w:uiPriority="11" w:qFormat="1"/>
+    <w:lsdException w:name="Salutation" w:semiHidden="1" w:unhideWhenUsed="1"/>
+    <w:lsdException w:name="Date" w:semiHidden="1" w:unhideWhenUsed="1"/>
+    <w:lsdException w:name="Body Text First Indent" w:semiHidden="1" w:unhideWhenUsed="1"/>
+    <w:lsdException w:name="Body Text First Indent 2" w:semiHidden="1" w:unhideWhenUsed="1"/>
+    <w:lsdException w:name="Note Heading" w:semiHidden="1" w:unhideWhenUsed="1"/>
+    <w:lsdException w:name="Body Text 2" w:semiHidden="1" w:unhideWhenUsed="1"/>
+    <w:lsdException w:name="Body Text 3" w:semiHidden="1" w:unhideWhenUsed="1"/>
+    <w:lsdException w:name="Body Text Indent 2" w:semiHidden="1" w:unhideWhenUsed="1"/>
+    <w:lsdException w:name="Body Text Indent 3" w:semiHidden="1" w:unhideWhenUsed="1"/>
+    <w:lsdException w:name="Block Text" w:semiHidden="1" w:unhideWhenUsed="1"/>
+    <w:lsdException w:name="Hyperlink" w:semiHidden="1" w:unhideWhenUsed="1"/>
+    <w:lsdException w:name="FollowedHyperlink" w:semiHidden="1" w:unhideWhenUsed="1"/>
+    <w:lsdException w:name="Strong" w:uiPriority="22" w:qFormat="1"/>
+    <w:lsdException w:name="Emphasis" w:uiPriority="20" w:qFormat="1"/>
+    <w:lsdException w:name="Document Map" w:semiHidden="1" w:unhideWhenUsed="1"/>
+    <w:lsdException w:name="Plain Text" w:semiHidden="1" w:unhideWhenUsed="1"/>
+    <w:lsdException w:name="E-mail Signature" w:semiHidden="1" w:unhideWhenUsed="1"/>
+    <w:lsdException w:name="HTML Top of Form" w:semiHidden="1" w:unhideWhenUsed="1"/>
+    <w:lsdException w:name="HTML Bottom of Form" w:semiHidden="1" w:unhideWhenUsed="1"/>
+    <w:lsdException w:name="Normal (Web)" w:semiHidden="1" w:unhideWhenUsed="1"/>
+    <w:lsdException w:name="HTML Acronym" w:semiHidden="1" w:unhideWhenUsed="1"/>
+    <w:lsdException w:name="HTML Address" w:semiHidden="1" w:unhideWhenUsed="1"/>
+    <w:lsdException w:name="HTML Cite" w:semiHidden="1" w:unhideWhenUsed="1"/>
+    <w:lsdException w:name="HTML Code" w:semiHidden="1" w:unhideWhenUsed="1"/>
+    <w:lsdException w:name="HTML Definition" w:semiHidden="1" w:unhideWhenUsed="1"/>
+    <w:lsdException w:name="HTML Keyboard" w:semiHidden="1" w:unhideWhenUsed="1"/>
+    <w:lsdException w:name="HTML Preformatted" w:semiHidden="1" w:unhideWhenUsed="1"/>
+    <w:lsdException w:name="HTML Sample" w:semiHidden="1" w:unhideWhenUsed="1"/>
+    <w:lsdException w:name="HTML Typewriter" w:semiHidden="1" w:unhideWhenUsed="1"/>
+    <w:lsdException w:name="HTML Variable" w:semiHidden="1" w:unhideWhenUsed="1"/>
+    <w:lsdException w:name="Normal Table" w:semiHidden="1" w:unhideWhenUsed="1"/>
+    <w:lsdException w:name="annotation subject" w:semiHidden="1" w:unhideWhenUsed="1"/>
+    <w:lsdException w:name="No List" w:semiHidden="1" w:unhideWhenUsed="1"/>
+    <w:lsdException w:name="Outline List 1" w:semiHidden="1" w:unhideWhenUsed="1"/>
+    <w:lsdException w:name="Outline List 2" w:semiHidden="1" w:unhideWhenUsed="1"/>
+    <w:lsdException w:name="Outline List 3" w:semiHidden="1" w:unhideWhenUsed="1"/>
+    <w:lsdException w:name="Table Simple 1" w:semiHidden="1" w:unhideWhenUsed="1"/>
+    <w:lsdException w:name="Table Simple 2" w:semiHidden="1" w:unhideWhenUsed="1"/>
+    <w:lsdException w:name="Table Simple 3" w:semiHidden="1" w:unhideWhenUsed="1"/>
+    <w:lsdException w:name="Table Classic 1" w:semiHidden="1" w:unhideWhenUsed="1"/>
+    <w:lsdException w:name="Table Classic 2" w:semiHidden="1" w:unhideWhenUsed="1"/>
+    <w:lsdException w:name="Table Classic 3" w:semiHidden="1" w:unhideWhenUsed="1"/>
+    <w:lsdException w:name="Table Classic 4" w:semiHidden="1" w:unhideWhenUsed="1"/>
+    <w:lsdException w:name="Table Colorful 1" w:semiHidden="1" w:unhideWhenUsed="1"/>
+    <w:lsdException w:name="Table Colorful 2" w:semiHidden="1" w:unhideWhenUsed="1"/>
+    <w:lsdException w:name="Table Colorful 3" w:semiHidden="1" w:unhideWhenUsed="1"/>
+    <w:lsdException w:name="Table Columns 1" w:semiHidden="1" w:unhideWhenUsed="1"/>
+    <w:lsdException w:name="Table Columns 2" w:semiHidden="1" w:unhideWhenUsed="1"/>
+    <w:lsdException w:name="Table Columns 3" w:semiHidden="1" w:unhideWhenUsed="1"/>
+    <w:lsdException w:name="Table Columns 4" w:semiHidden="1" w:unhideWhenUsed="1"/>
+    <w:lsdException w:name="Table Columns 5" w:semiHidden="1" w:unhideWhenUsed="1"/>
+    <w:lsdException w:name="Table Grid 1" w:semiHidden="1" w:unhideWhenUsed="1"/>
+    <w:lsdException w:name="Table Grid 2" w:semiHidden="1" w:unhideWhenUsed="1"/>
+    <w:lsdException w:name="Table Grid 3" w:semiHidden="1" w:unhideWhenUsed="1"/>
+    <w:lsdException w:name="Table Grid 4" w:semiHidden="1" w:unhideWhenUsed="1"/>
+    <w:lsdException w:name="Table Grid 5" w:semiHidden="1" w:unhideWhenUsed="1"/>
+    <w:lsdException w:name="Table Grid 6" w:semiHidden="1" w:unhideWhenUsed="1"/>
+    <w:lsdException w:name="Table Grid 7" w:semiHidden="1" w:unhideWhenUsed="1"/>
+    <w:lsdException w:name="Table Grid 8" w:semiHidden="1" w:unhideWhenUsed="1"/>
+    <w:lsdException w:name="Table List 1" w:semiHidden="1" w:unhideWhenUsed="1"/>
+    <w:lsdException w:name="Table List 2" w:semiHidden="1" w:unhideWhenUsed="1"/>
+    <w:lsdException w:name="Table List 3" w:semiHidden="1" w:unhideWhenUsed="1"/>
+    <w:lsdException w:name="Table List 4" w:semiHidden="1" w:unhideWhenUsed="1"/>
+    <w:lsdException w:name="Table List 5" w:semiHidden="1" w:unhideWhenUsed="1"/>
+    <w:lsdException w:name="Table List 6" w:semiHidden="1" w:unhideWhenUsed="1"/>
+    <w:lsdException w:name="Table List 7" w:semiHidden="1" w:unhideWhenUsed="1"/>
+    <w:lsdException w:name="Table List 8" w:semiHidden="1" w:unhideWhenUsed="1"/>
+    <w:lsdException w:name="Table 3D effects 1" w:semiHidden="1" w:unhideWhenUsed="1"/>
+    <w:lsdException w:name="Table 3D effects 2" w:semiHidden="1" w:unhideWhenUsed="1"/>
+    <w:lsdException w:name="Table 3D effects 3" w:semiHidden="1" w:unhideWhenUsed="1"/>
+    <w:lsdException w:name="Table Contemporary" w:semiHidden="1" w:unhideWhenUsed="1"/>
+    <w:lsdException w:name="Table Elegant" w:semiHidden="1" w:unhideWhenUsed="1"/>
+    <w:lsdException w:name="Table Professional" w:semiHidden="1" w:unhideWhenUsed="1"/>
+    <w:lsdException w:name="Table Subtle 1" w:semiHidden="1" w:unhideWhenUsed="1"/>
+    <w:lsdException w:name="Table Subtle 2" w:semiHidden="1" w:unhideWhenUsed="1"/>
+    <w:lsdException w:name="Table Web 1" w:semiHidden="1" w:unhideWhenUsed="1"/>
+    <w:lsdException w:name="Table Web 2" w:semiHidden="1" w:unhideWhenUsed="1"/>
+    <w:lsdException w:name="Table Web 3" w:semiHidden="1" w:unhideWhenUsed="1"/>
+    <w:lsdException w:name="Balloon Text" w:semiHidden="1" w:unhideWhenUsed="1"/>
+    <w:lsdException w:name="Table Grid" w:semiHidden="1" w:uiPriority="39" w:unhideWhenUsed="1"/>
+    <w:lsdException w:name="Table Theme" w:semiHidden="1" w:unhideWhenUsed="1"/>
+    <w:lsdException w:name="Placeholder Text" w:semiHidden="1"/>
+    <w:lsdException w:name="No Spacing" w:uiPriority="1" w:qFormat="1"/>
+    <w:lsdException w:name="Light Shading" w:uiPriority="60"/>
+    <w:lsdException w:name="Light List" w:uiPriority="61"/>
+    <w:lsdException w:name="Light Grid" w:uiPriority="62"/>
+    <w:lsdException w:name="Medium Shading 1" w:uiPriority="63"/>
+    <w:lsdException w:name="Medium Shading 2" w:uiPriority="64"/>
+    <w:lsdException w:name="Medium List 1" w:uiPriority="65"/>
+    <w:lsdException w:name="Medium List 2" w:uiPriority="66"/>
+    <w:lsdException w:name="Medium Grid 1" w:uiPriority="67"/>
+    <w:lsdException w:name="Medium Grid 2" w:uiPriority="68"/>
+    <w:lsdException w:name="Medium Grid 3" w:uiPriority="69"/>
+    <w:lsdException w:name="Dark List" w:uiPriority="70"/>
+    <w:lsdException w:name="Colorful Shading" w:uiPriority="71"/>
+    <w:lsdException w:name="Colorful List" w:uiPriority="72"/>
+    <w:lsdException w:name="Colorful Grid" w:uiPriority="73"/>
+    <w:lsdException w:name="Light Shading Accent 1" w:uiPriority="60"/>
+    <w:lsdException w:name="Light List Accent 1" w:uiPriority="61"/>
+    <w:lsdException w:name="Light Grid Accent 1" w:uiPriority="62"/>
+    <w:lsdException w:name="Medium Shading 1 Accent 1" w:uiPriority="63"/>
+    <w:lsdException w:name="Medium Shading 2 Accent 1" w:uiPriority="64"/>
+    <w:lsdException w:name="Medium List 1 Accent 1" w:uiPriority="65"/>
+    <w:lsdException w:name="Revision" w:semiHidden="1"/>
+    <w:lsdException w:name="List Paragraph" w:uiPriority="34" w:qFormat="1"/>
+    <w:lsdException w:name="Quote" w:uiPriority="29" w:qFormat="1"/>
+    <w:lsdException w:name="Intense Quote" w:uiPriority="30" w:qFormat="1"/>
+    <w:lsdException w:name="Medium List 2 Accent 1" w:uiPriority="66"/>
+    <w:lsdException w:name="Medium Grid 1 Accent 1" w:uiPriority="67"/>
+    <w:lsdException w:name="Medium Grid 2 Accent 1" w:uiPriority="68"/>
+    <w:lsdException w:name="Medium Grid 3 Accent 1" w:uiPriority="69"/>
+    <w:lsdException w:name="Dark List Accent 1" w:uiPriority="70"/>
+    <w:lsdException w:name="Colorful Shading Accent 1" w:uiPriority="71"/>
+    <w:lsdException w:name="Colorful List Accent 1" w:uiPriority="72"/>
+    <w:lsdException w:name="Colorful Grid Accent 1" w:uiPriority="73"/>
+    <w:lsdException w:name="Light Shading Accent 2" w:uiPriority="60"/>
+    <w:lsdException w:name="Light List Accent 2" w:uiPriority="61"/>
+    <w:lsdException w:name="Light Grid Accent 2" w:uiPriority="62"/>
+    <w:lsdException w:name="Medium Shading 1 Accent 2" w:uiPriority="63"/>
+    <w:lsdException w:name="Medium Shading 2 Accent 2" w:uiPriority="64"/>
+    <w:lsdException w:name="Medium List 1 Accent 2" w:uiPriority="65"/>
+    <w:lsdException w:name="Medium List 2 Accent 2" w:uiPriority="66"/>
+    <w:lsdException w:name="Medium Grid 1 Accent 2" w:uiPriority="67"/>
+    <w:lsdException w:name="Medium Grid 2 Accent 2" w:uiPriority="68"/>
+    <w:lsdException w:name="Medium Grid 3 Accent 2" w:uiPriority="69"/>
+    <w:lsdException w:name="Dark List Accent 2" w:uiPriority="70"/>
+    <w:lsdException w:name="Colorful Shading Accent 2" w:uiPriority="71"/>
+    <w:lsdException w:name="Colorful List Accent 2" w:uiPriority="72"/>
+    <w:lsdException w:name="Colorful Grid Accent 2" w:uiPriority="73"/>
+    <w:lsdException w:name="Light Shading Accent 3" w:uiPriority="60"/>
+    <w:lsdException w:name="Light List Accent 3" w:uiPriority="61"/>
+    <w:lsdException w:name="Light Grid Accent 3" w:uiPriority="62"/>
+    <w:lsdException w:name="Medium Shading 1 Accent 3" w:uiPriority="63"/>
+    <w:lsdException w:name="Medium Shading 2 Accent 3" w:uiPriority="64"/>
+    <w:lsdException w:name="Medium List 1 Accent 3" w:uiPriority="65"/>
+    <w:lsdException w:name="Medium List 2 Accent 3" w:uiPriority="66"/>
+    <w:lsdException w:name="Medium Grid 1 Accent 3" w:uiPriority="67"/>
+    <w:lsdException w:name="Medium Grid 2 Accent 3" w:uiPriority="68"/>
+    <w:lsdException w:name="Medium Grid 3 Accent 3" w:uiPriority="69"/>
+    <w:lsdException w:name="Dark List Accent 3" w:uiPriority="70"/>
+    <w:lsdException w:name="Colorful Shading Accent 3" w:uiPriority="71"/>
+    <w:lsdException w:name="Colorful List Accent 3" w:uiPriority="72"/>
+    <w:lsdException w:name="Colorful Grid Accent 3" w:uiPriority="73"/>
+    <w:lsdException w:name="Light Shading Accent 4" w:uiPriority="60"/>
+    <w:lsdException w:name="Light List Accent 4" w:uiPriority="61"/>
+    <w:lsdException w:name="Light Grid Accent 4" w:uiPriority="62"/>
+    <w:lsdException w:name="Medium Shading 1 Accent 4" w:uiPriority="63"/>
+    <w:lsdException w:name="Medium Shading 2 Accent 4" w:uiPriority="64"/>
+    <w:lsdException w:name="Medium List 1 Accent 4" w:uiPriority="65"/>
+    <w:lsdException w:name="Medium List 2 Accent 4" w:uiPriority="66"/>
+    <w:lsdException w:name="Medium Grid 1 Accent 4" w:uiPriority="67"/>
+    <w:lsdException w:name="Medium Grid 2 Accent 4" w:uiPriority="68"/>
+    <w:lsdException w:name="Medium Grid 3 Accent 4" w:uiPriority="69"/>
+    <w:lsdException w:name="Dark List Accent 4" w:uiPriority="70"/>
+    <w:lsdException w:name="Colorful Shading Accent 4" w:uiPriority="71"/>
+    <w:lsdException w:name="Colorful List Accent 4" w:uiPriority="72"/>
+    <w:lsdException w:name="Colorful Grid Accent 4" w:uiPriority="73"/>
+    <w:lsdException w:name="Light Shading Accent 5" w:uiPriority="60"/>
+    <w:lsdException w:name="Light List Accent 5" w:uiPriority="61"/>
+    <w:lsdException w:name="Light Grid Accent 5" w:uiPriority="62"/>
+    <w:lsdException w:name="Medium Shading 1 Accent 5" w:uiPriority="63"/>
+    <w:lsdException w:name="Medium Shading 2 Accent 5" w:uiPriority="64"/>
+    <w:lsdException w:name="Medium List 1 Accent 5" w:uiPriority="65"/>
+    <w:lsdException w:name="Medium List 2 Accent 5" w:uiPriority="66"/>
+    <w:lsdException w:name="Medium Grid 1 Accent 5" w:uiPriority="67"/>
+    <w:lsdException w:name="Medium Grid 2 Accent 5" w:uiPriority="68"/>
+    <w:lsdException w:name="Medium Grid 3 Accent 5" w:uiPriority="69"/>
+    <w:lsdException w:name="Dark List Accent 5" w:uiPriority="70"/>
+    <w:lsdException w:name="Colorful Shading Accent 5" w:uiPriority="71"/>
+    <w:lsdException w:name="Colorful List Accent 5" w:uiPriority="72"/>
+    <w:lsdException w:name="Colorful Grid Accent 5" w:uiPriority="73"/>
+    <w:lsdException w:name="Light Shading Accent 6" w:uiPriority="60"/>
+    <w:lsdException w:name="Light List Accent 6" w:uiPriority="61"/>
+    <w:lsdException w:name="Light Grid Accent 6" w:uiPriority="62"/>
+    <w:lsdException w:name="Medium Shading 1 Accent 6" w:uiPriority="63"/>
+    <w:lsdException w:name="Medium Shading 2 Accent 6" w:uiPriority="64"/>
+    <w:lsdException w:name="Medium List 1 Accent 6" w:uiPriority="65"/>
+    <w:lsdException w:name="Medium List 2 Accent 6" w:uiPriority="66"/>
+    <w:lsdException w:name="Medium Grid 1 Accent 6" w:uiPriority="67"/>
+    <w:lsdException w:name="Medium Grid 2 Accent 6" w:uiPriority="68"/>
+    <w:lsdException w:name="Medium Grid 3 Accent 6" w:uiPriority="69"/>
+    <w:lsdException w:name="Dark List Accent 6" w:uiPriority="70"/>
+    <w:lsdException w:name="Colorful Shading Accent 6" w:uiPriority="71"/>
+    <w:lsdException w:name="Colorful List Accent 6" w:uiPriority="72"/>
+    <w:lsdException w:name="Colorful Grid Accent 6" w:uiPriority="73"/>
+    <w:lsdException w:name="Subtle Emphasis" w:uiPriority="19" w:qFormat="1"/>
+    <w:lsdException w:name="Intense Emphasis" w:uiPriority="21" w:qFormat="1"/>
+    <w:lsdException w:name="Subtle Reference" w:uiPriority="31" w:qFormat="1"/>
+    <w:lsdException w:name="Intense Reference" w:uiPriority="32" w:qFormat="1"/>
+    <w:lsdException w:name="Book Title" w:uiPriority="33" w:qFormat="1"/>
+    <w:lsdException w:name="Bibliography" w:semiHidden="1" w:uiPriority="37" w:unhideWhenUsed="1"/>
+    <w:lsdException w:name="TOC Heading" w:semiHidden="1" w:uiPriority="39" w:unhideWhenUsed="1" w:qFormat="1"/>
+    <w:lsdException w:name="Plain Table 1" w:uiPriority="41"/>
+    <w:lsdException w:name="Plain Table 2" w:uiPriority="42"/>
+    <w:lsdException w:name="Plain Table 3" w:uiPriority="43"/>
+    <w:lsdException w:name="Plain Table 4" w:uiPriority="44"/>
+    <w:lsdException w:name="Plain Table 5" w:uiPriority="45"/>
+    <w:lsdException w:name="Grid Table Light" w:uiPriority="40"/>
+    <w:lsdException w:name="Grid Table 1 Light" w:uiPriority="46"/>
+    <w:lsdException w:name="Grid Table 2" w:uiPriority="47"/>
+    <w:lsdException w:name="Grid Table 3" w:uiPriority="48"/>
+    <w:lsdException w:name="Grid Table 4" w:uiPriority="49"/>
+    <w:lsdException w:name="Grid Table 5 Dark" w:uiPriority="50"/>
+    <w:lsdException w:name="Grid Table 6 Colorful" w:uiPriority="51"/>
+    <w:lsdException w:name="Grid Table 7 Colorful" w:uiPriority="52"/>
+    <w:lsdException w:name="Grid Table 1 Light Accent 1" w:uiPriority="46"/>
+    <w:lsdException w:name="Grid Table 2 Accent 1" w:uiPriority="47"/>
+    <w:lsdException w:name="Grid Table 3 Accent 1" w:uiPriority="48"/>
+    <w:lsdException w:name="Grid Table 4 Accent 1" w:uiPriority="49"/>
+    <w:lsdException w:name="Grid Table 5 Dark Accent 1" w:uiPriority="50"/>
+    <w:lsdException w:name="Grid Table 6 Colorful Accent 1" w:uiPriority="51"/>
+    <w:lsdException w:name="Grid Table 7 Colorful Accent 1" w:uiPriority="52"/>
+    <w:lsdException w:name="Grid Table 1 Light Accent 2" w:uiPriority="46"/>
+    <w:lsdException w:name="Grid Table 2 Accent 2" w:uiPriority="47"/>
+    <w:lsdException w:name="Grid Table 3 Accent 2" w:uiPriority="48"/>
+    <w:lsdException w:name="Grid Table 4 Accent 2" w:uiPriority="49"/>
+    <w:lsdException w:name="Grid Table 5 Dark Accent 2" w:uiPriority="50"/>
+    <w:lsdException w:name="Grid Table 6 Colorful Accent 2" w:uiPriority="51"/>
+    <w:lsdException w:name="Grid Table 7 Colorful Accent 2" w:uiPriority="52"/>
+    <w:lsdException w:name="Grid Table 1 Light Accent 3" w:uiPriority="46"/>
+    <w:lsdException w:name="Grid Table 2 Accent 3" w:uiPriority="47"/>
+    <w:lsdException w:name="Grid Table 3 Accent 3" w:uiPriority="48"/>
+    <w:lsdException w:name="Grid Table 4 Accent 3" w:uiPriority="49"/>
+    <w:lsdException w:name="Grid Table 5 Dark Accent 3" w:uiPriority="50"/>
+    <w:lsdException w:name="Grid Table 6 Colorful Accent 3" w:uiPriority="51"/>
+    <w:lsdException w:name="Grid Table 7 Colorful Accent 3" w:uiPriority="52"/>
+    <w:lsdException w:name="Grid Table 1 Light Accent 4" w:uiPriority="46"/>
+    <w:lsdException w:name="Grid Table 2 Accent 4" w:uiPriority="47"/>
+    <w:lsdException w:name="Grid Table 3 Accent 4" w:uiPriority="48"/>
+    <w:lsdException w:name="Grid Table 4 Accent 4" w:uiPriority="49"/>
+    <w:lsdException w:name="Grid Table 5 Dark Accent 4" w:uiPriority="50"/>
+    <w:lsdException w:name="Grid Table 6 Colorful Accent 4" w:uiPriority="51"/>
+    <w:lsdException w:name="Grid Table 7 Colorful Accent 4" w:uiPriority="52"/>
+    <w:lsdException w:name="Grid Table 1 Light Accent 5" w:uiPriority="46"/>
+    <w:lsdException w:name="Grid Table 2 Accent 5" w:uiPriority="47"/>
+    <w:lsdException w:name="Grid Table 3 Accent 5" w:uiPriority="48"/>
+    <w:lsdException w:name="Grid Table 4 Accent 5" w:uiPriority="49"/>
+    <w:lsdException w:name="Grid Table 5 Dark Accent 5" w:uiPriority="50"/>
+    <w:lsdException w:name="Grid Table 6 Colorful Accent 5" w:uiPriority="51"/>
+    <w:lsdException w:name="Grid Table 7 Colorful Accent 5" w:uiPriority="52"/>
+    <w:lsdException w:name="Grid Table 1 Light Accent 6" w:uiPriority="46"/>
+    <w:lsdException w:name="Grid Table 2 Accent 6" w:uiPriority="47"/>
+    <w:lsdException w:name="Grid Table 3 Accent 6" w:uiPriority="48"/>
+    <w:lsdException w:name="Grid Table 4 Accent 6" w:uiPriority="49"/>
+    <w:lsdException w:name="Grid Table 5 Dark Accent 6" w:uiPriority="50"/>
+    <w:lsdException w:name="Grid Table 6 Colorful Accent 6" w:uiPriority="51"/>
+    <w:lsdException w:name="Grid Table 7 Colorful Accent 6" w:uiPriority="52"/>
+    <w:lsdException w:name="List Table 1 Light" w:uiPriority="46"/>
+    <w:lsdException w:name="List Table 2" w:uiPriority="47"/>
+    <w:lsdException w:name="List Table 3" w:uiPriority="48"/>
+    <w:lsdException w:name="List Table 4" w:uiPriority="49"/>
+    <w:lsdException w:name="List Table 5 Dark" w:uiPriority="50"/>
+    <w:lsdException w:name="List Table 6 Colorful" w:uiPriority="51"/>
+    <w:lsdException w:name="List Table 7 Colorful" w:uiPriority="52"/>
+    <w:lsdException w:name="List Table 1 Light Accent 1" w:uiPriority="46"/>
+    <w:lsdException w:name="List Table 2 Accent 1" w:uiPriority="47"/>
+    <w:lsdException w:name="List Table 3 Accent 1" w:uiPriority="48"/>
+    <w:lsdException w:name="List Table 4 Accent 1" w:uiPriority="49"/>
+    <w:lsdException w:name="List Table 5 Dark Accent 1" w:uiPriority="50"/>
+    <w:lsdException w:name="List Table 6 Colorful Accent 1" w:uiPriority="51"/>
+    <w:lsdException w:name="List Table 7 Colorful Accent 1" w:uiPriority="52"/>
+    <w:lsdException w:name="List Table 1 Light Accent 2" w:uiPriority="46"/>
+    <w:lsdException w:name="List Table 2 Accent 2" w:uiPriority="47"/>
+    <w:lsdException w:name="List Table 3 Accent 2" w:uiPriority="48"/>
+    <w:lsdException w:name="List Table 4 Accent 2" w:uiPriority="49"/>
+    <w:lsdException w:name="List Table 5 Dark Accent 2" w:uiPriority="50"/>
+    <w:lsdException w:name="List Table 6 Colorful Accent 2" w:uiPriority="51"/>
+    <w:lsdException w:name="List Table 7 Colorful Accent 2" w:uiPriority="52"/>
+    <w:lsdException w:name="List Table 1 Light Accent 3" w:uiPriority="46"/>
+    <w:lsdException w:name="List Table 2 Accent 3" w:uiPriority="47"/>
+    <w:lsdException w:name="List Table 3 Accent 3" w:uiPriority="48"/>
+    <w:lsdException w:name="List Table 4 Accent 3" w:uiPriority="49"/>
+    <w:lsdException w:name="List Table 5 Dark Accent 3" w:uiPriority="50"/>
+    <w:lsdException w:name="List Table 6 Colorful Accent 3" w:uiPriority="51"/>
+    <w:lsdException w:name="List Table 7 Colorful Accent 3" w:uiPriority="52"/>
+    <w:lsdException w:name="List Table 1 Light Accent 4" w:uiPriority="46"/>
+    <w:lsdException w:name="List Table 2 Accent 4" w:uiPriority="47"/>
+    <w:lsdException w:name="List Table 3 Accent 4" w:uiPriority="48"/>
+    <w:lsdException w:name="List Table 4 Accent 4" w:uiPriority="49"/>
+    <w:lsdException w:name="List Table 5 Dark Accent 4" w:uiPriority="50"/>
+    <w:lsdException w:name="List Table 6 Colorful Accent 4" w:uiPriority="51"/>
+    <w:lsdException w:name="List Table 7 Colorful Accent 4" w:uiPriority="52"/>
+    <w:lsdException w:name="List Table 1 Light Accent 5" w:uiPriority="46"/>
+    <w:lsdException w:name="List Table 2 Accent 5" w:uiPriority="47"/>
+    <w:lsdException w:name="List Table 3 Accent 5" w:uiPriority="48"/>
+    <w:lsdException w:name="List Table 4 Accent 5" w:uiPriority="49"/>
+    <w:lsdException w:name="List Table 5 Dark Accent 5" w:uiPriority="50"/>
+    <w:lsdException w:name="List Table 6 Colorful Accent 5" w:uiPriority="51"/>
+    <w:lsdException w:name="List Table 7 Colorful Accent 5" w:uiPriority="52"/>
+    <w:lsdException w:name="List Table 1 Light Accent 6" w:uiPriority="46"/>
+    <w:lsdException w:name="List Table 2 Accent 6" w:uiPriority="47"/>
+    <w:lsdException w:name="List Table 3 Accent 6" w:uiPriority="48"/>
+    <w:lsdException w:name="List Table 4 Accent 6" w:uiPriority="49"/>
+    <w:lsdException w:name="List Table 5 Dark Accent 6" w:uiPriority="50"/>
+    <w:lsdException w:name="List Table 6 Colorful Accent 6" w:uiPriority="51"/>
+    <w:lsdException w:name="List Table 7 Colorful Accent 6" w:uiPriority="52"/>
+    <w:lsdException w:name="Mention" w:semiHidden="1" w:unhideWhenUsed="1"/>
+    <w:lsdException w:name="Smart Hyperlink" w:semiHidden="1" w:unhideWhenUsed="1"/>
+    <w:lsdException w:name="Hashtag" w:semiHidden="1" w:unhideWhenUsed="1"/>
+    <w:lsdException w:name="Unresolved Mention" w:semiHidden="1" w:unhideWhenUsed="1"/>
+    <w:lsdException w:name="Smart Link" w:semiHidden="1" w:unhideWhenUsed="1"/>
   </w:latentStyles>
   <w:style w:type="paragraph" w:default="1" w:styleId="Normal">
     <w:name w:val="Normal"/>
@@ -11599,9 +11568,7 @@
       <w:tblStyleRowBandSize w:val="1"/>
       <w:tblStyleColBandSize w:val="1"/>
       <w:tblCellMar>
-        <w:top w:w="0" w:type="dxa"/>
         <w:left w:w="70" w:type="dxa"/>
-        <w:bottom w:w="0" w:type="dxa"/>
         <w:right w:w="70" w:type="dxa"/>
       </w:tblCellMar>
     </w:tblPr>
@@ -11612,9 +11579,7 @@
       <w:tblStyleRowBandSize w:val="1"/>
       <w:tblStyleColBandSize w:val="1"/>
       <w:tblCellMar>
-        <w:top w:w="0" w:type="dxa"/>
         <w:left w:w="70" w:type="dxa"/>
-        <w:bottom w:w="0" w:type="dxa"/>
         <w:right w:w="70" w:type="dxa"/>
       </w:tblCellMar>
     </w:tblPr>
@@ -11625,9 +11590,7 @@
       <w:tblStyleRowBandSize w:val="1"/>
       <w:tblStyleColBandSize w:val="1"/>
       <w:tblCellMar>
-        <w:top w:w="0" w:type="dxa"/>
         <w:left w:w="108" w:type="dxa"/>
-        <w:bottom w:w="0" w:type="dxa"/>
         <w:right w:w="108" w:type="dxa"/>
       </w:tblCellMar>
     </w:tblPr>
@@ -11637,12 +11600,6 @@
     <w:tblPr>
       <w:tblStyleRowBandSize w:val="1"/>
       <w:tblStyleColBandSize w:val="1"/>
-      <w:tblCellMar>
-        <w:top w:w="0" w:type="dxa"/>
-        <w:left w:w="0" w:type="dxa"/>
-        <w:bottom w:w="0" w:type="dxa"/>
-        <w:right w:w="0" w:type="dxa"/>
-      </w:tblCellMar>
     </w:tblPr>
   </w:style>
   <w:style w:type="table" w:customStyle="1" w:styleId="a3">
@@ -11650,12 +11607,6 @@
     <w:tblPr>
       <w:tblStyleRowBandSize w:val="1"/>
       <w:tblStyleColBandSize w:val="1"/>
-      <w:tblCellMar>
-        <w:top w:w="0" w:type="dxa"/>
-        <w:left w:w="0" w:type="dxa"/>
-        <w:bottom w:w="0" w:type="dxa"/>
-        <w:right w:w="0" w:type="dxa"/>
-      </w:tblCellMar>
     </w:tblPr>
   </w:style>
   <w:style w:type="table" w:customStyle="1" w:styleId="a4">
@@ -11663,12 +11614,6 @@
     <w:tblPr>
       <w:tblStyleRowBandSize w:val="1"/>
       <w:tblStyleColBandSize w:val="1"/>
-      <w:tblCellMar>
-        <w:top w:w="0" w:type="dxa"/>
-        <w:left w:w="0" w:type="dxa"/>
-        <w:bottom w:w="0" w:type="dxa"/>
-        <w:right w:w="0" w:type="dxa"/>
-      </w:tblCellMar>
     </w:tblPr>
   </w:style>
   <w:style w:type="table" w:customStyle="1" w:styleId="a5">
@@ -11677,9 +11622,7 @@
       <w:tblStyleRowBandSize w:val="1"/>
       <w:tblStyleColBandSize w:val="1"/>
       <w:tblCellMar>
-        <w:top w:w="0" w:type="dxa"/>
         <w:left w:w="70" w:type="dxa"/>
-        <w:bottom w:w="0" w:type="dxa"/>
         <w:right w:w="70" w:type="dxa"/>
       </w:tblCellMar>
     </w:tblPr>
@@ -11690,9 +11633,7 @@
       <w:tblStyleRowBandSize w:val="1"/>
       <w:tblStyleColBandSize w:val="1"/>
       <w:tblCellMar>
-        <w:top w:w="0" w:type="dxa"/>
         <w:left w:w="70" w:type="dxa"/>
-        <w:bottom w:w="0" w:type="dxa"/>
         <w:right w:w="70" w:type="dxa"/>
       </w:tblCellMar>
     </w:tblPr>
@@ -11703,9 +11644,7 @@
       <w:tblStyleRowBandSize w:val="1"/>
       <w:tblStyleColBandSize w:val="1"/>
       <w:tblCellMar>
-        <w:top w:w="0" w:type="dxa"/>
         <w:left w:w="108" w:type="dxa"/>
-        <w:bottom w:w="0" w:type="dxa"/>
         <w:right w:w="108" w:type="dxa"/>
       </w:tblCellMar>
     </w:tblPr>
@@ -11716,9 +11655,7 @@
       <w:tblStyleRowBandSize w:val="1"/>
       <w:tblStyleColBandSize w:val="1"/>
       <w:tblCellMar>
-        <w:top w:w="0" w:type="dxa"/>
         <w:left w:w="70" w:type="dxa"/>
-        <w:bottom w:w="0" w:type="dxa"/>
         <w:right w:w="70" w:type="dxa"/>
       </w:tblCellMar>
     </w:tblPr>
@@ -11729,9 +11666,7 @@
       <w:tblStyleRowBandSize w:val="1"/>
       <w:tblStyleColBandSize w:val="1"/>
       <w:tblCellMar>
-        <w:top w:w="0" w:type="dxa"/>
         <w:left w:w="70" w:type="dxa"/>
-        <w:bottom w:w="0" w:type="dxa"/>
         <w:right w:w="70" w:type="dxa"/>
       </w:tblCellMar>
     </w:tblPr>
@@ -11742,550 +11677,7 @@
       <w:tblStyleRowBandSize w:val="1"/>
       <w:tblStyleColBandSize w:val="1"/>
       <w:tblCellMar>
-        <w:top w:w="0" w:type="dxa"/>
         <w:left w:w="70" w:type="dxa"/>
-        <w:bottom w:w="0" w:type="dxa"/>
-        <w:right w:w="70" w:type="dxa"/>
-      </w:tblCellMar>
-    </w:tblPr>
-  </w:style>
-  <w:style w:type="paragraph" w:styleId="Textodeglobo">
-    <w:name w:val="Balloon Text"/>
-    <w:basedOn w:val="Normal"/>
-    <w:link w:val="TextodegloboCar"/>
-    <w:uiPriority w:val="99"/>
-    <w:semiHidden/>
-    <w:unhideWhenUsed/>
-    <w:rsid w:val="00124439"/>
-    <w:rPr>
-      <w:rFonts w:ascii="Tahoma" w:hAnsi="Tahoma" w:cs="Tahoma"/>
-      <w:sz w:val="16"/>
-      <w:szCs w:val="16"/>
-    </w:rPr>
-  </w:style>
-  <w:style w:type="character" w:customStyle="1" w:styleId="TextodegloboCar">
-    <w:name w:val="Texto de globo Car"/>
-    <w:basedOn w:val="Fuentedeprrafopredeter"/>
-    <w:link w:val="Textodeglobo"/>
-    <w:uiPriority w:val="99"/>
-    <w:semiHidden/>
-    <w:rsid w:val="00124439"/>
-    <w:rPr>
-      <w:rFonts w:ascii="Tahoma" w:hAnsi="Tahoma" w:cs="Tahoma"/>
-      <w:sz w:val="16"/>
-      <w:szCs w:val="16"/>
-    </w:rPr>
-  </w:style>
-  <w:style w:type="paragraph" w:styleId="Prrafodelista">
-    <w:name w:val="List Paragraph"/>
-    <w:basedOn w:val="Normal"/>
-    <w:uiPriority w:val="34"/>
-    <w:qFormat/>
-    <w:rsid w:val="00A867F2"/>
-    <w:pPr>
-      <w:ind w:left="720"/>
-      <w:contextualSpacing/>
-    </w:pPr>
-  </w:style>
-</w:styles>
-</file>
-
-<file path=word/stylesWithEffects.xml><?xml version="1.0" encoding="utf-8"?>
-<w:styles xmlns:wpc="http://schemas.microsoft.com/office/word/2010/wordprocessingCanvas" xmlns:mc="http://schemas.openxmlformats.org/markup-compatibility/2006" xmlns:o="urn:schemas-microsoft-com:office:office" xmlns:r="http://schemas.openxmlformats.org/officeDocument/2006/relationships" xmlns:m="http://schemas.openxmlformats.org/officeDocument/2006/math" xmlns:v="urn:schemas-microsoft-com:vml" xmlns:wp14="http://schemas.microsoft.com/office/word/2010/wordprocessingDrawing" xmlns:wp="http://schemas.openxmlformats.org/drawingml/2006/wordprocessingDrawing" xmlns:w10="urn:schemas-microsoft-com:office:word" xmlns:w="http://schemas.openxmlformats.org/wordprocessingml/2006/main" xmlns:w14="http://schemas.microsoft.com/office/word/2010/wordml" xmlns:wpg="http://schemas.microsoft.com/office/word/2010/wordprocessingGroup" xmlns:wpi="http://schemas.microsoft.com/office/word/2010/wordprocessingInk" xmlns:wne="http://schemas.microsoft.com/office/word/2006/wordml" xmlns:wps="http://schemas.microsoft.com/office/word/2010/wordprocessingShape" mc:Ignorable="w14 wp14">
-  <w:docDefaults>
-    <w:rPrDefault>
-      <w:rPr>
-        <w:rFonts w:ascii="Arial" w:eastAsia="Arial" w:hAnsi="Arial" w:cs="Arial"/>
-        <w:lang w:val="es-ES" w:eastAsia="es-ES" w:bidi="ar-SA"/>
-      </w:rPr>
-    </w:rPrDefault>
-    <w:pPrDefault/>
-  </w:docDefaults>
-  <w:latentStyles w:defLockedState="0" w:defUIPriority="99" w:defSemiHidden="1" w:defUnhideWhenUsed="1" w:defQFormat="0" w:count="267">
-    <w:lsdException w:name="Normal" w:semiHidden="0" w:uiPriority="0" w:unhideWhenUsed="0" w:qFormat="1"/>
-    <w:lsdException w:name="heading 1" w:semiHidden="0" w:uiPriority="9" w:unhideWhenUsed="0" w:qFormat="1"/>
-    <w:lsdException w:name="heading 2" w:uiPriority="9" w:qFormat="1"/>
-    <w:lsdException w:name="heading 3" w:uiPriority="9" w:qFormat="1"/>
-    <w:lsdException w:name="heading 4" w:uiPriority="9" w:qFormat="1"/>
-    <w:lsdException w:name="heading 5" w:uiPriority="9" w:qFormat="1"/>
-    <w:lsdException w:name="heading 6" w:uiPriority="9" w:qFormat="1"/>
-    <w:lsdException w:name="heading 7" w:uiPriority="9" w:qFormat="1"/>
-    <w:lsdException w:name="heading 8" w:uiPriority="9" w:qFormat="1"/>
-    <w:lsdException w:name="heading 9" w:uiPriority="9" w:qFormat="1"/>
-    <w:lsdException w:name="toc 1" w:uiPriority="39"/>
-    <w:lsdException w:name="toc 2" w:uiPriority="39"/>
-    <w:lsdException w:name="toc 3" w:uiPriority="39"/>
-    <w:lsdException w:name="toc 4" w:uiPriority="39"/>
-    <w:lsdException w:name="toc 5" w:uiPriority="39"/>
-    <w:lsdException w:name="toc 6" w:uiPriority="39"/>
-    <w:lsdException w:name="toc 7" w:uiPriority="39"/>
-    <w:lsdException w:name="toc 8" w:uiPriority="39"/>
-    <w:lsdException w:name="toc 9" w:uiPriority="39"/>
-    <w:lsdException w:name="caption" w:uiPriority="35" w:qFormat="1"/>
-    <w:lsdException w:name="Title" w:semiHidden="0" w:uiPriority="10" w:unhideWhenUsed="0" w:qFormat="1"/>
-    <w:lsdException w:name="Default Paragraph Font" w:uiPriority="1"/>
-    <w:lsdException w:name="Subtitle" w:semiHidden="0" w:uiPriority="11" w:unhideWhenUsed="0" w:qFormat="1"/>
-    <w:lsdException w:name="Strong" w:semiHidden="0" w:uiPriority="22" w:unhideWhenUsed="0" w:qFormat="1"/>
-    <w:lsdException w:name="Emphasis" w:semiHidden="0" w:uiPriority="20" w:unhideWhenUsed="0" w:qFormat="1"/>
-    <w:lsdException w:name="Table Grid" w:semiHidden="0" w:uiPriority="39" w:unhideWhenUsed="0"/>
-    <w:lsdException w:name="Placeholder Text" w:unhideWhenUsed="0"/>
-    <w:lsdException w:name="No Spacing" w:semiHidden="0" w:uiPriority="1" w:unhideWhenUsed="0" w:qFormat="1"/>
-    <w:lsdException w:name="Light Shading" w:semiHidden="0" w:uiPriority="60" w:unhideWhenUsed="0"/>
-    <w:lsdException w:name="Light List" w:semiHidden="0" w:uiPriority="61" w:unhideWhenUsed="0"/>
-    <w:lsdException w:name="Light Grid" w:semiHidden="0" w:uiPriority="62" w:unhideWhenUsed="0"/>
-    <w:lsdException w:name="Medium Shading 1" w:semiHidden="0" w:uiPriority="63" w:unhideWhenUsed="0"/>
-    <w:lsdException w:name="Medium Shading 2" w:semiHidden="0" w:uiPriority="64" w:unhideWhenUsed="0"/>
-    <w:lsdException w:name="Medium List 1" w:semiHidden="0" w:uiPriority="65" w:unhideWhenUsed="0"/>
-    <w:lsdException w:name="Medium List 2" w:semiHidden="0" w:uiPriority="66" w:unhideWhenUsed="0"/>
-    <w:lsdException w:name="Medium Grid 1" w:semiHidden="0" w:uiPriority="67" w:unhideWhenUsed="0"/>
-    <w:lsdException w:name="Medium Grid 2" w:semiHidden="0" w:uiPriority="68" w:unhideWhenUsed="0"/>
-    <w:lsdException w:name="Medium Grid 3" w:semiHidden="0" w:uiPriority="69" w:unhideWhenUsed="0"/>
-    <w:lsdException w:name="Dark List" w:semiHidden="0" w:uiPriority="70" w:unhideWhenUsed="0"/>
-    <w:lsdException w:name="Colorful Shading" w:semiHidden="0" w:uiPriority="71" w:unhideWhenUsed="0"/>
-    <w:lsdException w:name="Colorful List" w:semiHidden="0" w:uiPriority="72" w:unhideWhenUsed="0"/>
-    <w:lsdException w:name="Colorful Grid" w:semiHidden="0" w:uiPriority="73" w:unhideWhenUsed="0"/>
-    <w:lsdException w:name="Light Shading Accent 1" w:semiHidden="0" w:uiPriority="60" w:unhideWhenUsed="0"/>
-    <w:lsdException w:name="Light List Accent 1" w:semiHidden="0" w:uiPriority="61" w:unhideWhenUsed="0"/>
-    <w:lsdException w:name="Light Grid Accent 1" w:semiHidden="0" w:uiPriority="62" w:unhideWhenUsed="0"/>
-    <w:lsdException w:name="Medium Shading 1 Accent 1" w:semiHidden="0" w:uiPriority="63" w:unhideWhenUsed="0"/>
-    <w:lsdException w:name="Medium Shading 2 Accent 1" w:semiHidden="0" w:uiPriority="64" w:unhideWhenUsed="0"/>
-    <w:lsdException w:name="Medium List 1 Accent 1" w:semiHidden="0" w:uiPriority="65" w:unhideWhenUsed="0"/>
-    <w:lsdException w:name="Revision" w:unhideWhenUsed="0"/>
-    <w:lsdException w:name="List Paragraph" w:semiHidden="0" w:uiPriority="34" w:unhideWhenUsed="0" w:qFormat="1"/>
-    <w:lsdException w:name="Quote" w:semiHidden="0" w:uiPriority="29" w:unhideWhenUsed="0" w:qFormat="1"/>
-    <w:lsdException w:name="Intense Quote" w:semiHidden="0" w:uiPriority="30" w:unhideWhenUsed="0" w:qFormat="1"/>
-    <w:lsdException w:name="Medium List 2 Accent 1" w:semiHidden="0" w:uiPriority="66" w:unhideWhenUsed="0"/>
-    <w:lsdException w:name="Medium Grid 1 Accent 1" w:semiHidden="0" w:uiPriority="67" w:unhideWhenUsed="0"/>
-    <w:lsdException w:name="Medium Grid 2 Accent 1" w:semiHidden="0" w:uiPriority="68" w:unhideWhenUsed="0"/>
-    <w:lsdException w:name="Medium Grid 3 Accent 1" w:semiHidden="0" w:uiPriority="69" w:unhideWhenUsed="0"/>
-    <w:lsdException w:name="Dark List Accent 1" w:semiHidden="0" w:uiPriority="70" w:unhideWhenUsed="0"/>
-    <w:lsdException w:name="Colorful Shading Accent 1" w:semiHidden="0" w:uiPriority="71" w:unhideWhenUsed="0"/>
-    <w:lsdException w:name="Colorful List Accent 1" w:semiHidden="0" w:uiPriority="72" w:unhideWhenUsed="0"/>
-    <w:lsdException w:name="Colorful Grid Accent 1" w:semiHidden="0" w:uiPriority="73" w:unhideWhenUsed="0"/>
-    <w:lsdException w:name="Light Shading Accent 2" w:semiHidden="0" w:uiPriority="60" w:unhideWhenUsed="0"/>
-    <w:lsdException w:name="Light List Accent 2" w:semiHidden="0" w:uiPriority="61" w:unhideWhenUsed="0"/>
-    <w:lsdException w:name="Light Grid Accent 2" w:semiHidden="0" w:uiPriority="62" w:unhideWhenUsed="0"/>
-    <w:lsdException w:name="Medium Shading 1 Accent 2" w:semiHidden="0" w:uiPriority="63" w:unhideWhenUsed="0"/>
-    <w:lsdException w:name="Medium Shading 2 Accent 2" w:semiHidden="0" w:uiPriority="64" w:unhideWhenUsed="0"/>
-    <w:lsdException w:name="Medium List 1 Accent 2" w:semiHidden="0" w:uiPriority="65" w:unhideWhenUsed="0"/>
-    <w:lsdException w:name="Medium List 2 Accent 2" w:semiHidden="0" w:uiPriority="66" w:unhideWhenUsed="0"/>
-    <w:lsdException w:name="Medium Grid 1 Accent 2" w:semiHidden="0" w:uiPriority="67" w:unhideWhenUsed="0"/>
-    <w:lsdException w:name="Medium Grid 2 Accent 2" w:semiHidden="0" w:uiPriority="68" w:unhideWhenUsed="0"/>
-    <w:lsdException w:name="Medium Grid 3 Accent 2" w:semiHidden="0" w:uiPriority="69" w:unhideWhenUsed="0"/>
-    <w:lsdException w:name="Dark List Accent 2" w:semiHidden="0" w:uiPriority="70" w:unhideWhenUsed="0"/>
-    <w:lsdException w:name="Colorful Shading Accent 2" w:semiHidden="0" w:uiPriority="71" w:unhideWhenUsed="0"/>
-    <w:lsdException w:name="Colorful List Accent 2" w:semiHidden="0" w:uiPriority="72" w:unhideWhenUsed="0"/>
-    <w:lsdException w:name="Colorful Grid Accent 2" w:semiHidden="0" w:uiPriority="73" w:unhideWhenUsed="0"/>
-    <w:lsdException w:name="Light Shading Accent 3" w:semiHidden="0" w:uiPriority="60" w:unhideWhenUsed="0"/>
-    <w:lsdException w:name="Light List Accent 3" w:semiHidden="0" w:uiPriority="61" w:unhideWhenUsed="0"/>
-    <w:lsdException w:name="Light Grid Accent 3" w:semiHidden="0" w:uiPriority="62" w:unhideWhenUsed="0"/>
-    <w:lsdException w:name="Medium Shading 1 Accent 3" w:semiHidden="0" w:uiPriority="63" w:unhideWhenUsed="0"/>
-    <w:lsdException w:name="Medium Shading 2 Accent 3" w:semiHidden="0" w:uiPriority="64" w:unhideWhenUsed="0"/>
-    <w:lsdException w:name="Medium List 1 Accent 3" w:semiHidden="0" w:uiPriority="65" w:unhideWhenUsed="0"/>
-    <w:lsdException w:name="Medium List 2 Accent 3" w:semiHidden="0" w:uiPriority="66" w:unhideWhenUsed="0"/>
-    <w:lsdException w:name="Medium Grid 1 Accent 3" w:semiHidden="0" w:uiPriority="67" w:unhideWhenUsed="0"/>
-    <w:lsdException w:name="Medium Grid 2 Accent 3" w:semiHidden="0" w:uiPriority="68" w:unhideWhenUsed="0"/>
-    <w:lsdException w:name="Medium Grid 3 Accent 3" w:semiHidden="0" w:uiPriority="69" w:unhideWhenUsed="0"/>
-    <w:lsdException w:name="Dark List Accent 3" w:semiHidden="0" w:uiPriority="70" w:unhideWhenUsed="0"/>
-    <w:lsdException w:name="Colorful Shading Accent 3" w:semiHidden="0" w:uiPriority="71" w:unhideWhenUsed="0"/>
-    <w:lsdException w:name="Colorful List Accent 3" w:semiHidden="0" w:uiPriority="72" w:unhideWhenUsed="0"/>
-    <w:lsdException w:name="Colorful Grid Accent 3" w:semiHidden="0" w:uiPriority="73" w:unhideWhenUsed="0"/>
-    <w:lsdException w:name="Light Shading Accent 4" w:semiHidden="0" w:uiPriority="60" w:unhideWhenUsed="0"/>
-    <w:lsdException w:name="Light List Accent 4" w:semiHidden="0" w:uiPriority="61" w:unhideWhenUsed="0"/>
-    <w:lsdException w:name="Light Grid Accent 4" w:semiHidden="0" w:uiPriority="62" w:unhideWhenUsed="0"/>
-    <w:lsdException w:name="Medium Shading 1 Accent 4" w:semiHidden="0" w:uiPriority="63" w:unhideWhenUsed="0"/>
-    <w:lsdException w:name="Medium Shading 2 Accent 4" w:semiHidden="0" w:uiPriority="64" w:unhideWhenUsed="0"/>
-    <w:lsdException w:name="Medium List 1 Accent 4" w:semiHidden="0" w:uiPriority="65" w:unhideWhenUsed="0"/>
-    <w:lsdException w:name="Medium List 2 Accent 4" w:semiHidden="0" w:uiPriority="66" w:unhideWhenUsed="0"/>
-    <w:lsdException w:name="Medium Grid 1 Accent 4" w:semiHidden="0" w:uiPriority="67" w:unhideWhenUsed="0"/>
-    <w:lsdException w:name="Medium Grid 2 Accent 4" w:semiHidden="0" w:uiPriority="68" w:unhideWhenUsed="0"/>
-    <w:lsdException w:name="Medium Grid 3 Accent 4" w:semiHidden="0" w:uiPriority="69" w:unhideWhenUsed="0"/>
-    <w:lsdException w:name="Dark List Accent 4" w:semiHidden="0" w:uiPriority="70" w:unhideWhenUsed="0"/>
-    <w:lsdException w:name="Colorful Shading Accent 4" w:semiHidden="0" w:uiPriority="71" w:unhideWhenUsed="0"/>
-    <w:lsdException w:name="Colorful List Accent 4" w:semiHidden="0" w:uiPriority="72" w:unhideWhenUsed="0"/>
-    <w:lsdException w:name="Colorful Grid Accent 4" w:semiHidden="0" w:uiPriority="73" w:unhideWhenUsed="0"/>
-    <w:lsdException w:name="Light Shading Accent 5" w:semiHidden="0" w:uiPriority="60" w:unhideWhenUsed="0"/>
-    <w:lsdException w:name="Light List Accent 5" w:semiHidden="0" w:uiPriority="61" w:unhideWhenUsed="0"/>
-    <w:lsdException w:name="Light Grid Accent 5" w:semiHidden="0" w:uiPriority="62" w:unhideWhenUsed="0"/>
-    <w:lsdException w:name="Medium Shading 1 Accent 5" w:semiHidden="0" w:uiPriority="63" w:unhideWhenUsed="0"/>
-    <w:lsdException w:name="Medium Shading 2 Accent 5" w:semiHidden="0" w:uiPriority="64" w:unhideWhenUsed="0"/>
-    <w:lsdException w:name="Medium List 1 Accent 5" w:semiHidden="0" w:uiPriority="65" w:unhideWhenUsed="0"/>
-    <w:lsdException w:name="Medium List 2 Accent 5" w:semiHidden="0" w:uiPriority="66" w:unhideWhenUsed="0"/>
-    <w:lsdException w:name="Medium Grid 1 Accent 5" w:semiHidden="0" w:uiPriority="67" w:unhideWhenUsed="0"/>
-    <w:lsdException w:name="Medium Grid 2 Accent 5" w:semiHidden="0" w:uiPriority="68" w:unhideWhenUsed="0"/>
-    <w:lsdException w:name="Medium Grid 3 Accent 5" w:semiHidden="0" w:uiPriority="69" w:unhideWhenUsed="0"/>
-    <w:lsdException w:name="Dark List Accent 5" w:semiHidden="0" w:uiPriority="70" w:unhideWhenUsed="0"/>
-    <w:lsdException w:name="Colorful Shading Accent 5" w:semiHidden="0" w:uiPriority="71" w:unhideWhenUsed="0"/>
-    <w:lsdException w:name="Colorful List Accent 5" w:semiHidden="0" w:uiPriority="72" w:unhideWhenUsed="0"/>
-    <w:lsdException w:name="Colorful Grid Accent 5" w:semiHidden="0" w:uiPriority="73" w:unhideWhenUsed="0"/>
-    <w:lsdException w:name="Light Shading Accent 6" w:semiHidden="0" w:uiPriority="60" w:unhideWhenUsed="0"/>
-    <w:lsdException w:name="Light List Accent 6" w:semiHidden="0" w:uiPriority="61" w:unhideWhenUsed="0"/>
-    <w:lsdException w:name="Light Grid Accent 6" w:semiHidden="0" w:uiPriority="62" w:unhideWhenUsed="0"/>
-    <w:lsdException w:name="Medium Shading 1 Accent 6" w:semiHidden="0" w:uiPriority="63" w:unhideWhenUsed="0"/>
-    <w:lsdException w:name="Medium Shading 2 Accent 6" w:semiHidden="0" w:uiPriority="64" w:unhideWhenUsed="0"/>
-    <w:lsdException w:name="Medium List 1 Accent 6" w:semiHidden="0" w:uiPriority="65" w:unhideWhenUsed="0"/>
-    <w:lsdException w:name="Medium List 2 Accent 6" w:semiHidden="0" w:uiPriority="66" w:unhideWhenUsed="0"/>
-    <w:lsdException w:name="Medium Grid 1 Accent 6" w:semiHidden="0" w:uiPriority="67" w:unhideWhenUsed="0"/>
-    <w:lsdException w:name="Medium Grid 2 Accent 6" w:semiHidden="0" w:uiPriority="68" w:unhideWhenUsed="0"/>
-    <w:lsdException w:name="Medium Grid 3 Accent 6" w:semiHidden="0" w:uiPriority="69" w:unhideWhenUsed="0"/>
-    <w:lsdException w:name="Dark List Accent 6" w:semiHidden="0" w:uiPriority="70" w:unhideWhenUsed="0"/>
-    <w:lsdException w:name="Colorful Shading Accent 6" w:semiHidden="0" w:uiPriority="71" w:unhideWhenUsed="0"/>
-    <w:lsdException w:name="Colorful List Accent 6" w:semiHidden="0" w:uiPriority="72" w:unhideWhenUsed="0"/>
-    <w:lsdException w:name="Colorful Grid Accent 6" w:semiHidden="0" w:uiPriority="73" w:unhideWhenUsed="0"/>
-    <w:lsdException w:name="Subtle Emphasis" w:semiHidden="0" w:uiPriority="19" w:unhideWhenUsed="0" w:qFormat="1"/>
-    <w:lsdException w:name="Intense Emphasis" w:semiHidden="0" w:uiPriority="21" w:unhideWhenUsed="0" w:qFormat="1"/>
-    <w:lsdException w:name="Subtle Reference" w:semiHidden="0" w:uiPriority="31" w:unhideWhenUsed="0" w:qFormat="1"/>
-    <w:lsdException w:name="Intense Reference" w:semiHidden="0" w:uiPriority="32" w:unhideWhenUsed="0" w:qFormat="1"/>
-    <w:lsdException w:name="Book Title" w:semiHidden="0" w:uiPriority="33" w:unhideWhenUsed="0" w:qFormat="1"/>
-    <w:lsdException w:name="Bibliography" w:uiPriority="37"/>
-    <w:lsdException w:name="TOC Heading" w:uiPriority="39" w:qFormat="1"/>
-  </w:latentStyles>
-  <w:style w:type="paragraph" w:default="1" w:styleId="Normal">
-    <w:name w:val="Normal"/>
-    <w:qFormat/>
-  </w:style>
-  <w:style w:type="paragraph" w:styleId="Ttulo1">
-    <w:name w:val="heading 1"/>
-    <w:basedOn w:val="Normal"/>
-    <w:next w:val="Normal"/>
-    <w:uiPriority w:val="9"/>
-    <w:qFormat/>
-    <w:pPr>
-      <w:keepNext/>
-      <w:keepLines/>
-      <w:spacing w:before="480" w:after="120"/>
-      <w:outlineLvl w:val="0"/>
-    </w:pPr>
-    <w:rPr>
-      <w:b/>
-      <w:sz w:val="48"/>
-      <w:szCs w:val="48"/>
-    </w:rPr>
-  </w:style>
-  <w:style w:type="paragraph" w:styleId="Ttulo2">
-    <w:name w:val="heading 2"/>
-    <w:basedOn w:val="Normal"/>
-    <w:next w:val="Normal"/>
-    <w:uiPriority w:val="9"/>
-    <w:semiHidden/>
-    <w:unhideWhenUsed/>
-    <w:qFormat/>
-    <w:pPr>
-      <w:keepNext/>
-      <w:keepLines/>
-      <w:spacing w:before="360" w:after="80"/>
-      <w:outlineLvl w:val="1"/>
-    </w:pPr>
-    <w:rPr>
-      <w:b/>
-      <w:sz w:val="36"/>
-      <w:szCs w:val="36"/>
-    </w:rPr>
-  </w:style>
-  <w:style w:type="paragraph" w:styleId="Ttulo3">
-    <w:name w:val="heading 3"/>
-    <w:basedOn w:val="Normal"/>
-    <w:next w:val="Normal"/>
-    <w:uiPriority w:val="9"/>
-    <w:semiHidden/>
-    <w:unhideWhenUsed/>
-    <w:qFormat/>
-    <w:pPr>
-      <w:keepNext/>
-      <w:keepLines/>
-      <w:spacing w:before="280" w:after="80"/>
-      <w:outlineLvl w:val="2"/>
-    </w:pPr>
-    <w:rPr>
-      <w:b/>
-      <w:sz w:val="28"/>
-      <w:szCs w:val="28"/>
-    </w:rPr>
-  </w:style>
-  <w:style w:type="paragraph" w:styleId="Ttulo4">
-    <w:name w:val="heading 4"/>
-    <w:basedOn w:val="Normal"/>
-    <w:next w:val="Normal"/>
-    <w:uiPriority w:val="9"/>
-    <w:semiHidden/>
-    <w:unhideWhenUsed/>
-    <w:qFormat/>
-    <w:pPr>
-      <w:keepNext/>
-      <w:keepLines/>
-      <w:spacing w:before="240" w:after="40"/>
-      <w:outlineLvl w:val="3"/>
-    </w:pPr>
-    <w:rPr>
-      <w:b/>
-      <w:sz w:val="24"/>
-      <w:szCs w:val="24"/>
-    </w:rPr>
-  </w:style>
-  <w:style w:type="paragraph" w:styleId="Ttulo5">
-    <w:name w:val="heading 5"/>
-    <w:basedOn w:val="Normal"/>
-    <w:next w:val="Normal"/>
-    <w:uiPriority w:val="9"/>
-    <w:semiHidden/>
-    <w:unhideWhenUsed/>
-    <w:qFormat/>
-    <w:pPr>
-      <w:keepNext/>
-      <w:keepLines/>
-      <w:spacing w:before="220" w:after="40"/>
-      <w:outlineLvl w:val="4"/>
-    </w:pPr>
-    <w:rPr>
-      <w:b/>
-      <w:sz w:val="22"/>
-      <w:szCs w:val="22"/>
-    </w:rPr>
-  </w:style>
-  <w:style w:type="paragraph" w:styleId="Ttulo6">
-    <w:name w:val="heading 6"/>
-    <w:basedOn w:val="Normal"/>
-    <w:next w:val="Normal"/>
-    <w:uiPriority w:val="9"/>
-    <w:semiHidden/>
-    <w:unhideWhenUsed/>
-    <w:qFormat/>
-    <w:pPr>
-      <w:keepNext/>
-      <w:keepLines/>
-      <w:spacing w:before="200" w:after="40"/>
-      <w:outlineLvl w:val="5"/>
-    </w:pPr>
-    <w:rPr>
-      <w:b/>
-    </w:rPr>
-  </w:style>
-  <w:style w:type="character" w:default="1" w:styleId="Fuentedeprrafopredeter">
-    <w:name w:val="Default Paragraph Font"/>
-    <w:uiPriority w:val="1"/>
-    <w:semiHidden/>
-    <w:unhideWhenUsed/>
-  </w:style>
-  <w:style w:type="table" w:default="1" w:styleId="Tablanormal">
-    <w:name w:val="Normal Table"/>
-    <w:uiPriority w:val="99"/>
-    <w:semiHidden/>
-    <w:unhideWhenUsed/>
-    <w:tblPr>
-      <w:tblInd w:w="0" w:type="dxa"/>
-      <w:tblCellMar>
-        <w:top w:w="0" w:type="dxa"/>
-        <w:left w:w="108" w:type="dxa"/>
-        <w:bottom w:w="0" w:type="dxa"/>
-        <w:right w:w="108" w:type="dxa"/>
-      </w:tblCellMar>
-    </w:tblPr>
-  </w:style>
-  <w:style w:type="numbering" w:default="1" w:styleId="Sinlista">
-    <w:name w:val="No List"/>
-    <w:uiPriority w:val="99"/>
-    <w:semiHidden/>
-    <w:unhideWhenUsed/>
-  </w:style>
-  <w:style w:type="table" w:customStyle="1" w:styleId="TableNormal">
-    <w:name w:val="Table Normal"/>
-    <w:tblPr>
-      <w:tblCellMar>
-        <w:top w:w="0" w:type="dxa"/>
-        <w:left w:w="0" w:type="dxa"/>
-        <w:bottom w:w="0" w:type="dxa"/>
-        <w:right w:w="0" w:type="dxa"/>
-      </w:tblCellMar>
-    </w:tblPr>
-  </w:style>
-  <w:style w:type="paragraph" w:styleId="Ttulo">
-    <w:name w:val="Title"/>
-    <w:basedOn w:val="Normal"/>
-    <w:next w:val="Normal"/>
-    <w:uiPriority w:val="10"/>
-    <w:qFormat/>
-    <w:pPr>
-      <w:keepNext/>
-      <w:keepLines/>
-      <w:spacing w:before="480" w:after="120"/>
-    </w:pPr>
-    <w:rPr>
-      <w:b/>
-      <w:sz w:val="72"/>
-      <w:szCs w:val="72"/>
-    </w:rPr>
-  </w:style>
-  <w:style w:type="paragraph" w:styleId="Subttulo">
-    <w:name w:val="Subtitle"/>
-    <w:basedOn w:val="Normal"/>
-    <w:next w:val="Normal"/>
-    <w:uiPriority w:val="11"/>
-    <w:qFormat/>
-    <w:pPr>
-      <w:keepNext/>
-      <w:keepLines/>
-      <w:spacing w:before="360" w:after="80"/>
-    </w:pPr>
-    <w:rPr>
-      <w:rFonts w:ascii="Georgia" w:eastAsia="Georgia" w:hAnsi="Georgia" w:cs="Georgia"/>
-      <w:i/>
-      <w:color w:val="666666"/>
-      <w:sz w:val="48"/>
-      <w:szCs w:val="48"/>
-    </w:rPr>
-  </w:style>
-  <w:style w:type="table" w:customStyle="1" w:styleId="a">
-    <w:basedOn w:val="TableNormal"/>
-    <w:tblPr>
-      <w:tblStyleRowBandSize w:val="1"/>
-      <w:tblStyleColBandSize w:val="1"/>
-      <w:tblCellMar>
-        <w:top w:w="0" w:type="dxa"/>
-        <w:left w:w="70" w:type="dxa"/>
-        <w:bottom w:w="0" w:type="dxa"/>
-        <w:right w:w="70" w:type="dxa"/>
-      </w:tblCellMar>
-    </w:tblPr>
-  </w:style>
-  <w:style w:type="table" w:customStyle="1" w:styleId="a0">
-    <w:basedOn w:val="TableNormal"/>
-    <w:tblPr>
-      <w:tblStyleRowBandSize w:val="1"/>
-      <w:tblStyleColBandSize w:val="1"/>
-      <w:tblCellMar>
-        <w:top w:w="0" w:type="dxa"/>
-        <w:left w:w="70" w:type="dxa"/>
-        <w:bottom w:w="0" w:type="dxa"/>
-        <w:right w:w="70" w:type="dxa"/>
-      </w:tblCellMar>
-    </w:tblPr>
-  </w:style>
-  <w:style w:type="table" w:customStyle="1" w:styleId="a1">
-    <w:basedOn w:val="TableNormal"/>
-    <w:tblPr>
-      <w:tblStyleRowBandSize w:val="1"/>
-      <w:tblStyleColBandSize w:val="1"/>
-      <w:tblCellMar>
-        <w:top w:w="0" w:type="dxa"/>
-        <w:left w:w="108" w:type="dxa"/>
-        <w:bottom w:w="0" w:type="dxa"/>
-        <w:right w:w="108" w:type="dxa"/>
-      </w:tblCellMar>
-    </w:tblPr>
-  </w:style>
-  <w:style w:type="table" w:customStyle="1" w:styleId="a2">
-    <w:basedOn w:val="TableNormal"/>
-    <w:tblPr>
-      <w:tblStyleRowBandSize w:val="1"/>
-      <w:tblStyleColBandSize w:val="1"/>
-      <w:tblCellMar>
-        <w:top w:w="0" w:type="dxa"/>
-        <w:left w:w="0" w:type="dxa"/>
-        <w:bottom w:w="0" w:type="dxa"/>
-        <w:right w:w="0" w:type="dxa"/>
-      </w:tblCellMar>
-    </w:tblPr>
-  </w:style>
-  <w:style w:type="table" w:customStyle="1" w:styleId="a3">
-    <w:basedOn w:val="TableNormal"/>
-    <w:tblPr>
-      <w:tblStyleRowBandSize w:val="1"/>
-      <w:tblStyleColBandSize w:val="1"/>
-      <w:tblCellMar>
-        <w:top w:w="0" w:type="dxa"/>
-        <w:left w:w="0" w:type="dxa"/>
-        <w:bottom w:w="0" w:type="dxa"/>
-        <w:right w:w="0" w:type="dxa"/>
-      </w:tblCellMar>
-    </w:tblPr>
-  </w:style>
-  <w:style w:type="table" w:customStyle="1" w:styleId="a4">
-    <w:basedOn w:val="TableNormal"/>
-    <w:tblPr>
-      <w:tblStyleRowBandSize w:val="1"/>
-      <w:tblStyleColBandSize w:val="1"/>
-      <w:tblCellMar>
-        <w:top w:w="0" w:type="dxa"/>
-        <w:left w:w="0" w:type="dxa"/>
-        <w:bottom w:w="0" w:type="dxa"/>
-        <w:right w:w="0" w:type="dxa"/>
-      </w:tblCellMar>
-    </w:tblPr>
-  </w:style>
-  <w:style w:type="table" w:customStyle="1" w:styleId="a5">
-    <w:basedOn w:val="TableNormal"/>
-    <w:tblPr>
-      <w:tblStyleRowBandSize w:val="1"/>
-      <w:tblStyleColBandSize w:val="1"/>
-      <w:tblCellMar>
-        <w:top w:w="0" w:type="dxa"/>
-        <w:left w:w="70" w:type="dxa"/>
-        <w:bottom w:w="0" w:type="dxa"/>
-        <w:right w:w="70" w:type="dxa"/>
-      </w:tblCellMar>
-    </w:tblPr>
-  </w:style>
-  <w:style w:type="table" w:customStyle="1" w:styleId="a6">
-    <w:basedOn w:val="TableNormal"/>
-    <w:tblPr>
-      <w:tblStyleRowBandSize w:val="1"/>
-      <w:tblStyleColBandSize w:val="1"/>
-      <w:tblCellMar>
-        <w:top w:w="0" w:type="dxa"/>
-        <w:left w:w="70" w:type="dxa"/>
-        <w:bottom w:w="0" w:type="dxa"/>
-        <w:right w:w="70" w:type="dxa"/>
-      </w:tblCellMar>
-    </w:tblPr>
-  </w:style>
-  <w:style w:type="table" w:customStyle="1" w:styleId="a7">
-    <w:basedOn w:val="TableNormal"/>
-    <w:tblPr>
-      <w:tblStyleRowBandSize w:val="1"/>
-      <w:tblStyleColBandSize w:val="1"/>
-      <w:tblCellMar>
-        <w:top w:w="0" w:type="dxa"/>
-        <w:left w:w="108" w:type="dxa"/>
-        <w:bottom w:w="0" w:type="dxa"/>
-        <w:right w:w="108" w:type="dxa"/>
-      </w:tblCellMar>
-    </w:tblPr>
-  </w:style>
-  <w:style w:type="table" w:customStyle="1" w:styleId="a8">
-    <w:basedOn w:val="TableNormal"/>
-    <w:tblPr>
-      <w:tblStyleRowBandSize w:val="1"/>
-      <w:tblStyleColBandSize w:val="1"/>
-      <w:tblCellMar>
-        <w:top w:w="0" w:type="dxa"/>
-        <w:left w:w="70" w:type="dxa"/>
-        <w:bottom w:w="0" w:type="dxa"/>
-        <w:right w:w="70" w:type="dxa"/>
-      </w:tblCellMar>
-    </w:tblPr>
-  </w:style>
-  <w:style w:type="table" w:customStyle="1" w:styleId="a9">
-    <w:basedOn w:val="TableNormal"/>
-    <w:tblPr>
-      <w:tblStyleRowBandSize w:val="1"/>
-      <w:tblStyleColBandSize w:val="1"/>
-      <w:tblCellMar>
-        <w:top w:w="0" w:type="dxa"/>
-        <w:left w:w="70" w:type="dxa"/>
-        <w:bottom w:w="0" w:type="dxa"/>
-        <w:right w:w="70" w:type="dxa"/>
-      </w:tblCellMar>
-    </w:tblPr>
-  </w:style>
-  <w:style w:type="table" w:customStyle="1" w:styleId="aa">
-    <w:basedOn w:val="TableNormal"/>
-    <w:tblPr>
-      <w:tblStyleRowBandSize w:val="1"/>
-      <w:tblStyleColBandSize w:val="1"/>
-      <w:tblCellMar>
-        <w:top w:w="0" w:type="dxa"/>
-        <w:left w:w="70" w:type="dxa"/>
-        <w:bottom w:w="0" w:type="dxa"/>
         <w:right w:w="70" w:type="dxa"/>
       </w:tblCellMar>
     </w:tblPr>

</xml_diff>

<commit_message>
#ISSUE 2: Propósito Terminado
</commit_message>
<xml_diff>
--- a/Documentación/Especificación de Requerimientos IEEE830.docx
+++ b/Documentación/Especificación de Requerimientos IEEE830.docx
@@ -1,6 +1,6 @@
 
 <file path=word/document.xml><?xml version="1.0" encoding="utf-8"?>
-<w:document xmlns:wpc="http://schemas.microsoft.com/office/word/2010/wordprocessingCanvas" xmlns:cx="http://schemas.microsoft.com/office/drawing/2014/chartex" xmlns:cx1="http://schemas.microsoft.com/office/drawing/2015/9/8/chartex" xmlns:cx2="http://schemas.microsoft.com/office/drawing/2015/10/21/chartex" xmlns:cx3="http://schemas.microsoft.com/office/drawing/2016/5/9/chartex" xmlns:cx4="http://schemas.microsoft.com/office/drawing/2016/5/10/chartex" xmlns:cx5="http://schemas.microsoft.com/office/drawing/2016/5/11/chartex" xmlns:cx6="http://schemas.microsoft.com/office/drawing/2016/5/12/chartex" xmlns:cx7="http://schemas.microsoft.com/office/drawing/2016/5/13/chartex" xmlns:cx8="http://schemas.microsoft.com/office/drawing/2016/5/14/chartex" xmlns:mc="http://schemas.openxmlformats.org/markup-compatibility/2006" xmlns:aink="http://schemas.microsoft.com/office/drawing/2016/ink" xmlns:am3d="http://schemas.microsoft.com/office/drawing/2017/model3d" xmlns:o="urn:schemas-microsoft-com:office:office" xmlns:oel="http://schemas.microsoft.com/office/2019/extlst" xmlns:r="http://schemas.openxmlformats.org/officeDocument/2006/relationships" xmlns:m="http://schemas.openxmlformats.org/officeDocument/2006/math" xmlns:v="urn:schemas-microsoft-com:vml" xmlns:wp14="http://schemas.microsoft.com/office/word/2010/wordprocessingDrawing" xmlns:wp="http://schemas.openxmlformats.org/drawingml/2006/wordprocessingDrawing" xmlns:w10="urn:schemas-microsoft-com:office:word" xmlns:w="http://schemas.openxmlformats.org/wordprocessingml/2006/main" xmlns:w14="http://schemas.microsoft.com/office/word/2010/wordml" xmlns:w15="http://schemas.microsoft.com/office/word/2012/wordml" xmlns:w16cex="http://schemas.microsoft.com/office/word/2018/wordml/cex" xmlns:w16cid="http://schemas.microsoft.com/office/word/2016/wordml/cid" xmlns:w16="http://schemas.microsoft.com/office/word/2018/wordml" xmlns:w16sdtdh="http://schemas.microsoft.com/office/word/2020/wordml/sdtdatahash" xmlns:w16se="http://schemas.microsoft.com/office/word/2015/wordml/symex" xmlns:wpg="http://schemas.microsoft.com/office/word/2010/wordprocessingGroup" xmlns:wpi="http://schemas.microsoft.com/office/word/2010/wordprocessingInk" xmlns:wne="http://schemas.microsoft.com/office/word/2006/wordml" xmlns:wps="http://schemas.microsoft.com/office/word/2010/wordprocessingShape" mc:Ignorable="w14 w15 w16se w16cid w16 w16cex w16sdtdh wp14">
+<w:document xmlns:wpc="http://schemas.microsoft.com/office/word/2010/wordprocessingCanvas" xmlns:cx="http://schemas.microsoft.com/office/drawing/2014/chartex" xmlns:cx1="http://schemas.microsoft.com/office/drawing/2015/9/8/chartex" xmlns:cx2="http://schemas.microsoft.com/office/drawing/2015/10/21/chartex" xmlns:cx3="http://schemas.microsoft.com/office/drawing/2016/5/9/chartex" xmlns:cx4="http://schemas.microsoft.com/office/drawing/2016/5/10/chartex" xmlns:cx5="http://schemas.microsoft.com/office/drawing/2016/5/11/chartex" xmlns:cx6="http://schemas.microsoft.com/office/drawing/2016/5/12/chartex" xmlns:cx7="http://schemas.microsoft.com/office/drawing/2016/5/13/chartex" xmlns:cx8="http://schemas.microsoft.com/office/drawing/2016/5/14/chartex" xmlns:mc="http://schemas.openxmlformats.org/markup-compatibility/2006" xmlns:aink="http://schemas.microsoft.com/office/drawing/2016/ink" xmlns:am3d="http://schemas.microsoft.com/office/drawing/2017/model3d" xmlns:o="urn:schemas-microsoft-com:office:office" xmlns:r="http://schemas.openxmlformats.org/officeDocument/2006/relationships" xmlns:m="http://schemas.openxmlformats.org/officeDocument/2006/math" xmlns:v="urn:schemas-microsoft-com:vml" xmlns:wp14="http://schemas.microsoft.com/office/word/2010/wordprocessingDrawing" xmlns:wp="http://schemas.openxmlformats.org/drawingml/2006/wordprocessingDrawing" xmlns:w10="urn:schemas-microsoft-com:office:word" xmlns:w="http://schemas.openxmlformats.org/wordprocessingml/2006/main" xmlns:w14="http://schemas.microsoft.com/office/word/2010/wordml" xmlns:w15="http://schemas.microsoft.com/office/word/2012/wordml" xmlns:w16cex="http://schemas.microsoft.com/office/word/2018/wordml/cex" xmlns:w16cid="http://schemas.microsoft.com/office/word/2016/wordml/cid" xmlns:w16="http://schemas.microsoft.com/office/word/2018/wordml" xmlns:w16sdtdh="http://schemas.microsoft.com/office/word/2020/wordml/sdtdatahash" xmlns:w16se="http://schemas.microsoft.com/office/word/2015/wordml/symex" xmlns:wpg="http://schemas.microsoft.com/office/word/2010/wordprocessingGroup" xmlns:wpi="http://schemas.microsoft.com/office/word/2010/wordprocessingInk" xmlns:wne="http://schemas.microsoft.com/office/word/2006/wordml" xmlns:wps="http://schemas.microsoft.com/office/word/2010/wordprocessingShape" mc:Ignorable="w14 w15 w16se w16cid w16 w16cex w16sdtdh wp14">
   <w:body>
     <w:p>
       <w:pPr>
@@ -1555,6 +1555,7 @@
           <w:docPartUnique/>
         </w:docPartObj>
       </w:sdtPr>
+      <w:sdtEndPr/>
       <w:sdtContent>
         <w:p>
           <w:pPr>
@@ -3041,6 +3042,7 @@
     </w:p>
     <w:p>
       <w:pPr>
+        <w:widowControl w:val="0"/>
         <w:pBdr>
           <w:top w:val="nil"/>
           <w:left w:val="nil"/>
@@ -3048,14 +3050,19 @@
           <w:right w:val="nil"/>
           <w:between w:val="nil"/>
         </w:pBdr>
-        <w:ind w:left="600"/>
-        <w:rPr>
-          <w:color w:val="365F91"/>
-        </w:rPr>
-      </w:pPr>
-    </w:p>
-    <w:p>
-      <w:pPr>
+        <w:spacing w:before="120" w:after="60"/>
+        <w:ind w:left="1321"/>
+        <w:rPr>
+          <w:b/>
+          <w:color w:val="000000"/>
+          <w:sz w:val="28"/>
+          <w:szCs w:val="28"/>
+        </w:rPr>
+      </w:pPr>
+    </w:p>
+    <w:p>
+      <w:pPr>
+        <w:widowControl w:val="0"/>
         <w:pBdr>
           <w:top w:val="nil"/>
           <w:left w:val="nil"/>
@@ -3063,42 +3070,63 @@
           <w:right w:val="nil"/>
           <w:between w:val="nil"/>
         </w:pBdr>
-        <w:tabs>
-          <w:tab w:val="left" w:pos="709"/>
-        </w:tabs>
-        <w:ind w:left="601"/>
+        <w:spacing w:before="120" w:after="60"/>
+        <w:ind w:left="1321" w:firstLine="119"/>
         <w:jc w:val="both"/>
         <w:rPr>
-          <w:color w:val="365F91"/>
+          <w:b/>
+          <w:color w:val="000000"/>
+          <w:sz w:val="28"/>
+          <w:szCs w:val="28"/>
         </w:rPr>
       </w:pPr>
       <w:r>
-        <w:rPr>
-          <w:color w:val="365F91"/>
-          <w:sz w:val="22"/>
-          <w:szCs w:val="22"/>
-        </w:rPr>
-        <w:tab/>
+        <w:t>E</w:t>
       </w:r>
       <w:r>
-        <w:rPr>
-          <w:color w:val="365F91"/>
-        </w:rPr>
-        <w:t>El presente documento tiene como propósito definir las especificaciones funcionales, para el desarrollo de un sistema de información web que permitirá ……</w:t>
+        <w:t xml:space="preserve">l presente </w:t>
       </w:r>
-      <w:proofErr w:type="gramStart"/>
       <w:r>
-        <w:rPr>
-          <w:color w:val="365F91"/>
-        </w:rPr>
-        <w:t>…….</w:t>
+        <w:t>documento</w:t>
       </w:r>
-      <w:proofErr w:type="gramEnd"/>
       <w:r>
-        <w:rPr>
-          <w:color w:val="365F91"/>
-        </w:rPr>
-        <w:t>.</w:t>
+        <w:t xml:space="preserve"> tiene como propósito dar a conocer el funcionamiento general</w:t>
+      </w:r>
+      <w:r>
+        <w:t xml:space="preserve"> o, más específicamente, </w:t>
+      </w:r>
+      <w:r>
+        <w:t>definir las especificaciones funcionales</w:t>
+      </w:r>
+      <w:r>
+        <w:t xml:space="preserve">, </w:t>
+      </w:r>
+      <w:r>
+        <w:t xml:space="preserve">para el desarrollo de un sistema de información web institucional </w:t>
+      </w:r>
+      <w:r>
+        <w:t>destinado</w:t>
+      </w:r>
+      <w:r>
+        <w:t xml:space="preserve"> al</w:t>
+      </w:r>
+      <w:r>
+        <w:t xml:space="preserve"> proyecto </w:t>
+      </w:r>
+      <w:r>
+        <w:t xml:space="preserve">Web Animal </w:t>
+      </w:r>
+      <w:r>
+        <w:t xml:space="preserve">que </w:t>
+      </w:r>
+      <w:r>
+        <w:t>está</w:t>
+      </w:r>
+      <w:r>
+        <w:t xml:space="preserve"> dirigido </w:t>
+      </w:r>
+      <w:r>
+        <w:t>tanto a los administrador del negocio (y sus respectivos empleados), como a los clientes del mismo.</w:t>
       </w:r>
     </w:p>
     <w:p>
@@ -5473,6 +5501,7 @@
                 <w:b/>
                 <w:color w:val="000000"/>
               </w:rPr>
+              <w:lastRenderedPageBreak/>
               <w:t>Responsabilidad</w:t>
             </w:r>
           </w:p>
@@ -5686,7 +5715,6 @@
                 <w:b/>
                 <w:color w:val="000000"/>
               </w:rPr>
-              <w:lastRenderedPageBreak/>
               <w:t>Nombre</w:t>
             </w:r>
           </w:p>
@@ -7881,7 +7909,6 @@
           <w:sz w:val="28"/>
           <w:szCs w:val="28"/>
         </w:rPr>
-        <w:lastRenderedPageBreak/>
         <w:t>Características de los usuarios</w:t>
       </w:r>
     </w:p>
@@ -9446,7 +9473,7 @@
 </file>
 
 <file path=word/endnotes.xml><?xml version="1.0" encoding="utf-8"?>
-<w:endnotes xmlns:wpc="http://schemas.microsoft.com/office/word/2010/wordprocessingCanvas" xmlns:cx="http://schemas.microsoft.com/office/drawing/2014/chartex" xmlns:cx1="http://schemas.microsoft.com/office/drawing/2015/9/8/chartex" xmlns:cx2="http://schemas.microsoft.com/office/drawing/2015/10/21/chartex" xmlns:cx3="http://schemas.microsoft.com/office/drawing/2016/5/9/chartex" xmlns:cx4="http://schemas.microsoft.com/office/drawing/2016/5/10/chartex" xmlns:cx5="http://schemas.microsoft.com/office/drawing/2016/5/11/chartex" xmlns:cx6="http://schemas.microsoft.com/office/drawing/2016/5/12/chartex" xmlns:cx7="http://schemas.microsoft.com/office/drawing/2016/5/13/chartex" xmlns:cx8="http://schemas.microsoft.com/office/drawing/2016/5/14/chartex" xmlns:mc="http://schemas.openxmlformats.org/markup-compatibility/2006" xmlns:aink="http://schemas.microsoft.com/office/drawing/2016/ink" xmlns:am3d="http://schemas.microsoft.com/office/drawing/2017/model3d" xmlns:o="urn:schemas-microsoft-com:office:office" xmlns:oel="http://schemas.microsoft.com/office/2019/extlst" xmlns:r="http://schemas.openxmlformats.org/officeDocument/2006/relationships" xmlns:m="http://schemas.openxmlformats.org/officeDocument/2006/math" xmlns:v="urn:schemas-microsoft-com:vml" xmlns:wp14="http://schemas.microsoft.com/office/word/2010/wordprocessingDrawing" xmlns:wp="http://schemas.openxmlformats.org/drawingml/2006/wordprocessingDrawing" xmlns:w10="urn:schemas-microsoft-com:office:word" xmlns:w="http://schemas.openxmlformats.org/wordprocessingml/2006/main" xmlns:w14="http://schemas.microsoft.com/office/word/2010/wordml" xmlns:w15="http://schemas.microsoft.com/office/word/2012/wordml" xmlns:w16cex="http://schemas.microsoft.com/office/word/2018/wordml/cex" xmlns:w16cid="http://schemas.microsoft.com/office/word/2016/wordml/cid" xmlns:w16="http://schemas.microsoft.com/office/word/2018/wordml" xmlns:w16sdtdh="http://schemas.microsoft.com/office/word/2020/wordml/sdtdatahash" xmlns:w16se="http://schemas.microsoft.com/office/word/2015/wordml/symex" xmlns:wpg="http://schemas.microsoft.com/office/word/2010/wordprocessingGroup" xmlns:wpi="http://schemas.microsoft.com/office/word/2010/wordprocessingInk" xmlns:wne="http://schemas.microsoft.com/office/word/2006/wordml" xmlns:wps="http://schemas.microsoft.com/office/word/2010/wordprocessingShape" mc:Ignorable="w14 w15 w16se w16cid w16 w16cex w16sdtdh wp14">
+<w:endnotes xmlns:wpc="http://schemas.microsoft.com/office/word/2010/wordprocessingCanvas" xmlns:cx="http://schemas.microsoft.com/office/drawing/2014/chartex" xmlns:cx1="http://schemas.microsoft.com/office/drawing/2015/9/8/chartex" xmlns:cx2="http://schemas.microsoft.com/office/drawing/2015/10/21/chartex" xmlns:cx3="http://schemas.microsoft.com/office/drawing/2016/5/9/chartex" xmlns:cx4="http://schemas.microsoft.com/office/drawing/2016/5/10/chartex" xmlns:cx5="http://schemas.microsoft.com/office/drawing/2016/5/11/chartex" xmlns:cx6="http://schemas.microsoft.com/office/drawing/2016/5/12/chartex" xmlns:cx7="http://schemas.microsoft.com/office/drawing/2016/5/13/chartex" xmlns:cx8="http://schemas.microsoft.com/office/drawing/2016/5/14/chartex" xmlns:mc="http://schemas.openxmlformats.org/markup-compatibility/2006" xmlns:aink="http://schemas.microsoft.com/office/drawing/2016/ink" xmlns:am3d="http://schemas.microsoft.com/office/drawing/2017/model3d" xmlns:o="urn:schemas-microsoft-com:office:office" xmlns:r="http://schemas.openxmlformats.org/officeDocument/2006/relationships" xmlns:m="http://schemas.openxmlformats.org/officeDocument/2006/math" xmlns:v="urn:schemas-microsoft-com:vml" xmlns:wp14="http://schemas.microsoft.com/office/word/2010/wordprocessingDrawing" xmlns:wp="http://schemas.openxmlformats.org/drawingml/2006/wordprocessingDrawing" xmlns:w10="urn:schemas-microsoft-com:office:word" xmlns:w="http://schemas.openxmlformats.org/wordprocessingml/2006/main" xmlns:w14="http://schemas.microsoft.com/office/word/2010/wordml" xmlns:w15="http://schemas.microsoft.com/office/word/2012/wordml" xmlns:w16cex="http://schemas.microsoft.com/office/word/2018/wordml/cex" xmlns:w16cid="http://schemas.microsoft.com/office/word/2016/wordml/cid" xmlns:w16="http://schemas.microsoft.com/office/word/2018/wordml" xmlns:w16sdtdh="http://schemas.microsoft.com/office/word/2020/wordml/sdtdatahash" xmlns:w16se="http://schemas.microsoft.com/office/word/2015/wordml/symex" xmlns:wpg="http://schemas.microsoft.com/office/word/2010/wordprocessingGroup" xmlns:wpi="http://schemas.microsoft.com/office/word/2010/wordprocessingInk" xmlns:wne="http://schemas.microsoft.com/office/word/2006/wordml" xmlns:wps="http://schemas.microsoft.com/office/word/2010/wordprocessingShape" mc:Ignorable="w14 w15 w16se w16cid w16 w16cex w16sdtdh wp14">
   <w:endnote w:type="separator" w:id="-1">
     <w:p>
       <w:r>
@@ -9465,7 +9492,7 @@
 </file>
 
 <file path=word/footer1.xml><?xml version="1.0" encoding="utf-8"?>
-<w:ftr xmlns:wpc="http://schemas.microsoft.com/office/word/2010/wordprocessingCanvas" xmlns:cx="http://schemas.microsoft.com/office/drawing/2014/chartex" xmlns:cx1="http://schemas.microsoft.com/office/drawing/2015/9/8/chartex" xmlns:cx2="http://schemas.microsoft.com/office/drawing/2015/10/21/chartex" xmlns:cx3="http://schemas.microsoft.com/office/drawing/2016/5/9/chartex" xmlns:cx4="http://schemas.microsoft.com/office/drawing/2016/5/10/chartex" xmlns:cx5="http://schemas.microsoft.com/office/drawing/2016/5/11/chartex" xmlns:cx6="http://schemas.microsoft.com/office/drawing/2016/5/12/chartex" xmlns:cx7="http://schemas.microsoft.com/office/drawing/2016/5/13/chartex" xmlns:cx8="http://schemas.microsoft.com/office/drawing/2016/5/14/chartex" xmlns:mc="http://schemas.openxmlformats.org/markup-compatibility/2006" xmlns:aink="http://schemas.microsoft.com/office/drawing/2016/ink" xmlns:am3d="http://schemas.microsoft.com/office/drawing/2017/model3d" xmlns:o="urn:schemas-microsoft-com:office:office" xmlns:oel="http://schemas.microsoft.com/office/2019/extlst" xmlns:r="http://schemas.openxmlformats.org/officeDocument/2006/relationships" xmlns:m="http://schemas.openxmlformats.org/officeDocument/2006/math" xmlns:v="urn:schemas-microsoft-com:vml" xmlns:wp14="http://schemas.microsoft.com/office/word/2010/wordprocessingDrawing" xmlns:wp="http://schemas.openxmlformats.org/drawingml/2006/wordprocessingDrawing" xmlns:w10="urn:schemas-microsoft-com:office:word" xmlns:w="http://schemas.openxmlformats.org/wordprocessingml/2006/main" xmlns:w14="http://schemas.microsoft.com/office/word/2010/wordml" xmlns:w15="http://schemas.microsoft.com/office/word/2012/wordml" xmlns:w16cex="http://schemas.microsoft.com/office/word/2018/wordml/cex" xmlns:w16cid="http://schemas.microsoft.com/office/word/2016/wordml/cid" xmlns:w16="http://schemas.microsoft.com/office/word/2018/wordml" xmlns:w16sdtdh="http://schemas.microsoft.com/office/word/2020/wordml/sdtdatahash" xmlns:w16se="http://schemas.microsoft.com/office/word/2015/wordml/symex" xmlns:wpg="http://schemas.microsoft.com/office/word/2010/wordprocessingGroup" xmlns:wpi="http://schemas.microsoft.com/office/word/2010/wordprocessingInk" xmlns:wne="http://schemas.microsoft.com/office/word/2006/wordml" xmlns:wps="http://schemas.microsoft.com/office/word/2010/wordprocessingShape" mc:Ignorable="w14 w15 w16se w16cid w16 w16cex w16sdtdh wp14">
+<w:ftr xmlns:wpc="http://schemas.microsoft.com/office/word/2010/wordprocessingCanvas" xmlns:cx="http://schemas.microsoft.com/office/drawing/2014/chartex" xmlns:cx1="http://schemas.microsoft.com/office/drawing/2015/9/8/chartex" xmlns:cx2="http://schemas.microsoft.com/office/drawing/2015/10/21/chartex" xmlns:cx3="http://schemas.microsoft.com/office/drawing/2016/5/9/chartex" xmlns:cx4="http://schemas.microsoft.com/office/drawing/2016/5/10/chartex" xmlns:cx5="http://schemas.microsoft.com/office/drawing/2016/5/11/chartex" xmlns:cx6="http://schemas.microsoft.com/office/drawing/2016/5/12/chartex" xmlns:cx7="http://schemas.microsoft.com/office/drawing/2016/5/13/chartex" xmlns:cx8="http://schemas.microsoft.com/office/drawing/2016/5/14/chartex" xmlns:mc="http://schemas.openxmlformats.org/markup-compatibility/2006" xmlns:aink="http://schemas.microsoft.com/office/drawing/2016/ink" xmlns:am3d="http://schemas.microsoft.com/office/drawing/2017/model3d" xmlns:o="urn:schemas-microsoft-com:office:office" xmlns:r="http://schemas.openxmlformats.org/officeDocument/2006/relationships" xmlns:m="http://schemas.openxmlformats.org/officeDocument/2006/math" xmlns:v="urn:schemas-microsoft-com:vml" xmlns:wp14="http://schemas.microsoft.com/office/word/2010/wordprocessingDrawing" xmlns:wp="http://schemas.openxmlformats.org/drawingml/2006/wordprocessingDrawing" xmlns:w10="urn:schemas-microsoft-com:office:word" xmlns:w="http://schemas.openxmlformats.org/wordprocessingml/2006/main" xmlns:w14="http://schemas.microsoft.com/office/word/2010/wordml" xmlns:w15="http://schemas.microsoft.com/office/word/2012/wordml" xmlns:w16cex="http://schemas.microsoft.com/office/word/2018/wordml/cex" xmlns:w16cid="http://schemas.microsoft.com/office/word/2016/wordml/cid" xmlns:w16="http://schemas.microsoft.com/office/word/2018/wordml" xmlns:w16sdtdh="http://schemas.microsoft.com/office/word/2020/wordml/sdtdatahash" xmlns:w16se="http://schemas.microsoft.com/office/word/2015/wordml/symex" xmlns:wpg="http://schemas.microsoft.com/office/word/2010/wordprocessingGroup" xmlns:wpi="http://schemas.microsoft.com/office/word/2010/wordprocessingInk" xmlns:wne="http://schemas.microsoft.com/office/word/2006/wordml" xmlns:wps="http://schemas.microsoft.com/office/word/2010/wordprocessingShape" mc:Ignorable="w14 w15 w16se w16cid w16 w16cex w16sdtdh wp14">
   <w:p>
     <w:pPr>
       <w:ind w:right="260"/>
@@ -9599,7 +9626,7 @@
 </file>
 
 <file path=word/footer2.xml><?xml version="1.0" encoding="utf-8"?>
-<w:ftr xmlns:wpc="http://schemas.microsoft.com/office/word/2010/wordprocessingCanvas" xmlns:cx="http://schemas.microsoft.com/office/drawing/2014/chartex" xmlns:cx1="http://schemas.microsoft.com/office/drawing/2015/9/8/chartex" xmlns:cx2="http://schemas.microsoft.com/office/drawing/2015/10/21/chartex" xmlns:cx3="http://schemas.microsoft.com/office/drawing/2016/5/9/chartex" xmlns:cx4="http://schemas.microsoft.com/office/drawing/2016/5/10/chartex" xmlns:cx5="http://schemas.microsoft.com/office/drawing/2016/5/11/chartex" xmlns:cx6="http://schemas.microsoft.com/office/drawing/2016/5/12/chartex" xmlns:cx7="http://schemas.microsoft.com/office/drawing/2016/5/13/chartex" xmlns:cx8="http://schemas.microsoft.com/office/drawing/2016/5/14/chartex" xmlns:mc="http://schemas.openxmlformats.org/markup-compatibility/2006" xmlns:aink="http://schemas.microsoft.com/office/drawing/2016/ink" xmlns:am3d="http://schemas.microsoft.com/office/drawing/2017/model3d" xmlns:o="urn:schemas-microsoft-com:office:office" xmlns:oel="http://schemas.microsoft.com/office/2019/extlst" xmlns:r="http://schemas.openxmlformats.org/officeDocument/2006/relationships" xmlns:m="http://schemas.openxmlformats.org/officeDocument/2006/math" xmlns:v="urn:schemas-microsoft-com:vml" xmlns:wp14="http://schemas.microsoft.com/office/word/2010/wordprocessingDrawing" xmlns:wp="http://schemas.openxmlformats.org/drawingml/2006/wordprocessingDrawing" xmlns:w10="urn:schemas-microsoft-com:office:word" xmlns:w="http://schemas.openxmlformats.org/wordprocessingml/2006/main" xmlns:w14="http://schemas.microsoft.com/office/word/2010/wordml" xmlns:w15="http://schemas.microsoft.com/office/word/2012/wordml" xmlns:w16cex="http://schemas.microsoft.com/office/word/2018/wordml/cex" xmlns:w16cid="http://schemas.microsoft.com/office/word/2016/wordml/cid" xmlns:w16="http://schemas.microsoft.com/office/word/2018/wordml" xmlns:w16sdtdh="http://schemas.microsoft.com/office/word/2020/wordml/sdtdatahash" xmlns:w16se="http://schemas.microsoft.com/office/word/2015/wordml/symex" xmlns:wpg="http://schemas.microsoft.com/office/word/2010/wordprocessingGroup" xmlns:wpi="http://schemas.microsoft.com/office/word/2010/wordprocessingInk" xmlns:wne="http://schemas.microsoft.com/office/word/2006/wordml" xmlns:wps="http://schemas.microsoft.com/office/word/2010/wordprocessingShape" mc:Ignorable="w14 w15 w16se w16cid w16 w16cex w16sdtdh wp14">
+<w:ftr xmlns:wpc="http://schemas.microsoft.com/office/word/2010/wordprocessingCanvas" xmlns:cx="http://schemas.microsoft.com/office/drawing/2014/chartex" xmlns:cx1="http://schemas.microsoft.com/office/drawing/2015/9/8/chartex" xmlns:cx2="http://schemas.microsoft.com/office/drawing/2015/10/21/chartex" xmlns:cx3="http://schemas.microsoft.com/office/drawing/2016/5/9/chartex" xmlns:cx4="http://schemas.microsoft.com/office/drawing/2016/5/10/chartex" xmlns:cx5="http://schemas.microsoft.com/office/drawing/2016/5/11/chartex" xmlns:cx6="http://schemas.microsoft.com/office/drawing/2016/5/12/chartex" xmlns:cx7="http://schemas.microsoft.com/office/drawing/2016/5/13/chartex" xmlns:cx8="http://schemas.microsoft.com/office/drawing/2016/5/14/chartex" xmlns:mc="http://schemas.openxmlformats.org/markup-compatibility/2006" xmlns:aink="http://schemas.microsoft.com/office/drawing/2016/ink" xmlns:am3d="http://schemas.microsoft.com/office/drawing/2017/model3d" xmlns:o="urn:schemas-microsoft-com:office:office" xmlns:r="http://schemas.openxmlformats.org/officeDocument/2006/relationships" xmlns:m="http://schemas.openxmlformats.org/officeDocument/2006/math" xmlns:v="urn:schemas-microsoft-com:vml" xmlns:wp14="http://schemas.microsoft.com/office/word/2010/wordprocessingDrawing" xmlns:wp="http://schemas.openxmlformats.org/drawingml/2006/wordprocessingDrawing" xmlns:w10="urn:schemas-microsoft-com:office:word" xmlns:w="http://schemas.openxmlformats.org/wordprocessingml/2006/main" xmlns:w14="http://schemas.microsoft.com/office/word/2010/wordml" xmlns:w15="http://schemas.microsoft.com/office/word/2012/wordml" xmlns:w16cex="http://schemas.microsoft.com/office/word/2018/wordml/cex" xmlns:w16cid="http://schemas.microsoft.com/office/word/2016/wordml/cid" xmlns:w16="http://schemas.microsoft.com/office/word/2018/wordml" xmlns:w16sdtdh="http://schemas.microsoft.com/office/word/2020/wordml/sdtdatahash" xmlns:w16se="http://schemas.microsoft.com/office/word/2015/wordml/symex" xmlns:wpg="http://schemas.microsoft.com/office/word/2010/wordprocessingGroup" xmlns:wpi="http://schemas.microsoft.com/office/word/2010/wordprocessingInk" xmlns:wne="http://schemas.microsoft.com/office/word/2006/wordml" xmlns:wps="http://schemas.microsoft.com/office/word/2010/wordprocessingShape" mc:Ignorable="w14 w15 w16se w16cid w16 w16cex w16sdtdh wp14">
   <w:p>
     <w:pPr>
       <w:pBdr>
@@ -9622,7 +9649,7 @@
 </file>
 
 <file path=word/footer3.xml><?xml version="1.0" encoding="utf-8"?>
-<w:ftr xmlns:wpc="http://schemas.microsoft.com/office/word/2010/wordprocessingCanvas" xmlns:cx="http://schemas.microsoft.com/office/drawing/2014/chartex" xmlns:cx1="http://schemas.microsoft.com/office/drawing/2015/9/8/chartex" xmlns:cx2="http://schemas.microsoft.com/office/drawing/2015/10/21/chartex" xmlns:cx3="http://schemas.microsoft.com/office/drawing/2016/5/9/chartex" xmlns:cx4="http://schemas.microsoft.com/office/drawing/2016/5/10/chartex" xmlns:cx5="http://schemas.microsoft.com/office/drawing/2016/5/11/chartex" xmlns:cx6="http://schemas.microsoft.com/office/drawing/2016/5/12/chartex" xmlns:cx7="http://schemas.microsoft.com/office/drawing/2016/5/13/chartex" xmlns:cx8="http://schemas.microsoft.com/office/drawing/2016/5/14/chartex" xmlns:mc="http://schemas.openxmlformats.org/markup-compatibility/2006" xmlns:aink="http://schemas.microsoft.com/office/drawing/2016/ink" xmlns:am3d="http://schemas.microsoft.com/office/drawing/2017/model3d" xmlns:o="urn:schemas-microsoft-com:office:office" xmlns:oel="http://schemas.microsoft.com/office/2019/extlst" xmlns:r="http://schemas.openxmlformats.org/officeDocument/2006/relationships" xmlns:m="http://schemas.openxmlformats.org/officeDocument/2006/math" xmlns:v="urn:schemas-microsoft-com:vml" xmlns:wp14="http://schemas.microsoft.com/office/word/2010/wordprocessingDrawing" xmlns:wp="http://schemas.openxmlformats.org/drawingml/2006/wordprocessingDrawing" xmlns:w10="urn:schemas-microsoft-com:office:word" xmlns:w="http://schemas.openxmlformats.org/wordprocessingml/2006/main" xmlns:w14="http://schemas.microsoft.com/office/word/2010/wordml" xmlns:w15="http://schemas.microsoft.com/office/word/2012/wordml" xmlns:w16cex="http://schemas.microsoft.com/office/word/2018/wordml/cex" xmlns:w16cid="http://schemas.microsoft.com/office/word/2016/wordml/cid" xmlns:w16="http://schemas.microsoft.com/office/word/2018/wordml" xmlns:w16sdtdh="http://schemas.microsoft.com/office/word/2020/wordml/sdtdatahash" xmlns:w16se="http://schemas.microsoft.com/office/word/2015/wordml/symex" xmlns:wpg="http://schemas.microsoft.com/office/word/2010/wordprocessingGroup" xmlns:wpi="http://schemas.microsoft.com/office/word/2010/wordprocessingInk" xmlns:wne="http://schemas.microsoft.com/office/word/2006/wordml" xmlns:wps="http://schemas.microsoft.com/office/word/2010/wordprocessingShape" mc:Ignorable="w14 w15 w16se w16cid w16 w16cex w16sdtdh wp14">
+<w:ftr xmlns:wpc="http://schemas.microsoft.com/office/word/2010/wordprocessingCanvas" xmlns:cx="http://schemas.microsoft.com/office/drawing/2014/chartex" xmlns:cx1="http://schemas.microsoft.com/office/drawing/2015/9/8/chartex" xmlns:cx2="http://schemas.microsoft.com/office/drawing/2015/10/21/chartex" xmlns:cx3="http://schemas.microsoft.com/office/drawing/2016/5/9/chartex" xmlns:cx4="http://schemas.microsoft.com/office/drawing/2016/5/10/chartex" xmlns:cx5="http://schemas.microsoft.com/office/drawing/2016/5/11/chartex" xmlns:cx6="http://schemas.microsoft.com/office/drawing/2016/5/12/chartex" xmlns:cx7="http://schemas.microsoft.com/office/drawing/2016/5/13/chartex" xmlns:cx8="http://schemas.microsoft.com/office/drawing/2016/5/14/chartex" xmlns:mc="http://schemas.openxmlformats.org/markup-compatibility/2006" xmlns:aink="http://schemas.microsoft.com/office/drawing/2016/ink" xmlns:am3d="http://schemas.microsoft.com/office/drawing/2017/model3d" xmlns:o="urn:schemas-microsoft-com:office:office" xmlns:r="http://schemas.openxmlformats.org/officeDocument/2006/relationships" xmlns:m="http://schemas.openxmlformats.org/officeDocument/2006/math" xmlns:v="urn:schemas-microsoft-com:vml" xmlns:wp14="http://schemas.microsoft.com/office/word/2010/wordprocessingDrawing" xmlns:wp="http://schemas.openxmlformats.org/drawingml/2006/wordprocessingDrawing" xmlns:w10="urn:schemas-microsoft-com:office:word" xmlns:w="http://schemas.openxmlformats.org/wordprocessingml/2006/main" xmlns:w14="http://schemas.microsoft.com/office/word/2010/wordml" xmlns:w15="http://schemas.microsoft.com/office/word/2012/wordml" xmlns:w16cex="http://schemas.microsoft.com/office/word/2018/wordml/cex" xmlns:w16cid="http://schemas.microsoft.com/office/word/2016/wordml/cid" xmlns:w16="http://schemas.microsoft.com/office/word/2018/wordml" xmlns:w16sdtdh="http://schemas.microsoft.com/office/word/2020/wordml/sdtdatahash" xmlns:w16se="http://schemas.microsoft.com/office/word/2015/wordml/symex" xmlns:wpg="http://schemas.microsoft.com/office/word/2010/wordprocessingGroup" xmlns:wpi="http://schemas.microsoft.com/office/word/2010/wordprocessingInk" xmlns:wne="http://schemas.microsoft.com/office/word/2006/wordml" xmlns:wps="http://schemas.microsoft.com/office/word/2010/wordprocessingShape" mc:Ignorable="w14 w15 w16se w16cid w16 w16cex w16sdtdh wp14">
   <w:p>
     <w:pPr>
       <w:pBdr>
@@ -9645,7 +9672,7 @@
 </file>
 
 <file path=word/footnotes.xml><?xml version="1.0" encoding="utf-8"?>
-<w:footnotes xmlns:wpc="http://schemas.microsoft.com/office/word/2010/wordprocessingCanvas" xmlns:cx="http://schemas.microsoft.com/office/drawing/2014/chartex" xmlns:cx1="http://schemas.microsoft.com/office/drawing/2015/9/8/chartex" xmlns:cx2="http://schemas.microsoft.com/office/drawing/2015/10/21/chartex" xmlns:cx3="http://schemas.microsoft.com/office/drawing/2016/5/9/chartex" xmlns:cx4="http://schemas.microsoft.com/office/drawing/2016/5/10/chartex" xmlns:cx5="http://schemas.microsoft.com/office/drawing/2016/5/11/chartex" xmlns:cx6="http://schemas.microsoft.com/office/drawing/2016/5/12/chartex" xmlns:cx7="http://schemas.microsoft.com/office/drawing/2016/5/13/chartex" xmlns:cx8="http://schemas.microsoft.com/office/drawing/2016/5/14/chartex" xmlns:mc="http://schemas.openxmlformats.org/markup-compatibility/2006" xmlns:aink="http://schemas.microsoft.com/office/drawing/2016/ink" xmlns:am3d="http://schemas.microsoft.com/office/drawing/2017/model3d" xmlns:o="urn:schemas-microsoft-com:office:office" xmlns:oel="http://schemas.microsoft.com/office/2019/extlst" xmlns:r="http://schemas.openxmlformats.org/officeDocument/2006/relationships" xmlns:m="http://schemas.openxmlformats.org/officeDocument/2006/math" xmlns:v="urn:schemas-microsoft-com:vml" xmlns:wp14="http://schemas.microsoft.com/office/word/2010/wordprocessingDrawing" xmlns:wp="http://schemas.openxmlformats.org/drawingml/2006/wordprocessingDrawing" xmlns:w10="urn:schemas-microsoft-com:office:word" xmlns:w="http://schemas.openxmlformats.org/wordprocessingml/2006/main" xmlns:w14="http://schemas.microsoft.com/office/word/2010/wordml" xmlns:w15="http://schemas.microsoft.com/office/word/2012/wordml" xmlns:w16cex="http://schemas.microsoft.com/office/word/2018/wordml/cex" xmlns:w16cid="http://schemas.microsoft.com/office/word/2016/wordml/cid" xmlns:w16="http://schemas.microsoft.com/office/word/2018/wordml" xmlns:w16sdtdh="http://schemas.microsoft.com/office/word/2020/wordml/sdtdatahash" xmlns:w16se="http://schemas.microsoft.com/office/word/2015/wordml/symex" xmlns:wpg="http://schemas.microsoft.com/office/word/2010/wordprocessingGroup" xmlns:wpi="http://schemas.microsoft.com/office/word/2010/wordprocessingInk" xmlns:wne="http://schemas.microsoft.com/office/word/2006/wordml" xmlns:wps="http://schemas.microsoft.com/office/word/2010/wordprocessingShape" mc:Ignorable="w14 w15 w16se w16cid w16 w16cex w16sdtdh wp14">
+<w:footnotes xmlns:wpc="http://schemas.microsoft.com/office/word/2010/wordprocessingCanvas" xmlns:cx="http://schemas.microsoft.com/office/drawing/2014/chartex" xmlns:cx1="http://schemas.microsoft.com/office/drawing/2015/9/8/chartex" xmlns:cx2="http://schemas.microsoft.com/office/drawing/2015/10/21/chartex" xmlns:cx3="http://schemas.microsoft.com/office/drawing/2016/5/9/chartex" xmlns:cx4="http://schemas.microsoft.com/office/drawing/2016/5/10/chartex" xmlns:cx5="http://schemas.microsoft.com/office/drawing/2016/5/11/chartex" xmlns:cx6="http://schemas.microsoft.com/office/drawing/2016/5/12/chartex" xmlns:cx7="http://schemas.microsoft.com/office/drawing/2016/5/13/chartex" xmlns:cx8="http://schemas.microsoft.com/office/drawing/2016/5/14/chartex" xmlns:mc="http://schemas.openxmlformats.org/markup-compatibility/2006" xmlns:aink="http://schemas.microsoft.com/office/drawing/2016/ink" xmlns:am3d="http://schemas.microsoft.com/office/drawing/2017/model3d" xmlns:o="urn:schemas-microsoft-com:office:office" xmlns:r="http://schemas.openxmlformats.org/officeDocument/2006/relationships" xmlns:m="http://schemas.openxmlformats.org/officeDocument/2006/math" xmlns:v="urn:schemas-microsoft-com:vml" xmlns:wp14="http://schemas.microsoft.com/office/word/2010/wordprocessingDrawing" xmlns:wp="http://schemas.openxmlformats.org/drawingml/2006/wordprocessingDrawing" xmlns:w10="urn:schemas-microsoft-com:office:word" xmlns:w="http://schemas.openxmlformats.org/wordprocessingml/2006/main" xmlns:w14="http://schemas.microsoft.com/office/word/2010/wordml" xmlns:w15="http://schemas.microsoft.com/office/word/2012/wordml" xmlns:w16cex="http://schemas.microsoft.com/office/word/2018/wordml/cex" xmlns:w16cid="http://schemas.microsoft.com/office/word/2016/wordml/cid" xmlns:w16="http://schemas.microsoft.com/office/word/2018/wordml" xmlns:w16sdtdh="http://schemas.microsoft.com/office/word/2020/wordml/sdtdatahash" xmlns:w16se="http://schemas.microsoft.com/office/word/2015/wordml/symex" xmlns:wpg="http://schemas.microsoft.com/office/word/2010/wordprocessingGroup" xmlns:wpi="http://schemas.microsoft.com/office/word/2010/wordprocessingInk" xmlns:wne="http://schemas.microsoft.com/office/word/2006/wordml" xmlns:wps="http://schemas.microsoft.com/office/word/2010/wordprocessingShape" mc:Ignorable="w14 w15 w16se w16cid w16 w16cex w16sdtdh wp14">
   <w:footnote w:type="separator" w:id="-1">
     <w:p>
       <w:r>
@@ -9664,7 +9691,7 @@
 </file>
 
 <file path=word/header1.xml><?xml version="1.0" encoding="utf-8"?>
-<w:hdr xmlns:wpc="http://schemas.microsoft.com/office/word/2010/wordprocessingCanvas" xmlns:cx="http://schemas.microsoft.com/office/drawing/2014/chartex" xmlns:cx1="http://schemas.microsoft.com/office/drawing/2015/9/8/chartex" xmlns:cx2="http://schemas.microsoft.com/office/drawing/2015/10/21/chartex" xmlns:cx3="http://schemas.microsoft.com/office/drawing/2016/5/9/chartex" xmlns:cx4="http://schemas.microsoft.com/office/drawing/2016/5/10/chartex" xmlns:cx5="http://schemas.microsoft.com/office/drawing/2016/5/11/chartex" xmlns:cx6="http://schemas.microsoft.com/office/drawing/2016/5/12/chartex" xmlns:cx7="http://schemas.microsoft.com/office/drawing/2016/5/13/chartex" xmlns:cx8="http://schemas.microsoft.com/office/drawing/2016/5/14/chartex" xmlns:mc="http://schemas.openxmlformats.org/markup-compatibility/2006" xmlns:aink="http://schemas.microsoft.com/office/drawing/2016/ink" xmlns:am3d="http://schemas.microsoft.com/office/drawing/2017/model3d" xmlns:o="urn:schemas-microsoft-com:office:office" xmlns:oel="http://schemas.microsoft.com/office/2019/extlst" xmlns:r="http://schemas.openxmlformats.org/officeDocument/2006/relationships" xmlns:m="http://schemas.openxmlformats.org/officeDocument/2006/math" xmlns:v="urn:schemas-microsoft-com:vml" xmlns:wp14="http://schemas.microsoft.com/office/word/2010/wordprocessingDrawing" xmlns:wp="http://schemas.openxmlformats.org/drawingml/2006/wordprocessingDrawing" xmlns:w10="urn:schemas-microsoft-com:office:word" xmlns:w="http://schemas.openxmlformats.org/wordprocessingml/2006/main" xmlns:w14="http://schemas.microsoft.com/office/word/2010/wordml" xmlns:w15="http://schemas.microsoft.com/office/word/2012/wordml" xmlns:w16cex="http://schemas.microsoft.com/office/word/2018/wordml/cex" xmlns:w16cid="http://schemas.microsoft.com/office/word/2016/wordml/cid" xmlns:w16="http://schemas.microsoft.com/office/word/2018/wordml" xmlns:w16sdtdh="http://schemas.microsoft.com/office/word/2020/wordml/sdtdatahash" xmlns:w16se="http://schemas.microsoft.com/office/word/2015/wordml/symex" xmlns:wpg="http://schemas.microsoft.com/office/word/2010/wordprocessingGroup" xmlns:wpi="http://schemas.microsoft.com/office/word/2010/wordprocessingInk" xmlns:wne="http://schemas.microsoft.com/office/word/2006/wordml" xmlns:wps="http://schemas.microsoft.com/office/word/2010/wordprocessingShape" mc:Ignorable="w14 w15 w16se w16cid w16 w16cex w16sdtdh wp14">
+<w:hdr xmlns:wpc="http://schemas.microsoft.com/office/word/2010/wordprocessingCanvas" xmlns:cx="http://schemas.microsoft.com/office/drawing/2014/chartex" xmlns:cx1="http://schemas.microsoft.com/office/drawing/2015/9/8/chartex" xmlns:cx2="http://schemas.microsoft.com/office/drawing/2015/10/21/chartex" xmlns:cx3="http://schemas.microsoft.com/office/drawing/2016/5/9/chartex" xmlns:cx4="http://schemas.microsoft.com/office/drawing/2016/5/10/chartex" xmlns:cx5="http://schemas.microsoft.com/office/drawing/2016/5/11/chartex" xmlns:cx6="http://schemas.microsoft.com/office/drawing/2016/5/12/chartex" xmlns:cx7="http://schemas.microsoft.com/office/drawing/2016/5/13/chartex" xmlns:cx8="http://schemas.microsoft.com/office/drawing/2016/5/14/chartex" xmlns:mc="http://schemas.openxmlformats.org/markup-compatibility/2006" xmlns:aink="http://schemas.microsoft.com/office/drawing/2016/ink" xmlns:am3d="http://schemas.microsoft.com/office/drawing/2017/model3d" xmlns:o="urn:schemas-microsoft-com:office:office" xmlns:r="http://schemas.openxmlformats.org/officeDocument/2006/relationships" xmlns:m="http://schemas.openxmlformats.org/officeDocument/2006/math" xmlns:v="urn:schemas-microsoft-com:vml" xmlns:wp14="http://schemas.microsoft.com/office/word/2010/wordprocessingDrawing" xmlns:wp="http://schemas.openxmlformats.org/drawingml/2006/wordprocessingDrawing" xmlns:w10="urn:schemas-microsoft-com:office:word" xmlns:w="http://schemas.openxmlformats.org/wordprocessingml/2006/main" xmlns:w14="http://schemas.microsoft.com/office/word/2010/wordml" xmlns:w15="http://schemas.microsoft.com/office/word/2012/wordml" xmlns:w16cex="http://schemas.microsoft.com/office/word/2018/wordml/cex" xmlns:w16cid="http://schemas.microsoft.com/office/word/2016/wordml/cid" xmlns:w16="http://schemas.microsoft.com/office/word/2018/wordml" xmlns:w16sdtdh="http://schemas.microsoft.com/office/word/2020/wordml/sdtdatahash" xmlns:w16se="http://schemas.microsoft.com/office/word/2015/wordml/symex" xmlns:wpg="http://schemas.microsoft.com/office/word/2010/wordprocessingGroup" xmlns:wpi="http://schemas.microsoft.com/office/word/2010/wordprocessingInk" xmlns:wne="http://schemas.microsoft.com/office/word/2006/wordml" xmlns:wps="http://schemas.microsoft.com/office/word/2010/wordprocessingShape" mc:Ignorable="w14 w15 w16se w16cid w16 w16cex w16sdtdh wp14">
   <w:p>
     <w:pPr>
       <w:widowControl w:val="0"/>
@@ -9939,7 +9966,7 @@
 </file>
 
 <file path=word/header2.xml><?xml version="1.0" encoding="utf-8"?>
-<w:hdr xmlns:wpc="http://schemas.microsoft.com/office/word/2010/wordprocessingCanvas" xmlns:cx="http://schemas.microsoft.com/office/drawing/2014/chartex" xmlns:cx1="http://schemas.microsoft.com/office/drawing/2015/9/8/chartex" xmlns:cx2="http://schemas.microsoft.com/office/drawing/2015/10/21/chartex" xmlns:cx3="http://schemas.microsoft.com/office/drawing/2016/5/9/chartex" xmlns:cx4="http://schemas.microsoft.com/office/drawing/2016/5/10/chartex" xmlns:cx5="http://schemas.microsoft.com/office/drawing/2016/5/11/chartex" xmlns:cx6="http://schemas.microsoft.com/office/drawing/2016/5/12/chartex" xmlns:cx7="http://schemas.microsoft.com/office/drawing/2016/5/13/chartex" xmlns:cx8="http://schemas.microsoft.com/office/drawing/2016/5/14/chartex" xmlns:mc="http://schemas.openxmlformats.org/markup-compatibility/2006" xmlns:aink="http://schemas.microsoft.com/office/drawing/2016/ink" xmlns:am3d="http://schemas.microsoft.com/office/drawing/2017/model3d" xmlns:o="urn:schemas-microsoft-com:office:office" xmlns:oel="http://schemas.microsoft.com/office/2019/extlst" xmlns:r="http://schemas.openxmlformats.org/officeDocument/2006/relationships" xmlns:m="http://schemas.openxmlformats.org/officeDocument/2006/math" xmlns:v="urn:schemas-microsoft-com:vml" xmlns:wp14="http://schemas.microsoft.com/office/word/2010/wordprocessingDrawing" xmlns:wp="http://schemas.openxmlformats.org/drawingml/2006/wordprocessingDrawing" xmlns:w10="urn:schemas-microsoft-com:office:word" xmlns:w="http://schemas.openxmlformats.org/wordprocessingml/2006/main" xmlns:w14="http://schemas.microsoft.com/office/word/2010/wordml" xmlns:w15="http://schemas.microsoft.com/office/word/2012/wordml" xmlns:w16cex="http://schemas.microsoft.com/office/word/2018/wordml/cex" xmlns:w16cid="http://schemas.microsoft.com/office/word/2016/wordml/cid" xmlns:w16="http://schemas.microsoft.com/office/word/2018/wordml" xmlns:w16sdtdh="http://schemas.microsoft.com/office/word/2020/wordml/sdtdatahash" xmlns:w16se="http://schemas.microsoft.com/office/word/2015/wordml/symex" xmlns:wpg="http://schemas.microsoft.com/office/word/2010/wordprocessingGroup" xmlns:wpi="http://schemas.microsoft.com/office/word/2010/wordprocessingInk" xmlns:wne="http://schemas.microsoft.com/office/word/2006/wordml" xmlns:wps="http://schemas.microsoft.com/office/word/2010/wordprocessingShape" mc:Ignorable="w14 w15 w16se w16cid w16 w16cex w16sdtdh wp14">
+<w:hdr xmlns:wpc="http://schemas.microsoft.com/office/word/2010/wordprocessingCanvas" xmlns:cx="http://schemas.microsoft.com/office/drawing/2014/chartex" xmlns:cx1="http://schemas.microsoft.com/office/drawing/2015/9/8/chartex" xmlns:cx2="http://schemas.microsoft.com/office/drawing/2015/10/21/chartex" xmlns:cx3="http://schemas.microsoft.com/office/drawing/2016/5/9/chartex" xmlns:cx4="http://schemas.microsoft.com/office/drawing/2016/5/10/chartex" xmlns:cx5="http://schemas.microsoft.com/office/drawing/2016/5/11/chartex" xmlns:cx6="http://schemas.microsoft.com/office/drawing/2016/5/12/chartex" xmlns:cx7="http://schemas.microsoft.com/office/drawing/2016/5/13/chartex" xmlns:cx8="http://schemas.microsoft.com/office/drawing/2016/5/14/chartex" xmlns:mc="http://schemas.openxmlformats.org/markup-compatibility/2006" xmlns:aink="http://schemas.microsoft.com/office/drawing/2016/ink" xmlns:am3d="http://schemas.microsoft.com/office/drawing/2017/model3d" xmlns:o="urn:schemas-microsoft-com:office:office" xmlns:r="http://schemas.openxmlformats.org/officeDocument/2006/relationships" xmlns:m="http://schemas.openxmlformats.org/officeDocument/2006/math" xmlns:v="urn:schemas-microsoft-com:vml" xmlns:wp14="http://schemas.microsoft.com/office/word/2010/wordprocessingDrawing" xmlns:wp="http://schemas.openxmlformats.org/drawingml/2006/wordprocessingDrawing" xmlns:w10="urn:schemas-microsoft-com:office:word" xmlns:w="http://schemas.openxmlformats.org/wordprocessingml/2006/main" xmlns:w14="http://schemas.microsoft.com/office/word/2010/wordml" xmlns:w15="http://schemas.microsoft.com/office/word/2012/wordml" xmlns:w16cex="http://schemas.microsoft.com/office/word/2018/wordml/cex" xmlns:w16cid="http://schemas.microsoft.com/office/word/2016/wordml/cid" xmlns:w16="http://schemas.microsoft.com/office/word/2018/wordml" xmlns:w16sdtdh="http://schemas.microsoft.com/office/word/2020/wordml/sdtdatahash" xmlns:w16se="http://schemas.microsoft.com/office/word/2015/wordml/symex" xmlns:wpg="http://schemas.microsoft.com/office/word/2010/wordprocessingGroup" xmlns:wpi="http://schemas.microsoft.com/office/word/2010/wordprocessingInk" xmlns:wne="http://schemas.microsoft.com/office/word/2006/wordml" xmlns:wps="http://schemas.microsoft.com/office/word/2010/wordprocessingShape" mc:Ignorable="w14 w15 w16se w16cid w16 w16cex w16sdtdh wp14">
   <w:p>
     <w:pPr>
       <w:pBdr>
@@ -9963,7 +9990,7 @@
 </file>
 
 <file path=word/header3.xml><?xml version="1.0" encoding="utf-8"?>
-<w:hdr xmlns:wpc="http://schemas.microsoft.com/office/word/2010/wordprocessingCanvas" xmlns:cx="http://schemas.microsoft.com/office/drawing/2014/chartex" xmlns:cx1="http://schemas.microsoft.com/office/drawing/2015/9/8/chartex" xmlns:cx2="http://schemas.microsoft.com/office/drawing/2015/10/21/chartex" xmlns:cx3="http://schemas.microsoft.com/office/drawing/2016/5/9/chartex" xmlns:cx4="http://schemas.microsoft.com/office/drawing/2016/5/10/chartex" xmlns:cx5="http://schemas.microsoft.com/office/drawing/2016/5/11/chartex" xmlns:cx6="http://schemas.microsoft.com/office/drawing/2016/5/12/chartex" xmlns:cx7="http://schemas.microsoft.com/office/drawing/2016/5/13/chartex" xmlns:cx8="http://schemas.microsoft.com/office/drawing/2016/5/14/chartex" xmlns:mc="http://schemas.openxmlformats.org/markup-compatibility/2006" xmlns:aink="http://schemas.microsoft.com/office/drawing/2016/ink" xmlns:am3d="http://schemas.microsoft.com/office/drawing/2017/model3d" xmlns:o="urn:schemas-microsoft-com:office:office" xmlns:oel="http://schemas.microsoft.com/office/2019/extlst" xmlns:r="http://schemas.openxmlformats.org/officeDocument/2006/relationships" xmlns:m="http://schemas.openxmlformats.org/officeDocument/2006/math" xmlns:v="urn:schemas-microsoft-com:vml" xmlns:wp14="http://schemas.microsoft.com/office/word/2010/wordprocessingDrawing" xmlns:wp="http://schemas.openxmlformats.org/drawingml/2006/wordprocessingDrawing" xmlns:w10="urn:schemas-microsoft-com:office:word" xmlns:w="http://schemas.openxmlformats.org/wordprocessingml/2006/main" xmlns:w14="http://schemas.microsoft.com/office/word/2010/wordml" xmlns:w15="http://schemas.microsoft.com/office/word/2012/wordml" xmlns:w16cex="http://schemas.microsoft.com/office/word/2018/wordml/cex" xmlns:w16cid="http://schemas.microsoft.com/office/word/2016/wordml/cid" xmlns:w16="http://schemas.microsoft.com/office/word/2018/wordml" xmlns:w16sdtdh="http://schemas.microsoft.com/office/word/2020/wordml/sdtdatahash" xmlns:w16se="http://schemas.microsoft.com/office/word/2015/wordml/symex" xmlns:wpg="http://schemas.microsoft.com/office/word/2010/wordprocessingGroup" xmlns:wpi="http://schemas.microsoft.com/office/word/2010/wordprocessingInk" xmlns:wne="http://schemas.microsoft.com/office/word/2006/wordml" xmlns:wps="http://schemas.microsoft.com/office/word/2010/wordprocessingShape" mc:Ignorable="w14 w15 w16se w16cid w16 w16cex w16sdtdh wp14">
+<w:hdr xmlns:wpc="http://schemas.microsoft.com/office/word/2010/wordprocessingCanvas" xmlns:cx="http://schemas.microsoft.com/office/drawing/2014/chartex" xmlns:cx1="http://schemas.microsoft.com/office/drawing/2015/9/8/chartex" xmlns:cx2="http://schemas.microsoft.com/office/drawing/2015/10/21/chartex" xmlns:cx3="http://schemas.microsoft.com/office/drawing/2016/5/9/chartex" xmlns:cx4="http://schemas.microsoft.com/office/drawing/2016/5/10/chartex" xmlns:cx5="http://schemas.microsoft.com/office/drawing/2016/5/11/chartex" xmlns:cx6="http://schemas.microsoft.com/office/drawing/2016/5/12/chartex" xmlns:cx7="http://schemas.microsoft.com/office/drawing/2016/5/13/chartex" xmlns:cx8="http://schemas.microsoft.com/office/drawing/2016/5/14/chartex" xmlns:mc="http://schemas.openxmlformats.org/markup-compatibility/2006" xmlns:aink="http://schemas.microsoft.com/office/drawing/2016/ink" xmlns:am3d="http://schemas.microsoft.com/office/drawing/2017/model3d" xmlns:o="urn:schemas-microsoft-com:office:office" xmlns:r="http://schemas.openxmlformats.org/officeDocument/2006/relationships" xmlns:m="http://schemas.openxmlformats.org/officeDocument/2006/math" xmlns:v="urn:schemas-microsoft-com:vml" xmlns:wp14="http://schemas.microsoft.com/office/word/2010/wordprocessingDrawing" xmlns:wp="http://schemas.openxmlformats.org/drawingml/2006/wordprocessingDrawing" xmlns:w10="urn:schemas-microsoft-com:office:word" xmlns:w="http://schemas.openxmlformats.org/wordprocessingml/2006/main" xmlns:w14="http://schemas.microsoft.com/office/word/2010/wordml" xmlns:w15="http://schemas.microsoft.com/office/word/2012/wordml" xmlns:w16cex="http://schemas.microsoft.com/office/word/2018/wordml/cex" xmlns:w16cid="http://schemas.microsoft.com/office/word/2016/wordml/cid" xmlns:w16="http://schemas.microsoft.com/office/word/2018/wordml" xmlns:w16sdtdh="http://schemas.microsoft.com/office/word/2020/wordml/sdtdatahash" xmlns:w16se="http://schemas.microsoft.com/office/word/2015/wordml/symex" xmlns:wpg="http://schemas.microsoft.com/office/word/2010/wordprocessingGroup" xmlns:wpi="http://schemas.microsoft.com/office/word/2010/wordprocessingInk" xmlns:wne="http://schemas.microsoft.com/office/word/2006/wordml" xmlns:wps="http://schemas.microsoft.com/office/word/2010/wordprocessingShape" mc:Ignorable="w14 w15 w16se w16cid w16 w16cex w16sdtdh wp14">
   <w:p>
     <w:pPr>
       <w:pBdr>
@@ -9986,7 +10013,7 @@
 </file>
 
 <file path=word/header4.xml><?xml version="1.0" encoding="utf-8"?>
-<w:hdr xmlns:wpc="http://schemas.microsoft.com/office/word/2010/wordprocessingCanvas" xmlns:cx="http://schemas.microsoft.com/office/drawing/2014/chartex" xmlns:cx1="http://schemas.microsoft.com/office/drawing/2015/9/8/chartex" xmlns:cx2="http://schemas.microsoft.com/office/drawing/2015/10/21/chartex" xmlns:cx3="http://schemas.microsoft.com/office/drawing/2016/5/9/chartex" xmlns:cx4="http://schemas.microsoft.com/office/drawing/2016/5/10/chartex" xmlns:cx5="http://schemas.microsoft.com/office/drawing/2016/5/11/chartex" xmlns:cx6="http://schemas.microsoft.com/office/drawing/2016/5/12/chartex" xmlns:cx7="http://schemas.microsoft.com/office/drawing/2016/5/13/chartex" xmlns:cx8="http://schemas.microsoft.com/office/drawing/2016/5/14/chartex" xmlns:mc="http://schemas.openxmlformats.org/markup-compatibility/2006" xmlns:aink="http://schemas.microsoft.com/office/drawing/2016/ink" xmlns:am3d="http://schemas.microsoft.com/office/drawing/2017/model3d" xmlns:o="urn:schemas-microsoft-com:office:office" xmlns:oel="http://schemas.microsoft.com/office/2019/extlst" xmlns:r="http://schemas.openxmlformats.org/officeDocument/2006/relationships" xmlns:m="http://schemas.openxmlformats.org/officeDocument/2006/math" xmlns:v="urn:schemas-microsoft-com:vml" xmlns:wp14="http://schemas.microsoft.com/office/word/2010/wordprocessingDrawing" xmlns:wp="http://schemas.openxmlformats.org/drawingml/2006/wordprocessingDrawing" xmlns:w10="urn:schemas-microsoft-com:office:word" xmlns:w="http://schemas.openxmlformats.org/wordprocessingml/2006/main" xmlns:w14="http://schemas.microsoft.com/office/word/2010/wordml" xmlns:w15="http://schemas.microsoft.com/office/word/2012/wordml" xmlns:w16cex="http://schemas.microsoft.com/office/word/2018/wordml/cex" xmlns:w16cid="http://schemas.microsoft.com/office/word/2016/wordml/cid" xmlns:w16="http://schemas.microsoft.com/office/word/2018/wordml" xmlns:w16sdtdh="http://schemas.microsoft.com/office/word/2020/wordml/sdtdatahash" xmlns:w16se="http://schemas.microsoft.com/office/word/2015/wordml/symex" xmlns:wpg="http://schemas.microsoft.com/office/word/2010/wordprocessingGroup" xmlns:wpi="http://schemas.microsoft.com/office/word/2010/wordprocessingInk" xmlns:wne="http://schemas.microsoft.com/office/word/2006/wordml" xmlns:wps="http://schemas.microsoft.com/office/word/2010/wordprocessingShape" mc:Ignorable="w14 w15 w16se w16cid w16 w16cex w16sdtdh wp14">
+<w:hdr xmlns:wpc="http://schemas.microsoft.com/office/word/2010/wordprocessingCanvas" xmlns:cx="http://schemas.microsoft.com/office/drawing/2014/chartex" xmlns:cx1="http://schemas.microsoft.com/office/drawing/2015/9/8/chartex" xmlns:cx2="http://schemas.microsoft.com/office/drawing/2015/10/21/chartex" xmlns:cx3="http://schemas.microsoft.com/office/drawing/2016/5/9/chartex" xmlns:cx4="http://schemas.microsoft.com/office/drawing/2016/5/10/chartex" xmlns:cx5="http://schemas.microsoft.com/office/drawing/2016/5/11/chartex" xmlns:cx6="http://schemas.microsoft.com/office/drawing/2016/5/12/chartex" xmlns:cx7="http://schemas.microsoft.com/office/drawing/2016/5/13/chartex" xmlns:cx8="http://schemas.microsoft.com/office/drawing/2016/5/14/chartex" xmlns:mc="http://schemas.openxmlformats.org/markup-compatibility/2006" xmlns:aink="http://schemas.microsoft.com/office/drawing/2016/ink" xmlns:am3d="http://schemas.microsoft.com/office/drawing/2017/model3d" xmlns:o="urn:schemas-microsoft-com:office:office" xmlns:r="http://schemas.openxmlformats.org/officeDocument/2006/relationships" xmlns:m="http://schemas.openxmlformats.org/officeDocument/2006/math" xmlns:v="urn:schemas-microsoft-com:vml" xmlns:wp14="http://schemas.microsoft.com/office/word/2010/wordprocessingDrawing" xmlns:wp="http://schemas.openxmlformats.org/drawingml/2006/wordprocessingDrawing" xmlns:w10="urn:schemas-microsoft-com:office:word" xmlns:w="http://schemas.openxmlformats.org/wordprocessingml/2006/main" xmlns:w14="http://schemas.microsoft.com/office/word/2010/wordml" xmlns:w15="http://schemas.microsoft.com/office/word/2012/wordml" xmlns:w16cex="http://schemas.microsoft.com/office/word/2018/wordml/cex" xmlns:w16cid="http://schemas.microsoft.com/office/word/2016/wordml/cid" xmlns:w16="http://schemas.microsoft.com/office/word/2018/wordml" xmlns:w16sdtdh="http://schemas.microsoft.com/office/word/2020/wordml/sdtdatahash" xmlns:w16se="http://schemas.microsoft.com/office/word/2015/wordml/symex" xmlns:wpg="http://schemas.microsoft.com/office/word/2010/wordprocessingGroup" xmlns:wpi="http://schemas.microsoft.com/office/word/2010/wordprocessingInk" xmlns:wne="http://schemas.microsoft.com/office/word/2006/wordml" xmlns:wps="http://schemas.microsoft.com/office/word/2010/wordprocessingShape" mc:Ignorable="w14 w15 w16se w16cid w16 w16cex w16sdtdh wp14">
   <w:p>
     <w:pPr>
       <w:widowControl w:val="0"/>
@@ -10209,7 +10236,7 @@
 </file>
 
 <file path=word/header5.xml><?xml version="1.0" encoding="utf-8"?>
-<w:hdr xmlns:wpc="http://schemas.microsoft.com/office/word/2010/wordprocessingCanvas" xmlns:cx="http://schemas.microsoft.com/office/drawing/2014/chartex" xmlns:cx1="http://schemas.microsoft.com/office/drawing/2015/9/8/chartex" xmlns:cx2="http://schemas.microsoft.com/office/drawing/2015/10/21/chartex" xmlns:cx3="http://schemas.microsoft.com/office/drawing/2016/5/9/chartex" xmlns:cx4="http://schemas.microsoft.com/office/drawing/2016/5/10/chartex" xmlns:cx5="http://schemas.microsoft.com/office/drawing/2016/5/11/chartex" xmlns:cx6="http://schemas.microsoft.com/office/drawing/2016/5/12/chartex" xmlns:cx7="http://schemas.microsoft.com/office/drawing/2016/5/13/chartex" xmlns:cx8="http://schemas.microsoft.com/office/drawing/2016/5/14/chartex" xmlns:mc="http://schemas.openxmlformats.org/markup-compatibility/2006" xmlns:aink="http://schemas.microsoft.com/office/drawing/2016/ink" xmlns:am3d="http://schemas.microsoft.com/office/drawing/2017/model3d" xmlns:o="urn:schemas-microsoft-com:office:office" xmlns:oel="http://schemas.microsoft.com/office/2019/extlst" xmlns:r="http://schemas.openxmlformats.org/officeDocument/2006/relationships" xmlns:m="http://schemas.openxmlformats.org/officeDocument/2006/math" xmlns:v="urn:schemas-microsoft-com:vml" xmlns:wp14="http://schemas.microsoft.com/office/word/2010/wordprocessingDrawing" xmlns:wp="http://schemas.openxmlformats.org/drawingml/2006/wordprocessingDrawing" xmlns:w10="urn:schemas-microsoft-com:office:word" xmlns:w="http://schemas.openxmlformats.org/wordprocessingml/2006/main" xmlns:w14="http://schemas.microsoft.com/office/word/2010/wordml" xmlns:w15="http://schemas.microsoft.com/office/word/2012/wordml" xmlns:w16cex="http://schemas.microsoft.com/office/word/2018/wordml/cex" xmlns:w16cid="http://schemas.microsoft.com/office/word/2016/wordml/cid" xmlns:w16="http://schemas.microsoft.com/office/word/2018/wordml" xmlns:w16sdtdh="http://schemas.microsoft.com/office/word/2020/wordml/sdtdatahash" xmlns:w16se="http://schemas.microsoft.com/office/word/2015/wordml/symex" xmlns:wpg="http://schemas.microsoft.com/office/word/2010/wordprocessingGroup" xmlns:wpi="http://schemas.microsoft.com/office/word/2010/wordprocessingInk" xmlns:wne="http://schemas.microsoft.com/office/word/2006/wordml" xmlns:wps="http://schemas.microsoft.com/office/word/2010/wordprocessingShape" mc:Ignorable="w14 w15 w16se w16cid w16 w16cex w16sdtdh wp14">
+<w:hdr xmlns:wpc="http://schemas.microsoft.com/office/word/2010/wordprocessingCanvas" xmlns:cx="http://schemas.microsoft.com/office/drawing/2014/chartex" xmlns:cx1="http://schemas.microsoft.com/office/drawing/2015/9/8/chartex" xmlns:cx2="http://schemas.microsoft.com/office/drawing/2015/10/21/chartex" xmlns:cx3="http://schemas.microsoft.com/office/drawing/2016/5/9/chartex" xmlns:cx4="http://schemas.microsoft.com/office/drawing/2016/5/10/chartex" xmlns:cx5="http://schemas.microsoft.com/office/drawing/2016/5/11/chartex" xmlns:cx6="http://schemas.microsoft.com/office/drawing/2016/5/12/chartex" xmlns:cx7="http://schemas.microsoft.com/office/drawing/2016/5/13/chartex" xmlns:cx8="http://schemas.microsoft.com/office/drawing/2016/5/14/chartex" xmlns:mc="http://schemas.openxmlformats.org/markup-compatibility/2006" xmlns:aink="http://schemas.microsoft.com/office/drawing/2016/ink" xmlns:am3d="http://schemas.microsoft.com/office/drawing/2017/model3d" xmlns:o="urn:schemas-microsoft-com:office:office" xmlns:r="http://schemas.openxmlformats.org/officeDocument/2006/relationships" xmlns:m="http://schemas.openxmlformats.org/officeDocument/2006/math" xmlns:v="urn:schemas-microsoft-com:vml" xmlns:wp14="http://schemas.microsoft.com/office/word/2010/wordprocessingDrawing" xmlns:wp="http://schemas.openxmlformats.org/drawingml/2006/wordprocessingDrawing" xmlns:w10="urn:schemas-microsoft-com:office:word" xmlns:w="http://schemas.openxmlformats.org/wordprocessingml/2006/main" xmlns:w14="http://schemas.microsoft.com/office/word/2010/wordml" xmlns:w15="http://schemas.microsoft.com/office/word/2012/wordml" xmlns:w16cex="http://schemas.microsoft.com/office/word/2018/wordml/cex" xmlns:w16cid="http://schemas.microsoft.com/office/word/2016/wordml/cid" xmlns:w16="http://schemas.microsoft.com/office/word/2018/wordml" xmlns:w16sdtdh="http://schemas.microsoft.com/office/word/2020/wordml/sdtdatahash" xmlns:w16se="http://schemas.microsoft.com/office/word/2015/wordml/symex" xmlns:wpg="http://schemas.microsoft.com/office/word/2010/wordprocessingGroup" xmlns:wpi="http://schemas.microsoft.com/office/word/2010/wordprocessingInk" xmlns:wne="http://schemas.microsoft.com/office/word/2006/wordml" xmlns:wps="http://schemas.microsoft.com/office/word/2010/wordprocessingShape" mc:Ignorable="w14 w15 w16se w16cid w16 w16cex w16sdtdh wp14">
   <w:p>
     <w:pPr>
       <w:pBdr>
@@ -10233,7 +10260,7 @@
 </file>
 
 <file path=word/header6.xml><?xml version="1.0" encoding="utf-8"?>
-<w:hdr xmlns:wpc="http://schemas.microsoft.com/office/word/2010/wordprocessingCanvas" xmlns:cx="http://schemas.microsoft.com/office/drawing/2014/chartex" xmlns:cx1="http://schemas.microsoft.com/office/drawing/2015/9/8/chartex" xmlns:cx2="http://schemas.microsoft.com/office/drawing/2015/10/21/chartex" xmlns:cx3="http://schemas.microsoft.com/office/drawing/2016/5/9/chartex" xmlns:cx4="http://schemas.microsoft.com/office/drawing/2016/5/10/chartex" xmlns:cx5="http://schemas.microsoft.com/office/drawing/2016/5/11/chartex" xmlns:cx6="http://schemas.microsoft.com/office/drawing/2016/5/12/chartex" xmlns:cx7="http://schemas.microsoft.com/office/drawing/2016/5/13/chartex" xmlns:cx8="http://schemas.microsoft.com/office/drawing/2016/5/14/chartex" xmlns:mc="http://schemas.openxmlformats.org/markup-compatibility/2006" xmlns:aink="http://schemas.microsoft.com/office/drawing/2016/ink" xmlns:am3d="http://schemas.microsoft.com/office/drawing/2017/model3d" xmlns:o="urn:schemas-microsoft-com:office:office" xmlns:oel="http://schemas.microsoft.com/office/2019/extlst" xmlns:r="http://schemas.openxmlformats.org/officeDocument/2006/relationships" xmlns:m="http://schemas.openxmlformats.org/officeDocument/2006/math" xmlns:v="urn:schemas-microsoft-com:vml" xmlns:wp14="http://schemas.microsoft.com/office/word/2010/wordprocessingDrawing" xmlns:wp="http://schemas.openxmlformats.org/drawingml/2006/wordprocessingDrawing" xmlns:w10="urn:schemas-microsoft-com:office:word" xmlns:w="http://schemas.openxmlformats.org/wordprocessingml/2006/main" xmlns:w14="http://schemas.microsoft.com/office/word/2010/wordml" xmlns:w15="http://schemas.microsoft.com/office/word/2012/wordml" xmlns:w16cex="http://schemas.microsoft.com/office/word/2018/wordml/cex" xmlns:w16cid="http://schemas.microsoft.com/office/word/2016/wordml/cid" xmlns:w16="http://schemas.microsoft.com/office/word/2018/wordml" xmlns:w16sdtdh="http://schemas.microsoft.com/office/word/2020/wordml/sdtdatahash" xmlns:w16se="http://schemas.microsoft.com/office/word/2015/wordml/symex" xmlns:wpg="http://schemas.microsoft.com/office/word/2010/wordprocessingGroup" xmlns:wpi="http://schemas.microsoft.com/office/word/2010/wordprocessingInk" xmlns:wne="http://schemas.microsoft.com/office/word/2006/wordml" xmlns:wps="http://schemas.microsoft.com/office/word/2010/wordprocessingShape" mc:Ignorable="w14 w15 w16se w16cid w16 w16cex w16sdtdh wp14">
+<w:hdr xmlns:wpc="http://schemas.microsoft.com/office/word/2010/wordprocessingCanvas" xmlns:cx="http://schemas.microsoft.com/office/drawing/2014/chartex" xmlns:cx1="http://schemas.microsoft.com/office/drawing/2015/9/8/chartex" xmlns:cx2="http://schemas.microsoft.com/office/drawing/2015/10/21/chartex" xmlns:cx3="http://schemas.microsoft.com/office/drawing/2016/5/9/chartex" xmlns:cx4="http://schemas.microsoft.com/office/drawing/2016/5/10/chartex" xmlns:cx5="http://schemas.microsoft.com/office/drawing/2016/5/11/chartex" xmlns:cx6="http://schemas.microsoft.com/office/drawing/2016/5/12/chartex" xmlns:cx7="http://schemas.microsoft.com/office/drawing/2016/5/13/chartex" xmlns:cx8="http://schemas.microsoft.com/office/drawing/2016/5/14/chartex" xmlns:mc="http://schemas.openxmlformats.org/markup-compatibility/2006" xmlns:aink="http://schemas.microsoft.com/office/drawing/2016/ink" xmlns:am3d="http://schemas.microsoft.com/office/drawing/2017/model3d" xmlns:o="urn:schemas-microsoft-com:office:office" xmlns:r="http://schemas.openxmlformats.org/officeDocument/2006/relationships" xmlns:m="http://schemas.openxmlformats.org/officeDocument/2006/math" xmlns:v="urn:schemas-microsoft-com:vml" xmlns:wp14="http://schemas.microsoft.com/office/word/2010/wordprocessingDrawing" xmlns:wp="http://schemas.openxmlformats.org/drawingml/2006/wordprocessingDrawing" xmlns:w10="urn:schemas-microsoft-com:office:word" xmlns:w="http://schemas.openxmlformats.org/wordprocessingml/2006/main" xmlns:w14="http://schemas.microsoft.com/office/word/2010/wordml" xmlns:w15="http://schemas.microsoft.com/office/word/2012/wordml" xmlns:w16cex="http://schemas.microsoft.com/office/word/2018/wordml/cex" xmlns:w16cid="http://schemas.microsoft.com/office/word/2016/wordml/cid" xmlns:w16="http://schemas.microsoft.com/office/word/2018/wordml" xmlns:w16sdtdh="http://schemas.microsoft.com/office/word/2020/wordml/sdtdatahash" xmlns:w16se="http://schemas.microsoft.com/office/word/2015/wordml/symex" xmlns:wpg="http://schemas.microsoft.com/office/word/2010/wordprocessingGroup" xmlns:wpi="http://schemas.microsoft.com/office/word/2010/wordprocessingInk" xmlns:wne="http://schemas.microsoft.com/office/word/2006/wordml" xmlns:wps="http://schemas.microsoft.com/office/word/2010/wordprocessingShape" mc:Ignorable="w14 w15 w16se w16cid w16 w16cex w16sdtdh wp14">
   <w:p>
     <w:pPr>
       <w:widowControl w:val="0"/>
@@ -10502,7 +10529,7 @@
 </file>
 
 <file path=word/numbering.xml><?xml version="1.0" encoding="utf-8"?>
-<w:numbering xmlns:wpc="http://schemas.microsoft.com/office/word/2010/wordprocessingCanvas" xmlns:cx="http://schemas.microsoft.com/office/drawing/2014/chartex" xmlns:cx1="http://schemas.microsoft.com/office/drawing/2015/9/8/chartex" xmlns:cx2="http://schemas.microsoft.com/office/drawing/2015/10/21/chartex" xmlns:cx3="http://schemas.microsoft.com/office/drawing/2016/5/9/chartex" xmlns:cx4="http://schemas.microsoft.com/office/drawing/2016/5/10/chartex" xmlns:cx5="http://schemas.microsoft.com/office/drawing/2016/5/11/chartex" xmlns:cx6="http://schemas.microsoft.com/office/drawing/2016/5/12/chartex" xmlns:cx7="http://schemas.microsoft.com/office/drawing/2016/5/13/chartex" xmlns:cx8="http://schemas.microsoft.com/office/drawing/2016/5/14/chartex" xmlns:mc="http://schemas.openxmlformats.org/markup-compatibility/2006" xmlns:aink="http://schemas.microsoft.com/office/drawing/2016/ink" xmlns:am3d="http://schemas.microsoft.com/office/drawing/2017/model3d" xmlns:o="urn:schemas-microsoft-com:office:office" xmlns:oel="http://schemas.microsoft.com/office/2019/extlst" xmlns:r="http://schemas.openxmlformats.org/officeDocument/2006/relationships" xmlns:m="http://schemas.openxmlformats.org/officeDocument/2006/math" xmlns:v="urn:schemas-microsoft-com:vml" xmlns:wp14="http://schemas.microsoft.com/office/word/2010/wordprocessingDrawing" xmlns:wp="http://schemas.openxmlformats.org/drawingml/2006/wordprocessingDrawing" xmlns:w10="urn:schemas-microsoft-com:office:word" xmlns:w="http://schemas.openxmlformats.org/wordprocessingml/2006/main" xmlns:w14="http://schemas.microsoft.com/office/word/2010/wordml" xmlns:w15="http://schemas.microsoft.com/office/word/2012/wordml" xmlns:w16cex="http://schemas.microsoft.com/office/word/2018/wordml/cex" xmlns:w16cid="http://schemas.microsoft.com/office/word/2016/wordml/cid" xmlns:w16="http://schemas.microsoft.com/office/word/2018/wordml" xmlns:w16sdtdh="http://schemas.microsoft.com/office/word/2020/wordml/sdtdatahash" xmlns:w16se="http://schemas.microsoft.com/office/word/2015/wordml/symex" xmlns:wpg="http://schemas.microsoft.com/office/word/2010/wordprocessingGroup" xmlns:wpi="http://schemas.microsoft.com/office/word/2010/wordprocessingInk" xmlns:wne="http://schemas.microsoft.com/office/word/2006/wordml" xmlns:wps="http://schemas.microsoft.com/office/word/2010/wordprocessingShape" mc:Ignorable="w14 w15 w16se w16cid w16 w16cex w16sdtdh wp14">
+<w:numbering xmlns:wpc="http://schemas.microsoft.com/office/word/2010/wordprocessingCanvas" xmlns:cx="http://schemas.microsoft.com/office/drawing/2014/chartex" xmlns:cx1="http://schemas.microsoft.com/office/drawing/2015/9/8/chartex" xmlns:cx2="http://schemas.microsoft.com/office/drawing/2015/10/21/chartex" xmlns:cx3="http://schemas.microsoft.com/office/drawing/2016/5/9/chartex" xmlns:cx4="http://schemas.microsoft.com/office/drawing/2016/5/10/chartex" xmlns:cx5="http://schemas.microsoft.com/office/drawing/2016/5/11/chartex" xmlns:cx6="http://schemas.microsoft.com/office/drawing/2016/5/12/chartex" xmlns:cx7="http://schemas.microsoft.com/office/drawing/2016/5/13/chartex" xmlns:cx8="http://schemas.microsoft.com/office/drawing/2016/5/14/chartex" xmlns:mc="http://schemas.openxmlformats.org/markup-compatibility/2006" xmlns:aink="http://schemas.microsoft.com/office/drawing/2016/ink" xmlns:am3d="http://schemas.microsoft.com/office/drawing/2017/model3d" xmlns:o="urn:schemas-microsoft-com:office:office" xmlns:r="http://schemas.openxmlformats.org/officeDocument/2006/relationships" xmlns:m="http://schemas.openxmlformats.org/officeDocument/2006/math" xmlns:v="urn:schemas-microsoft-com:vml" xmlns:wp14="http://schemas.microsoft.com/office/word/2010/wordprocessingDrawing" xmlns:wp="http://schemas.openxmlformats.org/drawingml/2006/wordprocessingDrawing" xmlns:w10="urn:schemas-microsoft-com:office:word" xmlns:w="http://schemas.openxmlformats.org/wordprocessingml/2006/main" xmlns:w14="http://schemas.microsoft.com/office/word/2010/wordml" xmlns:w15="http://schemas.microsoft.com/office/word/2012/wordml" xmlns:w16cex="http://schemas.microsoft.com/office/word/2018/wordml/cex" xmlns:w16cid="http://schemas.microsoft.com/office/word/2016/wordml/cid" xmlns:w16="http://schemas.microsoft.com/office/word/2018/wordml" xmlns:w16sdtdh="http://schemas.microsoft.com/office/word/2020/wordml/sdtdatahash" xmlns:w16se="http://schemas.microsoft.com/office/word/2015/wordml/symex" xmlns:wpg="http://schemas.microsoft.com/office/word/2010/wordprocessingGroup" xmlns:wpi="http://schemas.microsoft.com/office/word/2010/wordprocessingInk" xmlns:wne="http://schemas.microsoft.com/office/word/2006/wordml" xmlns:wps="http://schemas.microsoft.com/office/word/2010/wordprocessingShape" mc:Ignorable="w14 w15 w16se w16cid w16 w16cex w16sdtdh wp14">
   <w:abstractNum w:abstractNumId="0" w15:restartNumberingAfterBreak="0">
     <w:nsid w:val="02356133"/>
     <w:multiLevelType w:val="hybridMultilevel"/>
@@ -10964,16 +10991,16 @@
       </w:rPr>
     </w:lvl>
   </w:abstractNum>
-  <w:num w:numId="1" w16cid:durableId="761610017">
+  <w:num w:numId="1">
     <w:abstractNumId w:val="3"/>
   </w:num>
-  <w:num w:numId="2" w16cid:durableId="1479758379">
+  <w:num w:numId="2">
     <w:abstractNumId w:val="1"/>
   </w:num>
-  <w:num w:numId="3" w16cid:durableId="752900175">
+  <w:num w:numId="3">
     <w:abstractNumId w:val="0"/>
   </w:num>
-  <w:num w:numId="4" w16cid:durableId="1791313166">
+  <w:num w:numId="4">
     <w:abstractNumId w:val="2"/>
   </w:num>
 </w:numbering>
@@ -11145,7 +11172,7 @@
     <w:lsdException w:name="Table Web 2" w:semiHidden="1" w:unhideWhenUsed="1"/>
     <w:lsdException w:name="Table Web 3" w:semiHidden="1" w:unhideWhenUsed="1"/>
     <w:lsdException w:name="Balloon Text" w:semiHidden="1" w:unhideWhenUsed="1"/>
-    <w:lsdException w:name="Table Grid" w:semiHidden="1" w:uiPriority="39" w:unhideWhenUsed="1"/>
+    <w:lsdException w:name="Table Grid" w:uiPriority="39"/>
     <w:lsdException w:name="Table Theme" w:semiHidden="1" w:unhideWhenUsed="1"/>
     <w:lsdException w:name="Placeholder Text" w:semiHidden="1"/>
     <w:lsdException w:name="No Spacing" w:uiPriority="1" w:qFormat="1"/>

</xml_diff>